<commit_message>
- Modification de la méthode "getEtapePremiereAndCodeCgeAndLibCge" afin de de bien prendre en compte la derniereIA - Modification de l'ergonomie sur l'état civil - Ajout d'un commentaire "TRANSFERT" dans le champ "LIB_CMT_JUR" de la table VOEUX_INS d'APOGEE au travers de la méthode opiMetierServiceInterface3.mettreajourDonneesOpi_v3(donneesOpiDTO); - Ajout du numéro étudiant dans le champ "COD_ETU_OPI" de la table IND_OPI d'APOGEE (si étudiant présent dans APOGEE établissement d'accueil) au travers de la méthode opiMetierServiceInterface3.mettreajourDonneesOpi_v3(donneesOpiDTO);
git-svn-id: https://subversion.renater.fr/anonscm/svn/esup-transferts/trunk/esup-transferts@179 3ddcba78-ea86-4027-a5a7-99004716dbae
</commit_message>
<xml_diff>
--- a/documentations/technique/version 2.1.0/esup-transferts-v2.1.0-doc-technique.docx
+++ b/documentations/technique/version 2.1.0/esup-transferts-v2.1.0-doc-technique.docx
@@ -4,20 +4,21 @@
   <w:body>
     <w:sdt>
       <w:sdtPr>
+        <w:rPr>
+          <w:rFonts w:asciiTheme="minorHAnsi" w:eastAsiaTheme="minorHAnsi" w:hAnsiTheme="minorHAnsi" w:cstheme="minorBidi"/>
+          <w:b w:val="0"/>
+          <w:bCs w:val="0"/>
+          <w:color w:val="auto"/>
+          <w:sz w:val="22"/>
+          <w:szCs w:val="22"/>
+        </w:rPr>
         <w:id w:val="1695655152"/>
         <w:docPartObj>
           <w:docPartGallery w:val="Table of Contents"/>
           <w:docPartUnique/>
         </w:docPartObj>
       </w:sdtPr>
-      <w:sdtEndPr>
-        <w:rPr>
-          <w:rFonts w:asciiTheme="minorHAnsi" w:eastAsiaTheme="minorHAnsi" w:hAnsiTheme="minorHAnsi" w:cstheme="minorBidi"/>
-          <w:color w:val="auto"/>
-          <w:sz w:val="22"/>
-          <w:szCs w:val="22"/>
-        </w:rPr>
-      </w:sdtEndPr>
+      <w:sdtEndPr/>
       <w:sdtContent>
         <w:p>
           <w:pPr>
@@ -49,7 +50,7 @@
           <w:r>
             <w:fldChar w:fldCharType="separate"/>
           </w:r>
-          <w:hyperlink w:anchor="_Toc386631436" w:history="1">
+          <w:hyperlink w:anchor="_Toc387391343" w:history="1">
             <w:r>
               <w:rPr>
                 <w:rStyle w:val="Lienhypertexte"/>
@@ -91,7 +92,7 @@
                 <w:noProof/>
                 <w:webHidden/>
               </w:rPr>
-              <w:instrText xml:space="preserve"> PAGEREF _Toc386631436 \h </w:instrText>
+              <w:instrText xml:space="preserve"> PAGEREF _Toc387391343 \h </w:instrText>
             </w:r>
             <w:r>
               <w:rPr>
@@ -135,7 +136,7 @@
               <w:lang w:eastAsia="fr-FR"/>
             </w:rPr>
           </w:pPr>
-          <w:hyperlink w:anchor="_Toc386631437" w:history="1">
+          <w:hyperlink w:anchor="_Toc387391344" w:history="1">
             <w:r>
               <w:rPr>
                 <w:rStyle w:val="Lienhypertexte"/>
@@ -177,7 +178,7 @@
                 <w:noProof/>
                 <w:webHidden/>
               </w:rPr>
-              <w:instrText xml:space="preserve"> PAGEREF _Toc386631437 \h </w:instrText>
+              <w:instrText xml:space="preserve"> PAGEREF _Toc387391344 \h </w:instrText>
             </w:r>
             <w:r>
               <w:rPr>
@@ -221,7 +222,7 @@
               <w:lang w:eastAsia="fr-FR"/>
             </w:rPr>
           </w:pPr>
-          <w:hyperlink w:anchor="_Toc386631438" w:history="1">
+          <w:hyperlink w:anchor="_Toc387391345" w:history="1">
             <w:r>
               <w:rPr>
                 <w:rStyle w:val="Lienhypertexte"/>
@@ -263,7 +264,7 @@
                 <w:noProof/>
                 <w:webHidden/>
               </w:rPr>
-              <w:instrText xml:space="preserve"> PAGEREF _Toc386631438 \h </w:instrText>
+              <w:instrText xml:space="preserve"> PAGEREF _Toc387391345 \h </w:instrText>
             </w:r>
             <w:r>
               <w:rPr>
@@ -307,7 +308,7 @@
               <w:lang w:eastAsia="fr-FR"/>
             </w:rPr>
           </w:pPr>
-          <w:hyperlink w:anchor="_Toc386631439" w:history="1">
+          <w:hyperlink w:anchor="_Toc387391346" w:history="1">
             <w:r>
               <w:rPr>
                 <w:rStyle w:val="Lienhypertexte"/>
@@ -349,7 +350,7 @@
                 <w:noProof/>
                 <w:webHidden/>
               </w:rPr>
-              <w:instrText xml:space="preserve"> PAGEREF _Toc386631439 \h </w:instrText>
+              <w:instrText xml:space="preserve"> PAGEREF _Toc387391346 \h </w:instrText>
             </w:r>
             <w:r>
               <w:rPr>
@@ -393,7 +394,7 @@
               <w:lang w:eastAsia="fr-FR"/>
             </w:rPr>
           </w:pPr>
-          <w:hyperlink w:anchor="_Toc386631440" w:history="1">
+          <w:hyperlink w:anchor="_Toc387391347" w:history="1">
             <w:r>
               <w:rPr>
                 <w:rStyle w:val="Lienhypertexte"/>
@@ -435,7 +436,7 @@
                 <w:noProof/>
                 <w:webHidden/>
               </w:rPr>
-              <w:instrText xml:space="preserve"> PAGEREF _Toc386631440 \h </w:instrText>
+              <w:instrText xml:space="preserve"> PAGEREF _Toc387391347 \h </w:instrText>
             </w:r>
             <w:r>
               <w:rPr>
@@ -479,7 +480,7 @@
               <w:lang w:eastAsia="fr-FR"/>
             </w:rPr>
           </w:pPr>
-          <w:hyperlink w:anchor="_Toc386631441" w:history="1">
+          <w:hyperlink w:anchor="_Toc387391348" w:history="1">
             <w:r>
               <w:rPr>
                 <w:rStyle w:val="Lienhypertexte"/>
@@ -521,7 +522,7 @@
                 <w:noProof/>
                 <w:webHidden/>
               </w:rPr>
-              <w:instrText xml:space="preserve"> PAGEREF _Toc386631441 \h </w:instrText>
+              <w:instrText xml:space="preserve"> PAGEREF _Toc387391348 \h </w:instrText>
             </w:r>
             <w:r>
               <w:rPr>
@@ -565,7 +566,7 @@
               <w:lang w:eastAsia="fr-FR"/>
             </w:rPr>
           </w:pPr>
-          <w:hyperlink w:anchor="_Toc386631442" w:history="1">
+          <w:hyperlink w:anchor="_Toc387391349" w:history="1">
             <w:r>
               <w:rPr>
                 <w:rStyle w:val="Lienhypertexte"/>
@@ -607,7 +608,7 @@
                 <w:noProof/>
                 <w:webHidden/>
               </w:rPr>
-              <w:instrText xml:space="preserve"> PAGEREF _Toc386631442 \h </w:instrText>
+              <w:instrText xml:space="preserve"> PAGEREF _Toc387391349 \h </w:instrText>
             </w:r>
             <w:r>
               <w:rPr>
@@ -651,7 +652,7 @@
               <w:lang w:eastAsia="fr-FR"/>
             </w:rPr>
           </w:pPr>
-          <w:hyperlink w:anchor="_Toc386631443" w:history="1">
+          <w:hyperlink w:anchor="_Toc387391350" w:history="1">
             <w:r>
               <w:rPr>
                 <w:rStyle w:val="Lienhypertexte"/>
@@ -693,7 +694,7 @@
                 <w:noProof/>
                 <w:webHidden/>
               </w:rPr>
-              <w:instrText xml:space="preserve"> PAGEREF _Toc386631443 \h </w:instrText>
+              <w:instrText xml:space="preserve"> PAGEREF _Toc387391350 \h </w:instrText>
             </w:r>
             <w:r>
               <w:rPr>
@@ -737,7 +738,7 @@
               <w:lang w:eastAsia="fr-FR"/>
             </w:rPr>
           </w:pPr>
-          <w:hyperlink w:anchor="_Toc386631444" w:history="1">
+          <w:hyperlink w:anchor="_Toc387391351" w:history="1">
             <w:r>
               <w:rPr>
                 <w:rStyle w:val="Lienhypertexte"/>
@@ -779,7 +780,7 @@
                 <w:noProof/>
                 <w:webHidden/>
               </w:rPr>
-              <w:instrText xml:space="preserve"> PAGEREF _Toc386631444 \h </w:instrText>
+              <w:instrText xml:space="preserve"> PAGEREF _Toc387391351 \h </w:instrText>
             </w:r>
             <w:r>
               <w:rPr>
@@ -823,7 +824,7 @@
               <w:lang w:eastAsia="fr-FR"/>
             </w:rPr>
           </w:pPr>
-          <w:hyperlink w:anchor="_Toc386631445" w:history="1">
+          <w:hyperlink w:anchor="_Toc387391352" w:history="1">
             <w:r>
               <w:rPr>
                 <w:rStyle w:val="Lienhypertexte"/>
@@ -865,7 +866,7 @@
                 <w:noProof/>
                 <w:webHidden/>
               </w:rPr>
-              <w:instrText xml:space="preserve"> PAGEREF _Toc386631445 \h </w:instrText>
+              <w:instrText xml:space="preserve"> PAGEREF _Toc387391352 \h </w:instrText>
             </w:r>
             <w:r>
               <w:rPr>
@@ -908,7 +909,7 @@
               <w:lang w:eastAsia="fr-FR"/>
             </w:rPr>
           </w:pPr>
-          <w:hyperlink w:anchor="_Toc386631446" w:history="1">
+          <w:hyperlink w:anchor="_Toc387391353" w:history="1">
             <w:r>
               <w:rPr>
                 <w:rStyle w:val="Lienhypertexte"/>
@@ -935,7 +936,7 @@
                 <w:noProof/>
                 <w:webHidden/>
               </w:rPr>
-              <w:instrText xml:space="preserve"> PAGEREF _Toc386631446 \h </w:instrText>
+              <w:instrText xml:space="preserve"> PAGEREF _Toc387391353 \h </w:instrText>
             </w:r>
             <w:r>
               <w:rPr>
@@ -979,7 +980,7 @@
               <w:lang w:eastAsia="fr-FR"/>
             </w:rPr>
           </w:pPr>
-          <w:hyperlink w:anchor="_Toc386631447" w:history="1">
+          <w:hyperlink w:anchor="_Toc387391354" w:history="1">
             <w:r>
               <w:rPr>
                 <w:rStyle w:val="Lienhypertexte"/>
@@ -1021,7 +1022,7 @@
                 <w:noProof/>
                 <w:webHidden/>
               </w:rPr>
-              <w:instrText xml:space="preserve"> PAGEREF _Toc386631447 \h </w:instrText>
+              <w:instrText xml:space="preserve"> PAGEREF _Toc387391354 \h </w:instrText>
             </w:r>
             <w:r>
               <w:rPr>
@@ -1064,7 +1065,7 @@
               <w:lang w:eastAsia="fr-FR"/>
             </w:rPr>
           </w:pPr>
-          <w:hyperlink w:anchor="_Toc386631448" w:history="1">
+          <w:hyperlink w:anchor="_Toc387391355" w:history="1">
             <w:r>
               <w:rPr>
                 <w:rStyle w:val="Lienhypertexte"/>
@@ -1092,7 +1093,7 @@
                 <w:noProof/>
                 <w:webHidden/>
               </w:rPr>
-              <w:instrText xml:space="preserve"> PAGEREF _Toc386631448 \h </w:instrText>
+              <w:instrText xml:space="preserve"> PAGEREF _Toc387391355 \h </w:instrText>
             </w:r>
             <w:r>
               <w:rPr>
@@ -1135,7 +1136,7 @@
               <w:lang w:eastAsia="fr-FR"/>
             </w:rPr>
           </w:pPr>
-          <w:hyperlink w:anchor="_Toc386631449" w:history="1">
+          <w:hyperlink w:anchor="_Toc387391356" w:history="1">
             <w:r>
               <w:rPr>
                 <w:rStyle w:val="Lienhypertexte"/>
@@ -1162,7 +1163,7 @@
                 <w:noProof/>
                 <w:webHidden/>
               </w:rPr>
-              <w:instrText xml:space="preserve"> PAGEREF _Toc386631449 \h </w:instrText>
+              <w:instrText xml:space="preserve"> PAGEREF _Toc387391356 \h </w:instrText>
             </w:r>
             <w:r>
               <w:rPr>
@@ -1205,7 +1206,7 @@
               <w:lang w:eastAsia="fr-FR"/>
             </w:rPr>
           </w:pPr>
-          <w:hyperlink w:anchor="_Toc386631450" w:history="1">
+          <w:hyperlink w:anchor="_Toc387391357" w:history="1">
             <w:r>
               <w:rPr>
                 <w:rStyle w:val="Lienhypertexte"/>
@@ -1232,7 +1233,7 @@
                 <w:noProof/>
                 <w:webHidden/>
               </w:rPr>
-              <w:instrText xml:space="preserve"> PAGEREF _Toc386631450 \h </w:instrText>
+              <w:instrText xml:space="preserve"> PAGEREF _Toc387391357 \h </w:instrText>
             </w:r>
             <w:r>
               <w:rPr>
@@ -1275,7 +1276,7 @@
               <w:lang w:eastAsia="fr-FR"/>
             </w:rPr>
           </w:pPr>
-          <w:hyperlink w:anchor="_Toc386631451" w:history="1">
+          <w:hyperlink w:anchor="_Toc387391358" w:history="1">
             <w:r>
               <w:rPr>
                 <w:rStyle w:val="Lienhypertexte"/>
@@ -1302,7 +1303,7 @@
                 <w:noProof/>
                 <w:webHidden/>
               </w:rPr>
-              <w:instrText xml:space="preserve"> PAGEREF _Toc386631451 \h </w:instrText>
+              <w:instrText xml:space="preserve"> PAGEREF _Toc387391358 \h </w:instrText>
             </w:r>
             <w:r>
               <w:rPr>
@@ -1345,7 +1346,7 @@
               <w:lang w:eastAsia="fr-FR"/>
             </w:rPr>
           </w:pPr>
-          <w:hyperlink w:anchor="_Toc386631452" w:history="1">
+          <w:hyperlink w:anchor="_Toc387391359" w:history="1">
             <w:r>
               <w:rPr>
                 <w:rStyle w:val="Lienhypertexte"/>
@@ -1373,7 +1374,77 @@
                 <w:noProof/>
                 <w:webHidden/>
               </w:rPr>
-              <w:instrText xml:space="preserve"> PAGEREF _Toc386631452 \h </w:instrText>
+              <w:instrText xml:space="preserve"> PAGEREF _Toc387391359 \h </w:instrText>
+            </w:r>
+            <w:r>
+              <w:rPr>
+                <w:noProof/>
+                <w:webHidden/>
+              </w:rPr>
+            </w:r>
+            <w:r>
+              <w:rPr>
+                <w:noProof/>
+                <w:webHidden/>
+              </w:rPr>
+              <w:fldChar w:fldCharType="separate"/>
+            </w:r>
+            <w:r>
+              <w:rPr>
+                <w:noProof/>
+                <w:webHidden/>
+              </w:rPr>
+              <w:t>15</w:t>
+            </w:r>
+            <w:r>
+              <w:rPr>
+                <w:noProof/>
+                <w:webHidden/>
+              </w:rPr>
+              <w:fldChar w:fldCharType="end"/>
+            </w:r>
+          </w:hyperlink>
+        </w:p>
+        <w:p>
+          <w:pPr>
+            <w:pStyle w:val="TM3"/>
+            <w:tabs>
+              <w:tab w:val="right" w:leader="dot" w:pos="10456"/>
+            </w:tabs>
+            <w:rPr>
+              <w:rFonts w:eastAsiaTheme="minorEastAsia"/>
+              <w:noProof/>
+              <w:lang w:eastAsia="fr-FR"/>
+            </w:rPr>
+          </w:pPr>
+          <w:hyperlink w:anchor="_Toc387391360" w:history="1">
+            <w:r>
+              <w:rPr>
+                <w:rStyle w:val="Lienhypertexte"/>
+                <w:noProof/>
+              </w:rPr>
+              <w:t>4.4 Annexe 4 – extrait du defaults.properties du module accueil (particularité de certain établissement)</w:t>
+            </w:r>
+            <w:r>
+              <w:rPr>
+                <w:noProof/>
+                <w:webHidden/>
+              </w:rPr>
+              <w:tab/>
+            </w:r>
+            <w:r>
+              <w:rPr>
+                <w:noProof/>
+                <w:webHidden/>
+              </w:rPr>
+              <w:fldChar w:fldCharType="begin"/>
+            </w:r>
+            <w:r>
+              <w:rPr>
+                <w:noProof/>
+                <w:webHidden/>
+              </w:rPr>
+              <w:instrText xml:space="preserve"> PAGEREF _Toc387391360 \h </w:instrText>
             </w:r>
             <w:r>
               <w:rPr>
@@ -1428,7 +1499,7 @@
           <w:numId w:val="10"/>
         </w:numPr>
       </w:pPr>
-      <w:bookmarkStart w:id="0" w:name="_Toc386631436"/>
+      <w:bookmarkStart w:id="0" w:name="_Toc387391343"/>
       <w:r>
         <w:t>Informations techniques</w:t>
       </w:r>
@@ -1442,7 +1513,7 @@
           <w:numId w:val="11"/>
         </w:numPr>
       </w:pPr>
-      <w:bookmarkStart w:id="1" w:name="_Toc386631437"/>
+      <w:bookmarkStart w:id="1" w:name="_Toc387391344"/>
       <w:r>
         <w:t>Diagramme des flux</w:t>
       </w:r>
@@ -1530,7 +1601,7 @@
           <w:numId w:val="11"/>
         </w:numPr>
       </w:pPr>
-      <w:bookmarkStart w:id="4" w:name="_Toc386631438"/>
+      <w:bookmarkStart w:id="4" w:name="_Toc387391345"/>
       <w:r>
         <w:t>Technologies utilisées</w:t>
       </w:r>
@@ -1632,7 +1703,7 @@
           <w:numId w:val="11"/>
         </w:numPr>
       </w:pPr>
-      <w:bookmarkStart w:id="5" w:name="_Toc386631439"/>
+      <w:bookmarkStart w:id="5" w:name="_Toc387391346"/>
       <w:r>
         <w:t>Pré requis technique</w:t>
       </w:r>
@@ -1888,13 +1959,18 @@
     </w:p>
     <w:p>
       <w:pPr>
+        <w:pStyle w:val="Paragraphedeliste"/>
+      </w:pPr>
+    </w:p>
+    <w:p>
+      <w:pPr>
         <w:pStyle w:val="Titre2"/>
         <w:numPr>
           <w:ilvl w:val="0"/>
           <w:numId w:val="11"/>
         </w:numPr>
       </w:pPr>
-      <w:bookmarkStart w:id="6" w:name="_Toc386631440"/>
+      <w:bookmarkStart w:id="6" w:name="_Toc387391347"/>
       <w:r>
         <w:t>Configuration</w:t>
       </w:r>
@@ -1908,7 +1984,7 @@
           <w:numId w:val="11"/>
         </w:numPr>
       </w:pPr>
-      <w:bookmarkStart w:id="7" w:name="_Toc386631441"/>
+      <w:bookmarkStart w:id="7" w:name="_Toc387391348"/>
       <w:r>
         <w:t>Tomcat6</w:t>
       </w:r>
@@ -2042,7 +2118,7 @@
           <w:numId w:val="11"/>
         </w:numPr>
       </w:pPr>
-      <w:bookmarkStart w:id="8" w:name="_Toc386631442"/>
+      <w:bookmarkStart w:id="8" w:name="_Toc387391349"/>
       <w:r>
         <w:t>Module transferts départ &amp; gestionnaire</w:t>
       </w:r>
@@ -3247,7 +3323,7 @@
           <w:numId w:val="11"/>
         </w:numPr>
       </w:pPr>
-      <w:bookmarkStart w:id="9" w:name="_Toc386631443"/>
+      <w:bookmarkStart w:id="9" w:name="_Toc387391350"/>
       <w:r>
         <w:t>Base de données</w:t>
       </w:r>
@@ -3354,9 +3430,31 @@
         <w:adjustRightInd w:val="0"/>
         <w:spacing w:after="0" w:line="240" w:lineRule="auto"/>
         <w:ind w:left="1080" w:firstLine="708"/>
-      </w:pPr>
-      <w:r>
-        <w:t xml:space="preserve">Exemple : </w:t>
+        <w:rPr>
+          <w:lang w:val="en-US"/>
+        </w:rPr>
+      </w:pPr>
+      <w:proofErr w:type="spellStart"/>
+      <w:proofErr w:type="gramStart"/>
+      <w:r>
+        <w:rPr>
+          <w:lang w:val="en-US"/>
+        </w:rPr>
+        <w:t>Exemple</w:t>
+      </w:r>
+      <w:proofErr w:type="spellEnd"/>
+      <w:r>
+        <w:rPr>
+          <w:lang w:val="en-US"/>
+        </w:rPr>
+        <w:t> :</w:t>
+      </w:r>
+      <w:proofErr w:type="gramEnd"/>
+      <w:r>
+        <w:rPr>
+          <w:lang w:val="en-US"/>
+        </w:rPr>
+        <w:t xml:space="preserve"> </w:t>
       </w:r>
     </w:p>
     <w:p>
@@ -3367,6 +3465,9 @@
         <w:adjustRightInd w:val="0"/>
         <w:spacing w:after="0" w:line="240" w:lineRule="auto"/>
         <w:ind w:left="1080" w:firstLine="708"/>
+        <w:rPr>
+          <w:lang w:val="en-US"/>
+        </w:rPr>
       </w:pPr>
     </w:p>
     <w:p>
@@ -3389,15 +3490,7 @@
           <w:sz w:val="20"/>
           <w:lang w:val="en-US"/>
         </w:rPr>
-        <w:t xml:space="preserve">  </w:t>
-      </w:r>
-      <w:r>
-        <w:rPr>
-          <w:i/>
-          <w:sz w:val="20"/>
-          <w:lang w:val="en-US"/>
-        </w:rPr>
-        <w:t>CREATE USER ESUPTRANSFERTS</w:t>
+        <w:t xml:space="preserve">  CREATE USER ESUPTRANSFERTS</w:t>
       </w:r>
       <w:r>
         <w:rPr>
@@ -3802,8 +3895,6 @@
           <w:numId w:val="11"/>
         </w:numPr>
       </w:pPr>
-      <w:bookmarkStart w:id="10" w:name="_GoBack"/>
-      <w:bookmarkEnd w:id="10"/>
       <w:r>
         <w:t>Résultat (après le passage du script SQL)</w:t>
       </w:r>
@@ -4023,7 +4114,7 @@
           <w:numId w:val="11"/>
         </w:numPr>
       </w:pPr>
-      <w:bookmarkStart w:id="11" w:name="_Toc386631444"/>
+      <w:bookmarkStart w:id="10" w:name="_Toc387391351"/>
       <w:proofErr w:type="spellStart"/>
       <w:r>
         <w:t>WebServices</w:t>
@@ -4036,7 +4127,7 @@
       <w:r>
         <w:t>tomcat</w:t>
       </w:r>
-      <w:bookmarkEnd w:id="11"/>
+      <w:bookmarkEnd w:id="10"/>
       <w:proofErr w:type="spellEnd"/>
       <w:r>
         <w:t xml:space="preserve"> </w:t>
@@ -4826,11 +4917,11 @@
           <w:numId w:val="11"/>
         </w:numPr>
       </w:pPr>
-      <w:bookmarkStart w:id="12" w:name="_Toc386631445"/>
+      <w:bookmarkStart w:id="11" w:name="_Toc387391352"/>
       <w:r>
         <w:t>Module transferts accueil – Facultatif</w:t>
       </w:r>
-      <w:bookmarkEnd w:id="12"/>
+      <w:bookmarkEnd w:id="11"/>
     </w:p>
     <w:p>
       <w:pPr>
@@ -4936,11 +5027,11 @@
       <w:pPr>
         <w:pStyle w:val="Titre2"/>
       </w:pPr>
-      <w:bookmarkStart w:id="13" w:name="_Toc386631446"/>
+      <w:bookmarkStart w:id="12" w:name="_Toc387391353"/>
       <w:r>
         <w:t>Customisation</w:t>
       </w:r>
-      <w:bookmarkEnd w:id="13"/>
+      <w:bookmarkEnd w:id="12"/>
     </w:p>
     <w:p>
       <w:pPr>
@@ -4953,7 +5044,7 @@
         <w:pStyle w:val="Titre3"/>
         <w:ind w:left="360"/>
       </w:pPr>
-      <w:bookmarkStart w:id="14" w:name="_Toc386631447"/>
+      <w:bookmarkStart w:id="13" w:name="_Toc387391354"/>
       <w:r>
         <w:t>3.1</w:t>
       </w:r>
@@ -4963,7 +5054,7 @@
       <w:r>
         <w:t>Thème des modules de vues</w:t>
       </w:r>
-      <w:bookmarkEnd w:id="14"/>
+      <w:bookmarkEnd w:id="13"/>
       <w:r>
         <w:t xml:space="preserve"> </w:t>
       </w:r>
@@ -6004,7 +6095,7 @@
           <w:lang w:val="en-US"/>
         </w:rPr>
       </w:pPr>
-      <w:bookmarkStart w:id="15" w:name="_Toc386631448"/>
+      <w:bookmarkStart w:id="14" w:name="_Toc387391355"/>
       <w:r>
         <w:rPr>
           <w:lang w:val="en-US"/>
@@ -6067,7 +6158,7 @@
         </w:rPr>
         <w:t>)</w:t>
       </w:r>
-      <w:bookmarkEnd w:id="15"/>
+      <w:bookmarkEnd w:id="14"/>
     </w:p>
     <w:p>
       <w:pPr>
@@ -7385,11 +7476,11 @@
         <w:pStyle w:val="Titre2"/>
         <w:ind w:left="360"/>
       </w:pPr>
-      <w:bookmarkStart w:id="16" w:name="_Toc386631449"/>
+      <w:bookmarkStart w:id="15" w:name="_Toc387391356"/>
       <w:r>
         <w:t>Annexes</w:t>
       </w:r>
-      <w:bookmarkEnd w:id="16"/>
+      <w:bookmarkEnd w:id="15"/>
     </w:p>
     <w:p>
       <w:pPr>
@@ -7402,7 +7493,7 @@
         <w:pStyle w:val="Titre3"/>
         <w:ind w:firstLine="708"/>
       </w:pPr>
-      <w:bookmarkStart w:id="17" w:name="_Toc386631450"/>
+      <w:bookmarkStart w:id="16" w:name="_Toc387391357"/>
       <w:r>
         <w:t xml:space="preserve">4.1 </w:t>
       </w:r>
@@ -7417,7 +7508,7 @@
       <w:r>
         <w:t>)</w:t>
       </w:r>
-      <w:bookmarkEnd w:id="17"/>
+      <w:bookmarkEnd w:id="16"/>
     </w:p>
     <w:p>
       <w:pPr>
@@ -14262,7 +14353,7 @@
         <w:pStyle w:val="Titre3"/>
         <w:ind w:firstLine="708"/>
       </w:pPr>
-      <w:bookmarkStart w:id="18" w:name="_Toc386631451"/>
+      <w:bookmarkStart w:id="17" w:name="_Toc387391358"/>
       <w:r>
         <w:t xml:space="preserve">4.2 </w:t>
       </w:r>
@@ -14277,7 +14368,7 @@
       <w:r>
         <w:t>)</w:t>
       </w:r>
-      <w:bookmarkEnd w:id="18"/>
+      <w:bookmarkEnd w:id="17"/>
     </w:p>
     <w:p/>
     <w:p>
@@ -16736,7 +16827,7 @@
           <w:lang w:val="en-US"/>
         </w:rPr>
       </w:pPr>
-      <w:bookmarkStart w:id="19" w:name="_Toc386631452"/>
+      <w:bookmarkStart w:id="18" w:name="_Toc387391359"/>
       <w:r>
         <w:rPr>
           <w:lang w:val="en-US"/>
@@ -16769,6 +16860,942 @@
         </w:rPr>
         <w:t>)</w:t>
       </w:r>
+      <w:bookmarkEnd w:id="18"/>
+    </w:p>
+    <w:p>
+      <w:pPr>
+        <w:autoSpaceDE w:val="0"/>
+        <w:autoSpaceDN w:val="0"/>
+        <w:adjustRightInd w:val="0"/>
+        <w:spacing w:after="0" w:line="240" w:lineRule="auto"/>
+        <w:rPr>
+          <w:rFonts w:ascii="Consolas" w:hAnsi="Consolas" w:cs="Consolas"/>
+          <w:color w:val="000000"/>
+          <w:sz w:val="20"/>
+          <w:szCs w:val="20"/>
+          <w:lang w:val="en-US"/>
+        </w:rPr>
+      </w:pPr>
+    </w:p>
+    <w:p>
+      <w:pPr>
+        <w:autoSpaceDE w:val="0"/>
+        <w:autoSpaceDN w:val="0"/>
+        <w:adjustRightInd w:val="0"/>
+        <w:spacing w:after="0" w:line="240" w:lineRule="auto"/>
+        <w:rPr>
+          <w:rFonts w:ascii="Consolas" w:hAnsi="Consolas" w:cs="Consolas"/>
+          <w:sz w:val="20"/>
+          <w:szCs w:val="20"/>
+          <w:lang w:val="en-US"/>
+        </w:rPr>
+      </w:pPr>
+      <w:r>
+        <w:rPr>
+          <w:rFonts w:ascii="Consolas" w:hAnsi="Consolas" w:cs="Consolas"/>
+          <w:color w:val="000000"/>
+          <w:sz w:val="20"/>
+          <w:szCs w:val="20"/>
+          <w:lang w:val="en-US"/>
+        </w:rPr>
+        <w:t>log4j.rootLogger=</w:t>
+      </w:r>
+      <w:r>
+        <w:rPr>
+          <w:rFonts w:ascii="Consolas" w:hAnsi="Consolas" w:cs="Consolas"/>
+          <w:color w:val="2A00FF"/>
+          <w:sz w:val="20"/>
+          <w:szCs w:val="20"/>
+          <w:lang w:val="en-US"/>
+        </w:rPr>
+        <w:t>INFO,</w:t>
+      </w:r>
+      <w:r>
+        <w:rPr>
+          <w:rFonts w:ascii="Consolas" w:hAnsi="Consolas" w:cs="Consolas"/>
+          <w:color w:val="000000"/>
+          <w:sz w:val="20"/>
+          <w:szCs w:val="20"/>
+          <w:lang w:val="en-US"/>
+        </w:rPr>
+        <w:t xml:space="preserve"> </w:t>
+      </w:r>
+      <w:r>
+        <w:rPr>
+          <w:rFonts w:ascii="Consolas" w:hAnsi="Consolas" w:cs="Consolas"/>
+          <w:color w:val="2A00FF"/>
+          <w:sz w:val="20"/>
+          <w:szCs w:val="20"/>
+          <w:lang w:val="en-US"/>
+        </w:rPr>
+        <w:t>file</w:t>
+      </w:r>
+    </w:p>
+    <w:p>
+      <w:pPr>
+        <w:autoSpaceDE w:val="0"/>
+        <w:autoSpaceDN w:val="0"/>
+        <w:adjustRightInd w:val="0"/>
+        <w:spacing w:after="0" w:line="240" w:lineRule="auto"/>
+        <w:rPr>
+          <w:rFonts w:ascii="Consolas" w:hAnsi="Consolas" w:cs="Consolas"/>
+          <w:sz w:val="20"/>
+          <w:szCs w:val="20"/>
+          <w:lang w:val="en-US"/>
+        </w:rPr>
+      </w:pPr>
+    </w:p>
+    <w:p>
+      <w:pPr>
+        <w:autoSpaceDE w:val="0"/>
+        <w:autoSpaceDN w:val="0"/>
+        <w:adjustRightInd w:val="0"/>
+        <w:spacing w:after="0" w:line="240" w:lineRule="auto"/>
+        <w:rPr>
+          <w:rFonts w:ascii="Consolas" w:hAnsi="Consolas" w:cs="Consolas"/>
+          <w:sz w:val="20"/>
+          <w:szCs w:val="20"/>
+          <w:lang w:val="en-US"/>
+        </w:rPr>
+      </w:pPr>
+      <w:r>
+        <w:rPr>
+          <w:rFonts w:ascii="Consolas" w:hAnsi="Consolas" w:cs="Consolas"/>
+          <w:color w:val="000000"/>
+          <w:sz w:val="20"/>
+          <w:szCs w:val="20"/>
+          <w:lang w:val="en-US"/>
+        </w:rPr>
+        <w:t>log4j.appender.stdout=</w:t>
+      </w:r>
+      <w:r>
+        <w:rPr>
+          <w:rFonts w:ascii="Consolas" w:hAnsi="Consolas" w:cs="Consolas"/>
+          <w:color w:val="2A00FF"/>
+          <w:sz w:val="20"/>
+          <w:szCs w:val="20"/>
+          <w:lang w:val="en-US"/>
+        </w:rPr>
+        <w:t>org.apache.log4j.ConsoleAppender</w:t>
+      </w:r>
+    </w:p>
+    <w:p>
+      <w:pPr>
+        <w:autoSpaceDE w:val="0"/>
+        <w:autoSpaceDN w:val="0"/>
+        <w:adjustRightInd w:val="0"/>
+        <w:spacing w:after="0" w:line="240" w:lineRule="auto"/>
+        <w:rPr>
+          <w:rFonts w:ascii="Consolas" w:hAnsi="Consolas" w:cs="Consolas"/>
+          <w:sz w:val="20"/>
+          <w:szCs w:val="20"/>
+          <w:lang w:val="en-US"/>
+        </w:rPr>
+      </w:pPr>
+      <w:r>
+        <w:rPr>
+          <w:rFonts w:ascii="Consolas" w:hAnsi="Consolas" w:cs="Consolas"/>
+          <w:color w:val="000000"/>
+          <w:sz w:val="20"/>
+          <w:szCs w:val="20"/>
+          <w:lang w:val="en-US"/>
+        </w:rPr>
+        <w:t>log4j.appender.stdout.layout=</w:t>
+      </w:r>
+      <w:r>
+        <w:rPr>
+          <w:rFonts w:ascii="Consolas" w:hAnsi="Consolas" w:cs="Consolas"/>
+          <w:color w:val="2A00FF"/>
+          <w:sz w:val="20"/>
+          <w:szCs w:val="20"/>
+          <w:lang w:val="en-US"/>
+        </w:rPr>
+        <w:t>org.apache.log4j.PatternLayout</w:t>
+      </w:r>
+    </w:p>
+    <w:p>
+      <w:pPr>
+        <w:autoSpaceDE w:val="0"/>
+        <w:autoSpaceDN w:val="0"/>
+        <w:adjustRightInd w:val="0"/>
+        <w:spacing w:after="0" w:line="240" w:lineRule="auto"/>
+        <w:rPr>
+          <w:rFonts w:ascii="Consolas" w:hAnsi="Consolas" w:cs="Consolas"/>
+          <w:sz w:val="20"/>
+          <w:szCs w:val="20"/>
+          <w:lang w:val="en-US"/>
+        </w:rPr>
+      </w:pPr>
+      <w:r>
+        <w:rPr>
+          <w:rFonts w:ascii="Consolas" w:hAnsi="Consolas" w:cs="Consolas"/>
+          <w:color w:val="000000"/>
+          <w:sz w:val="20"/>
+          <w:szCs w:val="20"/>
+          <w:lang w:val="en-US"/>
+        </w:rPr>
+        <w:t>log4j.appender.stdout.layout.ConversionPattern=</w:t>
+      </w:r>
+      <w:r>
+        <w:rPr>
+          <w:rFonts w:ascii="Consolas" w:hAnsi="Consolas" w:cs="Consolas"/>
+          <w:color w:val="2A00FF"/>
+          <w:sz w:val="20"/>
+          <w:szCs w:val="20"/>
+          <w:lang w:val="en-US"/>
+        </w:rPr>
+        <w:t>%d</w:t>
+      </w:r>
+      <w:r>
+        <w:rPr>
+          <w:rFonts w:ascii="Consolas" w:hAnsi="Consolas" w:cs="Consolas"/>
+          <w:color w:val="000000"/>
+          <w:sz w:val="20"/>
+          <w:szCs w:val="20"/>
+          <w:lang w:val="en-US"/>
+        </w:rPr>
+        <w:t xml:space="preserve"> </w:t>
+      </w:r>
+      <w:r>
+        <w:rPr>
+          <w:rFonts w:ascii="Consolas" w:hAnsi="Consolas" w:cs="Consolas"/>
+          <w:color w:val="2A00FF"/>
+          <w:sz w:val="20"/>
+          <w:szCs w:val="20"/>
+          <w:lang w:val="en-US"/>
+        </w:rPr>
+        <w:t>%p</w:t>
+      </w:r>
+      <w:r>
+        <w:rPr>
+          <w:rFonts w:ascii="Consolas" w:hAnsi="Consolas" w:cs="Consolas"/>
+          <w:color w:val="000000"/>
+          <w:sz w:val="20"/>
+          <w:szCs w:val="20"/>
+          <w:lang w:val="en-US"/>
+        </w:rPr>
+        <w:t xml:space="preserve"> </w:t>
+      </w:r>
+      <w:r>
+        <w:rPr>
+          <w:rFonts w:ascii="Consolas" w:hAnsi="Consolas" w:cs="Consolas"/>
+          <w:color w:val="2A00FF"/>
+          <w:sz w:val="20"/>
+          <w:szCs w:val="20"/>
+          <w:lang w:val="en-US"/>
+        </w:rPr>
+        <w:t>[%c]</w:t>
+      </w:r>
+      <w:r>
+        <w:rPr>
+          <w:rFonts w:ascii="Consolas" w:hAnsi="Consolas" w:cs="Consolas"/>
+          <w:color w:val="000000"/>
+          <w:sz w:val="20"/>
+          <w:szCs w:val="20"/>
+          <w:lang w:val="en-US"/>
+        </w:rPr>
+        <w:t xml:space="preserve"> </w:t>
+      </w:r>
+      <w:r>
+        <w:rPr>
+          <w:rFonts w:ascii="Consolas" w:hAnsi="Consolas" w:cs="Consolas"/>
+          <w:color w:val="2A00FF"/>
+          <w:sz w:val="20"/>
+          <w:szCs w:val="20"/>
+          <w:lang w:val="en-US"/>
+        </w:rPr>
+        <w:t>-</w:t>
+      </w:r>
+      <w:r>
+        <w:rPr>
+          <w:rFonts w:ascii="Consolas" w:hAnsi="Consolas" w:cs="Consolas"/>
+          <w:color w:val="000000"/>
+          <w:sz w:val="20"/>
+          <w:szCs w:val="20"/>
+          <w:lang w:val="en-US"/>
+        </w:rPr>
+        <w:t xml:space="preserve"> </w:t>
+      </w:r>
+      <w:r>
+        <w:rPr>
+          <w:rFonts w:ascii="Consolas" w:hAnsi="Consolas" w:cs="Consolas"/>
+          <w:color w:val="2A00FF"/>
+          <w:sz w:val="20"/>
+          <w:szCs w:val="20"/>
+          <w:lang w:val="en-US"/>
+        </w:rPr>
+        <w:t>%</w:t>
+      </w:r>
+      <w:proofErr w:type="spellStart"/>
+      <w:r>
+        <w:rPr>
+          <w:rFonts w:ascii="Consolas" w:hAnsi="Consolas" w:cs="Consolas"/>
+          <w:color w:val="2A00FF"/>
+          <w:sz w:val="20"/>
+          <w:szCs w:val="20"/>
+          <w:lang w:val="en-US"/>
+        </w:rPr>
+        <w:t>m%n</w:t>
+      </w:r>
+      <w:proofErr w:type="spellEnd"/>
+    </w:p>
+    <w:p>
+      <w:pPr>
+        <w:autoSpaceDE w:val="0"/>
+        <w:autoSpaceDN w:val="0"/>
+        <w:adjustRightInd w:val="0"/>
+        <w:spacing w:after="0" w:line="240" w:lineRule="auto"/>
+        <w:rPr>
+          <w:rFonts w:ascii="Consolas" w:hAnsi="Consolas" w:cs="Consolas"/>
+          <w:sz w:val="20"/>
+          <w:szCs w:val="20"/>
+          <w:lang w:val="en-US"/>
+        </w:rPr>
+      </w:pPr>
+    </w:p>
+    <w:p>
+      <w:pPr>
+        <w:autoSpaceDE w:val="0"/>
+        <w:autoSpaceDN w:val="0"/>
+        <w:adjustRightInd w:val="0"/>
+        <w:spacing w:after="0" w:line="240" w:lineRule="auto"/>
+        <w:rPr>
+          <w:rFonts w:ascii="Consolas" w:hAnsi="Consolas" w:cs="Consolas"/>
+          <w:sz w:val="20"/>
+          <w:szCs w:val="20"/>
+          <w:lang w:val="en-US"/>
+        </w:rPr>
+      </w:pPr>
+      <w:r>
+        <w:rPr>
+          <w:rFonts w:ascii="Consolas" w:hAnsi="Consolas" w:cs="Consolas"/>
+          <w:color w:val="000000"/>
+          <w:sz w:val="20"/>
+          <w:szCs w:val="20"/>
+          <w:lang w:val="en-US"/>
+        </w:rPr>
+        <w:t>log4j.appender.file=</w:t>
+      </w:r>
+      <w:r>
+        <w:rPr>
+          <w:rFonts w:ascii="Consolas" w:hAnsi="Consolas" w:cs="Consolas"/>
+          <w:color w:val="2A00FF"/>
+          <w:sz w:val="20"/>
+          <w:szCs w:val="20"/>
+          <w:lang w:val="en-US"/>
+        </w:rPr>
+        <w:t>org.apache.log4j.RollingFileAppender</w:t>
+      </w:r>
+    </w:p>
+    <w:p>
+      <w:pPr>
+        <w:autoSpaceDE w:val="0"/>
+        <w:autoSpaceDN w:val="0"/>
+        <w:adjustRightInd w:val="0"/>
+        <w:spacing w:after="0" w:line="240" w:lineRule="auto"/>
+        <w:rPr>
+          <w:rFonts w:ascii="Consolas" w:hAnsi="Consolas" w:cs="Consolas"/>
+          <w:sz w:val="20"/>
+          <w:szCs w:val="20"/>
+          <w:lang w:val="en-US"/>
+        </w:rPr>
+      </w:pPr>
+      <w:r>
+        <w:rPr>
+          <w:rFonts w:ascii="Consolas" w:hAnsi="Consolas" w:cs="Consolas"/>
+          <w:color w:val="3F7F5F"/>
+          <w:sz w:val="20"/>
+          <w:szCs w:val="20"/>
+          <w:lang w:val="en-US"/>
+        </w:rPr>
+        <w:t>#log4j.appender.file.File=/</w:t>
+      </w:r>
+      <w:proofErr w:type="spellStart"/>
+      <w:r>
+        <w:rPr>
+          <w:rFonts w:ascii="Consolas" w:hAnsi="Consolas" w:cs="Consolas"/>
+          <w:color w:val="3F7F5F"/>
+          <w:sz w:val="20"/>
+          <w:szCs w:val="20"/>
+          <w:u w:val="single"/>
+          <w:lang w:val="en-US"/>
+        </w:rPr>
+        <w:t>var</w:t>
+      </w:r>
+      <w:proofErr w:type="spellEnd"/>
+      <w:r>
+        <w:rPr>
+          <w:rFonts w:ascii="Consolas" w:hAnsi="Consolas" w:cs="Consolas"/>
+          <w:color w:val="3F7F5F"/>
+          <w:sz w:val="20"/>
+          <w:szCs w:val="20"/>
+          <w:lang w:val="en-US"/>
+        </w:rPr>
+        <w:t>/log/tomcat6/</w:t>
+      </w:r>
+      <w:r>
+        <w:rPr>
+          <w:rFonts w:ascii="Consolas" w:hAnsi="Consolas" w:cs="Consolas"/>
+          <w:color w:val="3F7F5F"/>
+          <w:sz w:val="20"/>
+          <w:szCs w:val="20"/>
+          <w:u w:val="single"/>
+          <w:lang w:val="en-US"/>
+        </w:rPr>
+        <w:t>esup</w:t>
+      </w:r>
+      <w:r>
+        <w:rPr>
+          <w:rFonts w:ascii="Consolas" w:hAnsi="Consolas" w:cs="Consolas"/>
+          <w:color w:val="3F7F5F"/>
+          <w:sz w:val="20"/>
+          <w:szCs w:val="20"/>
+          <w:lang w:val="en-US"/>
+        </w:rPr>
+        <w:t>-transferts.log</w:t>
+      </w:r>
+    </w:p>
+    <w:p>
+      <w:pPr>
+        <w:autoSpaceDE w:val="0"/>
+        <w:autoSpaceDN w:val="0"/>
+        <w:adjustRightInd w:val="0"/>
+        <w:spacing w:after="0" w:line="240" w:lineRule="auto"/>
+        <w:rPr>
+          <w:rFonts w:ascii="Consolas" w:hAnsi="Consolas" w:cs="Consolas"/>
+          <w:sz w:val="20"/>
+          <w:szCs w:val="20"/>
+          <w:lang w:val="en-US"/>
+        </w:rPr>
+      </w:pPr>
+      <w:r>
+        <w:rPr>
+          <w:rFonts w:ascii="Consolas" w:hAnsi="Consolas" w:cs="Consolas"/>
+          <w:color w:val="000000"/>
+          <w:sz w:val="20"/>
+          <w:szCs w:val="20"/>
+          <w:lang w:val="en-US"/>
+        </w:rPr>
+        <w:t>log4j.appender.file.File=</w:t>
+      </w:r>
+      <w:r>
+        <w:rPr>
+          <w:rFonts w:ascii="Consolas" w:hAnsi="Consolas" w:cs="Consolas"/>
+          <w:color w:val="2A00FF"/>
+          <w:sz w:val="20"/>
+          <w:szCs w:val="20"/>
+          <w:lang w:val="en-US"/>
+        </w:rPr>
+        <w:t>C:/</w:t>
+      </w:r>
+      <w:r>
+        <w:rPr>
+          <w:rFonts w:ascii="Consolas" w:hAnsi="Consolas" w:cs="Consolas"/>
+          <w:color w:val="2A00FF"/>
+          <w:sz w:val="20"/>
+          <w:szCs w:val="20"/>
+          <w:u w:val="single"/>
+          <w:lang w:val="en-US"/>
+        </w:rPr>
+        <w:t>temptest</w:t>
+      </w:r>
+      <w:r>
+        <w:rPr>
+          <w:rFonts w:ascii="Consolas" w:hAnsi="Consolas" w:cs="Consolas"/>
+          <w:color w:val="2A00FF"/>
+          <w:sz w:val="20"/>
+          <w:szCs w:val="20"/>
+          <w:lang w:val="en-US"/>
+        </w:rPr>
+        <w:t>/</w:t>
+      </w:r>
+      <w:r>
+        <w:rPr>
+          <w:rFonts w:ascii="Consolas" w:hAnsi="Consolas" w:cs="Consolas"/>
+          <w:color w:val="2A00FF"/>
+          <w:sz w:val="20"/>
+          <w:szCs w:val="20"/>
+          <w:u w:val="single"/>
+          <w:lang w:val="en-US"/>
+        </w:rPr>
+        <w:t>esup</w:t>
+      </w:r>
+      <w:r>
+        <w:rPr>
+          <w:rFonts w:ascii="Consolas" w:hAnsi="Consolas" w:cs="Consolas"/>
+          <w:color w:val="2A00FF"/>
+          <w:sz w:val="20"/>
+          <w:szCs w:val="20"/>
+          <w:lang w:val="en-US"/>
+        </w:rPr>
+        <w:t>-transferts.log</w:t>
+      </w:r>
+    </w:p>
+    <w:p>
+      <w:pPr>
+        <w:autoSpaceDE w:val="0"/>
+        <w:autoSpaceDN w:val="0"/>
+        <w:adjustRightInd w:val="0"/>
+        <w:spacing w:after="0" w:line="240" w:lineRule="auto"/>
+        <w:rPr>
+          <w:rFonts w:ascii="Consolas" w:hAnsi="Consolas" w:cs="Consolas"/>
+          <w:sz w:val="20"/>
+          <w:szCs w:val="20"/>
+          <w:lang w:val="en-US"/>
+        </w:rPr>
+      </w:pPr>
+      <w:r>
+        <w:rPr>
+          <w:rFonts w:ascii="Consolas" w:hAnsi="Consolas" w:cs="Consolas"/>
+          <w:color w:val="000000"/>
+          <w:sz w:val="20"/>
+          <w:szCs w:val="20"/>
+          <w:lang w:val="en-US"/>
+        </w:rPr>
+        <w:t>log4j.appender.file.MaxFileSize=</w:t>
+      </w:r>
+      <w:r>
+        <w:rPr>
+          <w:rFonts w:ascii="Consolas" w:hAnsi="Consolas" w:cs="Consolas"/>
+          <w:color w:val="2A00FF"/>
+          <w:sz w:val="20"/>
+          <w:szCs w:val="20"/>
+          <w:lang w:val="en-US"/>
+        </w:rPr>
+        <w:t>5MB</w:t>
+      </w:r>
+    </w:p>
+    <w:p>
+      <w:pPr>
+        <w:autoSpaceDE w:val="0"/>
+        <w:autoSpaceDN w:val="0"/>
+        <w:adjustRightInd w:val="0"/>
+        <w:spacing w:after="0" w:line="240" w:lineRule="auto"/>
+        <w:rPr>
+          <w:rFonts w:ascii="Consolas" w:hAnsi="Consolas" w:cs="Consolas"/>
+          <w:sz w:val="20"/>
+          <w:szCs w:val="20"/>
+          <w:lang w:val="en-US"/>
+        </w:rPr>
+      </w:pPr>
+      <w:r>
+        <w:rPr>
+          <w:rFonts w:ascii="Consolas" w:hAnsi="Consolas" w:cs="Consolas"/>
+          <w:color w:val="000000"/>
+          <w:sz w:val="20"/>
+          <w:szCs w:val="20"/>
+          <w:lang w:val="en-US"/>
+        </w:rPr>
+        <w:t>log4j.appender.file.MaxBackupIndex=</w:t>
+      </w:r>
+      <w:r>
+        <w:rPr>
+          <w:rFonts w:ascii="Consolas" w:hAnsi="Consolas" w:cs="Consolas"/>
+          <w:color w:val="2A00FF"/>
+          <w:sz w:val="20"/>
+          <w:szCs w:val="20"/>
+          <w:lang w:val="en-US"/>
+        </w:rPr>
+        <w:t>3</w:t>
+      </w:r>
+    </w:p>
+    <w:p>
+      <w:pPr>
+        <w:autoSpaceDE w:val="0"/>
+        <w:autoSpaceDN w:val="0"/>
+        <w:adjustRightInd w:val="0"/>
+        <w:spacing w:after="0" w:line="240" w:lineRule="auto"/>
+        <w:rPr>
+          <w:rFonts w:ascii="Consolas" w:hAnsi="Consolas" w:cs="Consolas"/>
+          <w:sz w:val="20"/>
+          <w:szCs w:val="20"/>
+          <w:lang w:val="en-US"/>
+        </w:rPr>
+      </w:pPr>
+      <w:r>
+        <w:rPr>
+          <w:rFonts w:ascii="Consolas" w:hAnsi="Consolas" w:cs="Consolas"/>
+          <w:color w:val="000000"/>
+          <w:sz w:val="20"/>
+          <w:szCs w:val="20"/>
+          <w:lang w:val="en-US"/>
+        </w:rPr>
+        <w:t>log4j.appender.file.layout=</w:t>
+      </w:r>
+      <w:r>
+        <w:rPr>
+          <w:rFonts w:ascii="Consolas" w:hAnsi="Consolas" w:cs="Consolas"/>
+          <w:color w:val="2A00FF"/>
+          <w:sz w:val="20"/>
+          <w:szCs w:val="20"/>
+          <w:lang w:val="en-US"/>
+        </w:rPr>
+        <w:t>org.apache.log4j.PatternLayout</w:t>
+      </w:r>
+    </w:p>
+    <w:p>
+      <w:pPr>
+        <w:autoSpaceDE w:val="0"/>
+        <w:autoSpaceDN w:val="0"/>
+        <w:adjustRightInd w:val="0"/>
+        <w:spacing w:after="0" w:line="240" w:lineRule="auto"/>
+        <w:rPr>
+          <w:rFonts w:ascii="Consolas" w:hAnsi="Consolas" w:cs="Consolas"/>
+          <w:sz w:val="20"/>
+          <w:szCs w:val="20"/>
+          <w:lang w:val="en-US"/>
+        </w:rPr>
+      </w:pPr>
+      <w:r>
+        <w:rPr>
+          <w:rFonts w:ascii="Consolas" w:hAnsi="Consolas" w:cs="Consolas"/>
+          <w:color w:val="000000"/>
+          <w:sz w:val="20"/>
+          <w:szCs w:val="20"/>
+          <w:lang w:val="en-US"/>
+        </w:rPr>
+        <w:t>log4j.appender.file.layout.ConversionPattern=</w:t>
+      </w:r>
+      <w:r>
+        <w:rPr>
+          <w:rFonts w:ascii="Consolas" w:hAnsi="Consolas" w:cs="Consolas"/>
+          <w:color w:val="2A00FF"/>
+          <w:sz w:val="20"/>
+          <w:szCs w:val="20"/>
+          <w:lang w:val="en-US"/>
+        </w:rPr>
+        <w:t>%d</w:t>
+      </w:r>
+      <w:r>
+        <w:rPr>
+          <w:rFonts w:ascii="Consolas" w:hAnsi="Consolas" w:cs="Consolas"/>
+          <w:color w:val="000000"/>
+          <w:sz w:val="20"/>
+          <w:szCs w:val="20"/>
+          <w:lang w:val="en-US"/>
+        </w:rPr>
+        <w:t xml:space="preserve"> </w:t>
+      </w:r>
+      <w:r>
+        <w:rPr>
+          <w:rFonts w:ascii="Consolas" w:hAnsi="Consolas" w:cs="Consolas"/>
+          <w:color w:val="2A00FF"/>
+          <w:sz w:val="20"/>
+          <w:szCs w:val="20"/>
+          <w:lang w:val="en-US"/>
+        </w:rPr>
+        <w:t>%p</w:t>
+      </w:r>
+      <w:r>
+        <w:rPr>
+          <w:rFonts w:ascii="Consolas" w:hAnsi="Consolas" w:cs="Consolas"/>
+          <w:color w:val="000000"/>
+          <w:sz w:val="20"/>
+          <w:szCs w:val="20"/>
+          <w:lang w:val="en-US"/>
+        </w:rPr>
+        <w:t xml:space="preserve"> </w:t>
+      </w:r>
+      <w:r>
+        <w:rPr>
+          <w:rFonts w:ascii="Consolas" w:hAnsi="Consolas" w:cs="Consolas"/>
+          <w:color w:val="2A00FF"/>
+          <w:sz w:val="20"/>
+          <w:szCs w:val="20"/>
+          <w:lang w:val="en-US"/>
+        </w:rPr>
+        <w:t>[%c]</w:t>
+      </w:r>
+      <w:r>
+        <w:rPr>
+          <w:rFonts w:ascii="Consolas" w:hAnsi="Consolas" w:cs="Consolas"/>
+          <w:color w:val="000000"/>
+          <w:sz w:val="20"/>
+          <w:szCs w:val="20"/>
+          <w:lang w:val="en-US"/>
+        </w:rPr>
+        <w:t xml:space="preserve"> </w:t>
+      </w:r>
+      <w:r>
+        <w:rPr>
+          <w:rFonts w:ascii="Consolas" w:hAnsi="Consolas" w:cs="Consolas"/>
+          <w:color w:val="2A00FF"/>
+          <w:sz w:val="20"/>
+          <w:szCs w:val="20"/>
+          <w:lang w:val="en-US"/>
+        </w:rPr>
+        <w:t>-</w:t>
+      </w:r>
+      <w:r>
+        <w:rPr>
+          <w:rFonts w:ascii="Consolas" w:hAnsi="Consolas" w:cs="Consolas"/>
+          <w:color w:val="000000"/>
+          <w:sz w:val="20"/>
+          <w:szCs w:val="20"/>
+          <w:lang w:val="en-US"/>
+        </w:rPr>
+        <w:t xml:space="preserve"> </w:t>
+      </w:r>
+      <w:r>
+        <w:rPr>
+          <w:rFonts w:ascii="Consolas" w:hAnsi="Consolas" w:cs="Consolas"/>
+          <w:color w:val="2A00FF"/>
+          <w:sz w:val="20"/>
+          <w:szCs w:val="20"/>
+          <w:lang w:val="en-US"/>
+        </w:rPr>
+        <w:t>%</w:t>
+      </w:r>
+      <w:proofErr w:type="spellStart"/>
+      <w:r>
+        <w:rPr>
+          <w:rFonts w:ascii="Consolas" w:hAnsi="Consolas" w:cs="Consolas"/>
+          <w:color w:val="2A00FF"/>
+          <w:sz w:val="20"/>
+          <w:szCs w:val="20"/>
+          <w:lang w:val="en-US"/>
+        </w:rPr>
+        <w:t>m%n</w:t>
+      </w:r>
+      <w:proofErr w:type="spellEnd"/>
+    </w:p>
+    <w:p>
+      <w:pPr>
+        <w:autoSpaceDE w:val="0"/>
+        <w:autoSpaceDN w:val="0"/>
+        <w:adjustRightInd w:val="0"/>
+        <w:spacing w:after="0" w:line="240" w:lineRule="auto"/>
+        <w:rPr>
+          <w:rFonts w:ascii="Consolas" w:hAnsi="Consolas" w:cs="Consolas"/>
+          <w:sz w:val="20"/>
+          <w:szCs w:val="20"/>
+          <w:lang w:val="en-US"/>
+        </w:rPr>
+      </w:pPr>
+    </w:p>
+    <w:p>
+      <w:pPr>
+        <w:autoSpaceDE w:val="0"/>
+        <w:autoSpaceDN w:val="0"/>
+        <w:adjustRightInd w:val="0"/>
+        <w:spacing w:after="0" w:line="240" w:lineRule="auto"/>
+        <w:rPr>
+          <w:rFonts w:ascii="Consolas" w:hAnsi="Consolas" w:cs="Consolas"/>
+          <w:sz w:val="20"/>
+          <w:szCs w:val="20"/>
+          <w:lang w:val="en-US"/>
+        </w:rPr>
+      </w:pPr>
+      <w:r>
+        <w:rPr>
+          <w:rFonts w:ascii="Consolas" w:hAnsi="Consolas" w:cs="Consolas"/>
+          <w:color w:val="000000"/>
+          <w:sz w:val="20"/>
+          <w:szCs w:val="20"/>
+          <w:lang w:val="en-US"/>
+        </w:rPr>
+        <w:t>log4j.logger.org.esupportail.transferts=</w:t>
+      </w:r>
+      <w:r>
+        <w:rPr>
+          <w:rFonts w:ascii="Consolas" w:hAnsi="Consolas" w:cs="Consolas"/>
+          <w:color w:val="2A00FF"/>
+          <w:sz w:val="20"/>
+          <w:szCs w:val="20"/>
+          <w:lang w:val="en-US"/>
+        </w:rPr>
+        <w:t>INFO</w:t>
+      </w:r>
+    </w:p>
+    <w:p>
+      <w:pPr>
+        <w:autoSpaceDE w:val="0"/>
+        <w:autoSpaceDN w:val="0"/>
+        <w:adjustRightInd w:val="0"/>
+        <w:spacing w:after="0" w:line="240" w:lineRule="auto"/>
+        <w:rPr>
+          <w:rFonts w:ascii="Consolas" w:hAnsi="Consolas" w:cs="Consolas"/>
+          <w:sz w:val="20"/>
+          <w:szCs w:val="20"/>
+          <w:lang w:val="en-US"/>
+        </w:rPr>
+      </w:pPr>
+      <w:r>
+        <w:rPr>
+          <w:rFonts w:ascii="Consolas" w:hAnsi="Consolas" w:cs="Consolas"/>
+          <w:color w:val="000000"/>
+          <w:sz w:val="20"/>
+          <w:szCs w:val="20"/>
+          <w:lang w:val="en-US"/>
+        </w:rPr>
+        <w:t>log4j.logger.org.esupportail.commons.dao=</w:t>
+      </w:r>
+      <w:r>
+        <w:rPr>
+          <w:rFonts w:ascii="Consolas" w:hAnsi="Consolas" w:cs="Consolas"/>
+          <w:color w:val="2A00FF"/>
+          <w:sz w:val="20"/>
+          <w:szCs w:val="20"/>
+          <w:lang w:val="en-US"/>
+        </w:rPr>
+        <w:t>INFO</w:t>
+      </w:r>
+    </w:p>
+    <w:p>
+      <w:pPr>
+        <w:autoSpaceDE w:val="0"/>
+        <w:autoSpaceDN w:val="0"/>
+        <w:adjustRightInd w:val="0"/>
+        <w:spacing w:after="0" w:line="240" w:lineRule="auto"/>
+        <w:rPr>
+          <w:rFonts w:ascii="Consolas" w:hAnsi="Consolas" w:cs="Consolas"/>
+          <w:sz w:val="20"/>
+          <w:szCs w:val="20"/>
+          <w:lang w:val="en-US"/>
+        </w:rPr>
+      </w:pPr>
+      <w:r>
+        <w:rPr>
+          <w:rFonts w:ascii="Consolas" w:hAnsi="Consolas" w:cs="Consolas"/>
+          <w:color w:val="000000"/>
+          <w:sz w:val="20"/>
+          <w:szCs w:val="20"/>
+          <w:lang w:val="en-US"/>
+        </w:rPr>
+        <w:t>log4j.logger.org.esupportail.portal.ws.client.support.uportal=</w:t>
+      </w:r>
+      <w:r>
+        <w:rPr>
+          <w:rFonts w:ascii="Consolas" w:hAnsi="Consolas" w:cs="Consolas"/>
+          <w:color w:val="2A00FF"/>
+          <w:sz w:val="20"/>
+          <w:szCs w:val="20"/>
+          <w:lang w:val="en-US"/>
+        </w:rPr>
+        <w:t>ERROR</w:t>
+      </w:r>
+    </w:p>
+    <w:p>
+      <w:pPr>
+        <w:autoSpaceDE w:val="0"/>
+        <w:autoSpaceDN w:val="0"/>
+        <w:adjustRightInd w:val="0"/>
+        <w:spacing w:after="0" w:line="240" w:lineRule="auto"/>
+        <w:rPr>
+          <w:rFonts w:ascii="Consolas" w:hAnsi="Consolas" w:cs="Consolas"/>
+          <w:sz w:val="20"/>
+          <w:szCs w:val="20"/>
+          <w:lang w:val="en-US"/>
+        </w:rPr>
+      </w:pPr>
+      <w:r>
+        <w:rPr>
+          <w:rFonts w:ascii="Consolas" w:hAnsi="Consolas" w:cs="Consolas"/>
+          <w:color w:val="000000"/>
+          <w:sz w:val="20"/>
+          <w:szCs w:val="20"/>
+          <w:lang w:val="en-US"/>
+        </w:rPr>
+        <w:t>log4j.logger.org.springframework.ldap.support=</w:t>
+      </w:r>
+      <w:r>
+        <w:rPr>
+          <w:rFonts w:ascii="Consolas" w:hAnsi="Consolas" w:cs="Consolas"/>
+          <w:color w:val="2A00FF"/>
+          <w:sz w:val="20"/>
+          <w:szCs w:val="20"/>
+          <w:lang w:val="en-US"/>
+        </w:rPr>
+        <w:t>ERROR</w:t>
+      </w:r>
+    </w:p>
+    <w:p>
+      <w:pPr>
+        <w:autoSpaceDE w:val="0"/>
+        <w:autoSpaceDN w:val="0"/>
+        <w:adjustRightInd w:val="0"/>
+        <w:spacing w:after="0" w:line="240" w:lineRule="auto"/>
+        <w:rPr>
+          <w:rFonts w:ascii="Consolas" w:hAnsi="Consolas" w:cs="Consolas"/>
+          <w:sz w:val="20"/>
+          <w:szCs w:val="20"/>
+          <w:lang w:val="en-US"/>
+        </w:rPr>
+      </w:pPr>
+      <w:r>
+        <w:rPr>
+          <w:rFonts w:ascii="Consolas" w:hAnsi="Consolas" w:cs="Consolas"/>
+          <w:color w:val="000000"/>
+          <w:sz w:val="20"/>
+          <w:szCs w:val="20"/>
+          <w:lang w:val="en-US"/>
+        </w:rPr>
+        <w:t>log4j.logger.org.esupportail.commons.services.ldap=</w:t>
+      </w:r>
+      <w:r>
+        <w:rPr>
+          <w:rFonts w:ascii="Consolas" w:hAnsi="Consolas" w:cs="Consolas"/>
+          <w:color w:val="2A00FF"/>
+          <w:sz w:val="20"/>
+          <w:szCs w:val="20"/>
+          <w:lang w:val="en-US"/>
+        </w:rPr>
+        <w:t>WARN</w:t>
+      </w:r>
+    </w:p>
+    <w:p>
+      <w:pPr>
+        <w:rPr>
+          <w:lang w:val="en-US"/>
+        </w:rPr>
+      </w:pPr>
+      <w:r>
+        <w:rPr>
+          <w:rFonts w:ascii="Consolas" w:hAnsi="Consolas" w:cs="Consolas"/>
+          <w:color w:val="000000"/>
+          <w:sz w:val="20"/>
+          <w:szCs w:val="20"/>
+          <w:lang w:val="en-US"/>
+        </w:rPr>
+        <w:t>log4j.logger.org.esupportail.commons.services.i18n=</w:t>
+      </w:r>
+      <w:r>
+        <w:rPr>
+          <w:rFonts w:ascii="Consolas" w:hAnsi="Consolas" w:cs="Consolas"/>
+          <w:color w:val="2A00FF"/>
+          <w:sz w:val="20"/>
+          <w:szCs w:val="20"/>
+          <w:lang w:val="en-US"/>
+        </w:rPr>
+        <w:t>WARN</w:t>
+      </w:r>
+    </w:p>
+    <w:p>
+      <w:pPr>
+        <w:pStyle w:val="Titre3"/>
+        <w:ind w:firstLine="708"/>
+      </w:pPr>
+      <w:bookmarkStart w:id="19" w:name="_Toc387391360"/>
+      <w:r>
+        <w:t>4.</w:t>
+      </w:r>
+      <w:r>
+        <w:t>4</w:t>
+      </w:r>
+      <w:r>
+        <w:t xml:space="preserve"> Annexe </w:t>
+      </w:r>
+      <w:r>
+        <w:t xml:space="preserve">4 – extrait du </w:t>
+      </w:r>
+      <w:proofErr w:type="spellStart"/>
+      <w:r>
+        <w:t>defaults.properties</w:t>
+      </w:r>
+      <w:proofErr w:type="spellEnd"/>
+      <w:r>
+        <w:t xml:space="preserve"> du module accueil (particularité de certain établissement)</w:t>
+      </w:r>
       <w:bookmarkEnd w:id="19"/>
     </w:p>
     <w:p>
@@ -16782,32 +17809,209 @@
           <w:color w:val="000000"/>
           <w:sz w:val="20"/>
           <w:szCs w:val="20"/>
-          <w:lang w:val="en-US"/>
-        </w:rPr>
-      </w:pPr>
-    </w:p>
-    <w:p>
-      <w:pPr>
-        <w:autoSpaceDE w:val="0"/>
-        <w:autoSpaceDN w:val="0"/>
-        <w:adjustRightInd w:val="0"/>
-        <w:spacing w:after="0" w:line="240" w:lineRule="auto"/>
-        <w:rPr>
-          <w:rFonts w:ascii="Consolas" w:hAnsi="Consolas" w:cs="Consolas"/>
-          <w:sz w:val="20"/>
-          <w:szCs w:val="20"/>
-          <w:lang w:val="en-US"/>
-        </w:rPr>
-      </w:pPr>
+        </w:rPr>
+      </w:pPr>
+    </w:p>
+    <w:p>
+      <w:pPr>
+        <w:autoSpaceDE w:val="0"/>
+        <w:autoSpaceDN w:val="0"/>
+        <w:adjustRightInd w:val="0"/>
+        <w:spacing w:after="0" w:line="240" w:lineRule="auto"/>
+        <w:rPr>
+          <w:rFonts w:ascii="Consolas" w:hAnsi="Consolas" w:cs="Consolas"/>
+          <w:sz w:val="20"/>
+          <w:szCs w:val="20"/>
+        </w:rPr>
+      </w:pPr>
+      <w:r>
+        <w:rPr>
+          <w:rFonts w:ascii="Consolas" w:hAnsi="Consolas" w:cs="Consolas"/>
+          <w:color w:val="3F7F5F"/>
+          <w:sz w:val="20"/>
+          <w:szCs w:val="20"/>
+        </w:rPr>
+        <w:t xml:space="preserve"># </w:t>
+      </w:r>
+      <w:r>
+        <w:rPr>
+          <w:rFonts w:ascii="Consolas" w:hAnsi="Consolas" w:cs="Consolas"/>
+          <w:color w:val="3F7F5F"/>
+          <w:sz w:val="20"/>
+          <w:szCs w:val="20"/>
+          <w:u w:val="single"/>
+        </w:rPr>
+        <w:t>Couche</w:t>
+      </w:r>
+      <w:r>
+        <w:rPr>
+          <w:rFonts w:ascii="Consolas" w:hAnsi="Consolas" w:cs="Consolas"/>
+          <w:color w:val="3F7F5F"/>
+          <w:sz w:val="20"/>
+          <w:szCs w:val="20"/>
+        </w:rPr>
+        <w:t xml:space="preserve"> d'</w:t>
+      </w:r>
+      <w:proofErr w:type="spellStart"/>
+      <w:r>
+        <w:rPr>
+          <w:rFonts w:ascii="Consolas" w:hAnsi="Consolas" w:cs="Consolas"/>
+          <w:color w:val="3F7F5F"/>
+          <w:sz w:val="20"/>
+          <w:szCs w:val="20"/>
+        </w:rPr>
+        <w:t>accés</w:t>
+      </w:r>
+      <w:proofErr w:type="spellEnd"/>
+      <w:r>
+        <w:rPr>
+          <w:rFonts w:ascii="Consolas" w:hAnsi="Consolas" w:cs="Consolas"/>
+          <w:color w:val="3F7F5F"/>
+          <w:sz w:val="20"/>
+          <w:szCs w:val="20"/>
+        </w:rPr>
+        <w:t xml:space="preserve"> </w:t>
+      </w:r>
+      <w:r>
+        <w:rPr>
+          <w:rFonts w:ascii="Consolas" w:hAnsi="Consolas" w:cs="Consolas"/>
+          <w:color w:val="3F7F5F"/>
+          <w:sz w:val="20"/>
+          <w:szCs w:val="20"/>
+          <w:u w:val="single"/>
+        </w:rPr>
+        <w:t>aux</w:t>
+      </w:r>
+      <w:r>
+        <w:rPr>
+          <w:rFonts w:ascii="Consolas" w:hAnsi="Consolas" w:cs="Consolas"/>
+          <w:color w:val="3F7F5F"/>
+          <w:sz w:val="20"/>
+          <w:szCs w:val="20"/>
+        </w:rPr>
+        <w:t xml:space="preserve"> </w:t>
+      </w:r>
+      <w:r>
+        <w:rPr>
+          <w:rFonts w:ascii="Consolas" w:hAnsi="Consolas" w:cs="Consolas"/>
+          <w:color w:val="3F7F5F"/>
+          <w:sz w:val="20"/>
+          <w:szCs w:val="20"/>
+          <w:u w:val="single"/>
+        </w:rPr>
+        <w:t>données</w:t>
+      </w:r>
+      <w:r>
+        <w:rPr>
+          <w:rFonts w:ascii="Consolas" w:hAnsi="Consolas" w:cs="Consolas"/>
+          <w:color w:val="3F7F5F"/>
+          <w:sz w:val="20"/>
+          <w:szCs w:val="20"/>
+        </w:rPr>
+        <w:t xml:space="preserve"> </w:t>
+      </w:r>
+      <w:r>
+        <w:rPr>
+          <w:rFonts w:ascii="Consolas" w:hAnsi="Consolas" w:cs="Consolas"/>
+          <w:color w:val="3F7F5F"/>
+          <w:sz w:val="20"/>
+          <w:szCs w:val="20"/>
+          <w:u w:val="single"/>
+        </w:rPr>
+        <w:t>de</w:t>
+      </w:r>
+      <w:r>
+        <w:rPr>
+          <w:rFonts w:ascii="Consolas" w:hAnsi="Consolas" w:cs="Consolas"/>
+          <w:color w:val="3F7F5F"/>
+          <w:sz w:val="20"/>
+          <w:szCs w:val="20"/>
+        </w:rPr>
+        <w:t xml:space="preserve"> </w:t>
+      </w:r>
+      <w:r>
+        <w:rPr>
+          <w:rFonts w:ascii="Consolas" w:hAnsi="Consolas" w:cs="Consolas"/>
+          <w:color w:val="3F7F5F"/>
+          <w:sz w:val="20"/>
+          <w:szCs w:val="20"/>
+          <w:u w:val="single"/>
+        </w:rPr>
+        <w:t>scolarité</w:t>
+      </w:r>
+    </w:p>
+    <w:p>
+      <w:pPr>
+        <w:autoSpaceDE w:val="0"/>
+        <w:autoSpaceDN w:val="0"/>
+        <w:adjustRightInd w:val="0"/>
+        <w:spacing w:after="0" w:line="240" w:lineRule="auto"/>
+        <w:rPr>
+          <w:rFonts w:ascii="Consolas" w:hAnsi="Consolas" w:cs="Consolas"/>
+          <w:sz w:val="20"/>
+          <w:szCs w:val="20"/>
+        </w:rPr>
+      </w:pPr>
+      <w:r>
+        <w:rPr>
+          <w:rFonts w:ascii="Consolas" w:hAnsi="Consolas" w:cs="Consolas"/>
+          <w:color w:val="3F7F5F"/>
+          <w:sz w:val="20"/>
+          <w:szCs w:val="20"/>
+        </w:rPr>
+        <w:t xml:space="preserve"># APOGEE </w:t>
+      </w:r>
+      <w:r>
+        <w:rPr>
+          <w:rFonts w:ascii="Consolas" w:hAnsi="Consolas" w:cs="Consolas"/>
+          <w:color w:val="3F7F5F"/>
+          <w:sz w:val="20"/>
+          <w:szCs w:val="20"/>
+          <w:u w:val="single"/>
+        </w:rPr>
+        <w:t>ou</w:t>
+      </w:r>
+      <w:r>
+        <w:rPr>
+          <w:rFonts w:ascii="Consolas" w:hAnsi="Consolas" w:cs="Consolas"/>
+          <w:color w:val="3F7F5F"/>
+          <w:sz w:val="20"/>
+          <w:szCs w:val="20"/>
+        </w:rPr>
+        <w:t xml:space="preserve"> RIMBAUS</w:t>
+      </w:r>
+    </w:p>
+    <w:p>
+      <w:pPr>
+        <w:autoSpaceDE w:val="0"/>
+        <w:autoSpaceDN w:val="0"/>
+        <w:adjustRightInd w:val="0"/>
+        <w:spacing w:after="0" w:line="240" w:lineRule="auto"/>
+        <w:rPr>
+          <w:rFonts w:ascii="Consolas" w:hAnsi="Consolas" w:cs="Consolas"/>
+          <w:sz w:val="20"/>
+          <w:szCs w:val="20"/>
+        </w:rPr>
+      </w:pPr>
+      <w:proofErr w:type="spellStart"/>
       <w:r>
         <w:rPr>
           <w:rFonts w:ascii="Consolas" w:hAnsi="Consolas" w:cs="Consolas"/>
           <w:color w:val="000000"/>
           <w:sz w:val="20"/>
           <w:szCs w:val="20"/>
-          <w:lang w:val="en-US"/>
-        </w:rPr>
-        <w:t>log4j.rootLogger=</w:t>
+        </w:rPr>
+        <w:t>source.scol</w:t>
+      </w:r>
+      <w:proofErr w:type="spellEnd"/>
+      <w:r>
+        <w:rPr>
+          <w:rFonts w:ascii="Consolas" w:hAnsi="Consolas" w:cs="Consolas"/>
+          <w:color w:val="000000"/>
+          <w:sz w:val="20"/>
+          <w:szCs w:val="20"/>
+        </w:rPr>
+        <w:t>=</w:t>
       </w:r>
       <w:r>
         <w:rPr>
@@ -16815,883 +18019,811 @@
           <w:color w:val="2A00FF"/>
           <w:sz w:val="20"/>
           <w:szCs w:val="20"/>
-          <w:lang w:val="en-US"/>
-        </w:rPr>
-        <w:t>INFO,</w:t>
-      </w:r>
+        </w:rPr>
+        <w:t>APOGEE</w:t>
+      </w:r>
+    </w:p>
+    <w:p>
+      <w:pPr>
+        <w:autoSpaceDE w:val="0"/>
+        <w:autoSpaceDN w:val="0"/>
+        <w:adjustRightInd w:val="0"/>
+        <w:spacing w:after="0" w:line="240" w:lineRule="auto"/>
+        <w:rPr>
+          <w:rFonts w:ascii="Consolas" w:hAnsi="Consolas" w:cs="Consolas"/>
+          <w:sz w:val="20"/>
+          <w:szCs w:val="20"/>
+        </w:rPr>
+      </w:pPr>
+      <w:r>
+        <w:rPr>
+          <w:rFonts w:ascii="Consolas" w:hAnsi="Consolas" w:cs="Consolas"/>
+          <w:color w:val="3F7F5F"/>
+          <w:sz w:val="20"/>
+          <w:szCs w:val="20"/>
+        </w:rPr>
+        <w:t>#</w:t>
+      </w:r>
+      <w:r>
+        <w:rPr>
+          <w:rFonts w:ascii="Consolas" w:hAnsi="Consolas" w:cs="Consolas"/>
+          <w:color w:val="3F7F5F"/>
+          <w:sz w:val="20"/>
+          <w:szCs w:val="20"/>
+          <w:u w:val="single"/>
+        </w:rPr>
+        <w:t>Possibilité</w:t>
+      </w:r>
+      <w:r>
+        <w:rPr>
+          <w:rFonts w:ascii="Consolas" w:hAnsi="Consolas" w:cs="Consolas"/>
+          <w:color w:val="3F7F5F"/>
+          <w:sz w:val="20"/>
+          <w:szCs w:val="20"/>
+        </w:rPr>
+        <w:t xml:space="preserve"> </w:t>
+      </w:r>
+      <w:r>
+        <w:rPr>
+          <w:rFonts w:ascii="Consolas" w:hAnsi="Consolas" w:cs="Consolas"/>
+          <w:color w:val="3F7F5F"/>
+          <w:sz w:val="20"/>
+          <w:szCs w:val="20"/>
+          <w:u w:val="single"/>
+        </w:rPr>
+        <w:t>de</w:t>
+      </w:r>
+      <w:r>
+        <w:rPr>
+          <w:rFonts w:ascii="Consolas" w:hAnsi="Consolas" w:cs="Consolas"/>
+          <w:color w:val="3F7F5F"/>
+          <w:sz w:val="20"/>
+          <w:szCs w:val="20"/>
+        </w:rPr>
+        <w:t xml:space="preserve"> forcer </w:t>
+      </w:r>
+      <w:r>
+        <w:rPr>
+          <w:rFonts w:ascii="Consolas" w:hAnsi="Consolas" w:cs="Consolas"/>
+          <w:color w:val="3F7F5F"/>
+          <w:sz w:val="20"/>
+          <w:szCs w:val="20"/>
+          <w:u w:val="single"/>
+        </w:rPr>
+        <w:t>les</w:t>
+      </w:r>
+      <w:r>
+        <w:rPr>
+          <w:rFonts w:ascii="Consolas" w:hAnsi="Consolas" w:cs="Consolas"/>
+          <w:color w:val="3F7F5F"/>
+          <w:sz w:val="20"/>
+          <w:szCs w:val="20"/>
+        </w:rPr>
+        <w:t xml:space="preserve"> </w:t>
+      </w:r>
+      <w:r>
+        <w:rPr>
+          <w:rFonts w:ascii="Consolas" w:hAnsi="Consolas" w:cs="Consolas"/>
+          <w:color w:val="3F7F5F"/>
+          <w:sz w:val="20"/>
+          <w:szCs w:val="20"/>
+          <w:u w:val="single"/>
+        </w:rPr>
+        <w:t>interdits</w:t>
+      </w:r>
+      <w:r>
+        <w:rPr>
+          <w:rFonts w:ascii="Consolas" w:hAnsi="Consolas" w:cs="Consolas"/>
+          <w:color w:val="3F7F5F"/>
+          <w:sz w:val="20"/>
+          <w:szCs w:val="20"/>
+        </w:rPr>
+        <w:t xml:space="preserve"> </w:t>
+      </w:r>
+      <w:r>
+        <w:rPr>
+          <w:rFonts w:ascii="Consolas" w:hAnsi="Consolas" w:cs="Consolas"/>
+          <w:color w:val="3F7F5F"/>
+          <w:sz w:val="20"/>
+          <w:szCs w:val="20"/>
+          <w:u w:val="single"/>
+        </w:rPr>
+        <w:t>apogée</w:t>
+      </w:r>
+      <w:r>
+        <w:rPr>
+          <w:rFonts w:ascii="Consolas" w:hAnsi="Consolas" w:cs="Consolas"/>
+          <w:color w:val="3F7F5F"/>
+          <w:sz w:val="20"/>
+          <w:szCs w:val="20"/>
+        </w:rPr>
+        <w:t xml:space="preserve"> (</w:t>
+      </w:r>
+      <w:r>
+        <w:rPr>
+          <w:rFonts w:ascii="Consolas" w:hAnsi="Consolas" w:cs="Consolas"/>
+          <w:color w:val="3F7F5F"/>
+          <w:sz w:val="20"/>
+          <w:szCs w:val="20"/>
+          <w:u w:val="single"/>
+        </w:rPr>
+        <w:t>saisir</w:t>
+      </w:r>
+      <w:r>
+        <w:rPr>
+          <w:rFonts w:ascii="Consolas" w:hAnsi="Consolas" w:cs="Consolas"/>
+          <w:color w:val="3F7F5F"/>
+          <w:sz w:val="20"/>
+          <w:szCs w:val="20"/>
+        </w:rPr>
+        <w:t xml:space="preserve"> </w:t>
+      </w:r>
+      <w:proofErr w:type="gramStart"/>
+      <w:r>
+        <w:rPr>
+          <w:rFonts w:ascii="Consolas" w:hAnsi="Consolas" w:cs="Consolas"/>
+          <w:color w:val="3F7F5F"/>
+          <w:sz w:val="20"/>
+          <w:szCs w:val="20"/>
+          <w:u w:val="single"/>
+        </w:rPr>
+        <w:t>les</w:t>
+      </w:r>
+      <w:r>
+        <w:rPr>
+          <w:rFonts w:ascii="Consolas" w:hAnsi="Consolas" w:cs="Consolas"/>
+          <w:color w:val="3F7F5F"/>
+          <w:sz w:val="20"/>
+          <w:szCs w:val="20"/>
+        </w:rPr>
+        <w:t xml:space="preserve"> </w:t>
+      </w:r>
+      <w:r>
+        <w:rPr>
+          <w:rFonts w:ascii="Consolas" w:hAnsi="Consolas" w:cs="Consolas"/>
+          <w:color w:val="3F7F5F"/>
+          <w:sz w:val="20"/>
+          <w:szCs w:val="20"/>
+          <w:u w:val="single"/>
+        </w:rPr>
+        <w:t>différents</w:t>
+      </w:r>
+      <w:r>
+        <w:rPr>
+          <w:rFonts w:ascii="Consolas" w:hAnsi="Consolas" w:cs="Consolas"/>
+          <w:color w:val="3F7F5F"/>
+          <w:sz w:val="20"/>
+          <w:szCs w:val="20"/>
+        </w:rPr>
+        <w:t xml:space="preserve"> code </w:t>
+      </w:r>
+      <w:r>
+        <w:rPr>
+          <w:rFonts w:ascii="Consolas" w:hAnsi="Consolas" w:cs="Consolas"/>
+          <w:color w:val="3F7F5F"/>
+          <w:sz w:val="20"/>
+          <w:szCs w:val="20"/>
+          <w:u w:val="single"/>
+        </w:rPr>
+        <w:t>interdit</w:t>
+      </w:r>
+      <w:proofErr w:type="gramEnd"/>
+      <w:r>
+        <w:rPr>
+          <w:rFonts w:ascii="Consolas" w:hAnsi="Consolas" w:cs="Consolas"/>
+          <w:color w:val="3F7F5F"/>
+          <w:sz w:val="20"/>
+          <w:szCs w:val="20"/>
+        </w:rPr>
+        <w:t xml:space="preserve"> d'apogée </w:t>
+      </w:r>
+      <w:r>
+        <w:rPr>
+          <w:rFonts w:ascii="Consolas" w:hAnsi="Consolas" w:cs="Consolas"/>
+          <w:color w:val="3F7F5F"/>
+          <w:sz w:val="20"/>
+          <w:szCs w:val="20"/>
+          <w:u w:val="single"/>
+        </w:rPr>
+        <w:t>qui</w:t>
+      </w:r>
+      <w:r>
+        <w:rPr>
+          <w:rFonts w:ascii="Consolas" w:hAnsi="Consolas" w:cs="Consolas"/>
+          <w:color w:val="3F7F5F"/>
+          <w:sz w:val="20"/>
+          <w:szCs w:val="20"/>
+        </w:rPr>
+        <w:t xml:space="preserve"> </w:t>
+      </w:r>
+      <w:r>
+        <w:rPr>
+          <w:rFonts w:ascii="Consolas" w:hAnsi="Consolas" w:cs="Consolas"/>
+          <w:color w:val="3F7F5F"/>
+          <w:sz w:val="20"/>
+          <w:szCs w:val="20"/>
+          <w:u w:val="single"/>
+        </w:rPr>
+        <w:t>ne</w:t>
+      </w:r>
+      <w:r>
+        <w:rPr>
+          <w:rFonts w:ascii="Consolas" w:hAnsi="Consolas" w:cs="Consolas"/>
+          <w:color w:val="3F7F5F"/>
+          <w:sz w:val="20"/>
+          <w:szCs w:val="20"/>
+        </w:rPr>
+        <w:t xml:space="preserve"> </w:t>
+      </w:r>
+      <w:r>
+        <w:rPr>
+          <w:rFonts w:ascii="Consolas" w:hAnsi="Consolas" w:cs="Consolas"/>
+          <w:color w:val="3F7F5F"/>
+          <w:sz w:val="20"/>
+          <w:szCs w:val="20"/>
+          <w:u w:val="single"/>
+        </w:rPr>
+        <w:t>doivent</w:t>
+      </w:r>
+      <w:r>
+        <w:rPr>
+          <w:rFonts w:ascii="Consolas" w:hAnsi="Consolas" w:cs="Consolas"/>
+          <w:color w:val="3F7F5F"/>
+          <w:sz w:val="20"/>
+          <w:szCs w:val="20"/>
+        </w:rPr>
+        <w:t xml:space="preserve"> pas l'être pour </w:t>
+      </w:r>
+      <w:r>
+        <w:rPr>
+          <w:rFonts w:ascii="Consolas" w:hAnsi="Consolas" w:cs="Consolas"/>
+          <w:color w:val="3F7F5F"/>
+          <w:sz w:val="20"/>
+          <w:szCs w:val="20"/>
+          <w:u w:val="single"/>
+        </w:rPr>
+        <w:t>les</w:t>
+      </w:r>
+      <w:r>
+        <w:rPr>
+          <w:rFonts w:ascii="Consolas" w:hAnsi="Consolas" w:cs="Consolas"/>
+          <w:color w:val="3F7F5F"/>
+          <w:sz w:val="20"/>
+          <w:szCs w:val="20"/>
+        </w:rPr>
+        <w:t xml:space="preserve"> </w:t>
+      </w:r>
+      <w:r>
+        <w:rPr>
+          <w:rFonts w:ascii="Consolas" w:hAnsi="Consolas" w:cs="Consolas"/>
+          <w:color w:val="3F7F5F"/>
+          <w:sz w:val="20"/>
+          <w:szCs w:val="20"/>
+          <w:u w:val="single"/>
+        </w:rPr>
+        <w:t>transferts</w:t>
+      </w:r>
+      <w:r>
+        <w:rPr>
+          <w:rFonts w:ascii="Consolas" w:hAnsi="Consolas" w:cs="Consolas"/>
+          <w:color w:val="3F7F5F"/>
+          <w:sz w:val="20"/>
+          <w:szCs w:val="20"/>
+        </w:rPr>
+        <w:t>)</w:t>
+      </w:r>
+    </w:p>
+    <w:p>
+      <w:pPr>
+        <w:autoSpaceDE w:val="0"/>
+        <w:autoSpaceDN w:val="0"/>
+        <w:adjustRightInd w:val="0"/>
+        <w:spacing w:after="0" w:line="240" w:lineRule="auto"/>
+        <w:rPr>
+          <w:rFonts w:ascii="Consolas" w:hAnsi="Consolas" w:cs="Consolas"/>
+          <w:sz w:val="20"/>
+          <w:szCs w:val="20"/>
+        </w:rPr>
+      </w:pPr>
+      <w:proofErr w:type="spellStart"/>
       <w:r>
         <w:rPr>
           <w:rFonts w:ascii="Consolas" w:hAnsi="Consolas" w:cs="Consolas"/>
           <w:color w:val="000000"/>
           <w:sz w:val="20"/>
           <w:szCs w:val="20"/>
-          <w:lang w:val="en-US"/>
+        </w:rPr>
+        <w:t>forcer.blocage</w:t>
+      </w:r>
+      <w:proofErr w:type="spellEnd"/>
+      <w:r>
+        <w:rPr>
+          <w:rFonts w:ascii="Consolas" w:hAnsi="Consolas" w:cs="Consolas"/>
+          <w:color w:val="000000"/>
+          <w:sz w:val="20"/>
+          <w:szCs w:val="20"/>
+        </w:rPr>
+        <w:t>=</w:t>
+      </w:r>
+    </w:p>
+    <w:p>
+      <w:pPr>
+        <w:autoSpaceDE w:val="0"/>
+        <w:autoSpaceDN w:val="0"/>
+        <w:adjustRightInd w:val="0"/>
+        <w:spacing w:after="0" w:line="240" w:lineRule="auto"/>
+        <w:rPr>
+          <w:rFonts w:ascii="Consolas" w:hAnsi="Consolas" w:cs="Consolas"/>
+          <w:sz w:val="20"/>
+          <w:szCs w:val="20"/>
+        </w:rPr>
+      </w:pPr>
+    </w:p>
+    <w:p>
+      <w:pPr>
+        <w:autoSpaceDE w:val="0"/>
+        <w:autoSpaceDN w:val="0"/>
+        <w:adjustRightInd w:val="0"/>
+        <w:spacing w:after="0" w:line="240" w:lineRule="auto"/>
+        <w:rPr>
+          <w:rFonts w:ascii="Consolas" w:hAnsi="Consolas" w:cs="Consolas"/>
+          <w:sz w:val="20"/>
+          <w:szCs w:val="20"/>
+        </w:rPr>
+      </w:pPr>
+      <w:r>
+        <w:rPr>
+          <w:rFonts w:ascii="Consolas" w:hAnsi="Consolas" w:cs="Consolas"/>
+          <w:color w:val="3F7F5F"/>
+          <w:sz w:val="20"/>
+          <w:szCs w:val="20"/>
+        </w:rPr>
+        <w:t>#</w:t>
+      </w:r>
+      <w:proofErr w:type="spellStart"/>
+      <w:r>
+        <w:rPr>
+          <w:rFonts w:ascii="Consolas" w:hAnsi="Consolas" w:cs="Consolas"/>
+          <w:color w:val="3F7F5F"/>
+          <w:sz w:val="20"/>
+          <w:szCs w:val="20"/>
+          <w:u w:val="single"/>
+        </w:rPr>
+        <w:t>Converstion</w:t>
+      </w:r>
+      <w:proofErr w:type="spellEnd"/>
+      <w:r>
+        <w:rPr>
+          <w:rFonts w:ascii="Consolas" w:hAnsi="Consolas" w:cs="Consolas"/>
+          <w:color w:val="3F7F5F"/>
+          <w:sz w:val="20"/>
+          <w:szCs w:val="20"/>
         </w:rPr>
         <w:t xml:space="preserve"> </w:t>
       </w:r>
       <w:r>
         <w:rPr>
           <w:rFonts w:ascii="Consolas" w:hAnsi="Consolas" w:cs="Consolas"/>
+          <w:color w:val="3F7F5F"/>
+          <w:sz w:val="20"/>
+          <w:szCs w:val="20"/>
+          <w:u w:val="single"/>
+        </w:rPr>
+        <w:t>de</w:t>
+      </w:r>
+      <w:r>
+        <w:rPr>
+          <w:rFonts w:ascii="Consolas" w:hAnsi="Consolas" w:cs="Consolas"/>
+          <w:color w:val="3F7F5F"/>
+          <w:sz w:val="20"/>
+          <w:szCs w:val="20"/>
+        </w:rPr>
+        <w:t xml:space="preserve"> l'I.N.E </w:t>
+      </w:r>
+      <w:r>
+        <w:rPr>
+          <w:rFonts w:ascii="Consolas" w:hAnsi="Consolas" w:cs="Consolas"/>
+          <w:color w:val="3F7F5F"/>
+          <w:sz w:val="20"/>
+          <w:szCs w:val="20"/>
+          <w:u w:val="single"/>
+        </w:rPr>
+        <w:t>en</w:t>
+      </w:r>
+      <w:r>
+        <w:rPr>
+          <w:rFonts w:ascii="Consolas" w:hAnsi="Consolas" w:cs="Consolas"/>
+          <w:color w:val="3F7F5F"/>
+          <w:sz w:val="20"/>
+          <w:szCs w:val="20"/>
+        </w:rPr>
+        <w:t xml:space="preserve"> </w:t>
+      </w:r>
+      <w:r>
+        <w:rPr>
+          <w:rFonts w:ascii="Consolas" w:hAnsi="Consolas" w:cs="Consolas"/>
+          <w:color w:val="3F7F5F"/>
+          <w:sz w:val="20"/>
+          <w:szCs w:val="20"/>
+          <w:u w:val="single"/>
+        </w:rPr>
+        <w:t>majuscule</w:t>
+      </w:r>
+      <w:r>
+        <w:rPr>
+          <w:rFonts w:ascii="Consolas" w:hAnsi="Consolas" w:cs="Consolas"/>
+          <w:color w:val="3F7F5F"/>
+          <w:sz w:val="20"/>
+          <w:szCs w:val="20"/>
+        </w:rPr>
+        <w:t xml:space="preserve"> </w:t>
+      </w:r>
+      <w:r>
+        <w:rPr>
+          <w:rFonts w:ascii="Consolas" w:hAnsi="Consolas" w:cs="Consolas"/>
+          <w:color w:val="3F7F5F"/>
+          <w:sz w:val="20"/>
+          <w:szCs w:val="20"/>
+          <w:u w:val="single"/>
+        </w:rPr>
+        <w:t>de</w:t>
+      </w:r>
+      <w:r>
+        <w:rPr>
+          <w:rFonts w:ascii="Consolas" w:hAnsi="Consolas" w:cs="Consolas"/>
+          <w:color w:val="3F7F5F"/>
+          <w:sz w:val="20"/>
+          <w:szCs w:val="20"/>
+        </w:rPr>
+        <w:t xml:space="preserve"> </w:t>
+      </w:r>
+      <w:r>
+        <w:rPr>
+          <w:rFonts w:ascii="Consolas" w:hAnsi="Consolas" w:cs="Consolas"/>
+          <w:color w:val="3F7F5F"/>
+          <w:sz w:val="20"/>
+          <w:szCs w:val="20"/>
+          <w:u w:val="single"/>
+        </w:rPr>
+        <w:t>manière</w:t>
+      </w:r>
+      <w:r>
+        <w:rPr>
+          <w:rFonts w:ascii="Consolas" w:hAnsi="Consolas" w:cs="Consolas"/>
+          <w:color w:val="3F7F5F"/>
+          <w:sz w:val="20"/>
+          <w:szCs w:val="20"/>
+        </w:rPr>
+        <w:t xml:space="preserve"> </w:t>
+      </w:r>
+      <w:r>
+        <w:rPr>
+          <w:rFonts w:ascii="Consolas" w:hAnsi="Consolas" w:cs="Consolas"/>
+          <w:color w:val="3F7F5F"/>
+          <w:sz w:val="20"/>
+          <w:szCs w:val="20"/>
+          <w:u w:val="single"/>
+        </w:rPr>
+        <w:t>automatique</w:t>
+      </w:r>
+    </w:p>
+    <w:p>
+      <w:pPr>
+        <w:autoSpaceDE w:val="0"/>
+        <w:autoSpaceDN w:val="0"/>
+        <w:adjustRightInd w:val="0"/>
+        <w:spacing w:after="0" w:line="240" w:lineRule="auto"/>
+        <w:rPr>
+          <w:rFonts w:ascii="Consolas" w:hAnsi="Consolas" w:cs="Consolas"/>
+          <w:sz w:val="20"/>
+          <w:szCs w:val="20"/>
+        </w:rPr>
+      </w:pPr>
+      <w:proofErr w:type="spellStart"/>
+      <w:r>
+        <w:rPr>
+          <w:rFonts w:ascii="Consolas" w:hAnsi="Consolas" w:cs="Consolas"/>
+          <w:color w:val="000000"/>
+          <w:sz w:val="20"/>
+          <w:szCs w:val="20"/>
+        </w:rPr>
+        <w:t>ine.toUpperCase</w:t>
+      </w:r>
+      <w:proofErr w:type="spellEnd"/>
+      <w:r>
+        <w:rPr>
+          <w:rFonts w:ascii="Consolas" w:hAnsi="Consolas" w:cs="Consolas"/>
+          <w:color w:val="000000"/>
+          <w:sz w:val="20"/>
+          <w:szCs w:val="20"/>
+        </w:rPr>
+        <w:t>=</w:t>
+      </w:r>
+      <w:proofErr w:type="spellStart"/>
+      <w:r>
+        <w:rPr>
+          <w:rFonts w:ascii="Consolas" w:hAnsi="Consolas" w:cs="Consolas"/>
           <w:color w:val="2A00FF"/>
           <w:sz w:val="20"/>
           <w:szCs w:val="20"/>
-          <w:lang w:val="en-US"/>
-        </w:rPr>
-        <w:t>file</w:t>
-      </w:r>
-    </w:p>
-    <w:p>
-      <w:pPr>
-        <w:autoSpaceDE w:val="0"/>
-        <w:autoSpaceDN w:val="0"/>
-        <w:adjustRightInd w:val="0"/>
-        <w:spacing w:after="0" w:line="240" w:lineRule="auto"/>
-        <w:rPr>
-          <w:rFonts w:ascii="Consolas" w:hAnsi="Consolas" w:cs="Consolas"/>
-          <w:sz w:val="20"/>
-          <w:szCs w:val="20"/>
-          <w:lang w:val="en-US"/>
-        </w:rPr>
-      </w:pPr>
-    </w:p>
-    <w:p>
-      <w:pPr>
-        <w:autoSpaceDE w:val="0"/>
-        <w:autoSpaceDN w:val="0"/>
-        <w:adjustRightInd w:val="0"/>
-        <w:spacing w:after="0" w:line="240" w:lineRule="auto"/>
-        <w:rPr>
-          <w:rFonts w:ascii="Consolas" w:hAnsi="Consolas" w:cs="Consolas"/>
-          <w:sz w:val="20"/>
-          <w:szCs w:val="20"/>
-          <w:lang w:val="en-US"/>
-        </w:rPr>
-      </w:pPr>
+        </w:rPr>
+        <w:t>true</w:t>
+      </w:r>
+      <w:proofErr w:type="spellEnd"/>
+    </w:p>
+    <w:p>
+      <w:pPr>
+        <w:autoSpaceDE w:val="0"/>
+        <w:autoSpaceDN w:val="0"/>
+        <w:adjustRightInd w:val="0"/>
+        <w:spacing w:after="0" w:line="240" w:lineRule="auto"/>
+        <w:rPr>
+          <w:rFonts w:ascii="Consolas" w:hAnsi="Consolas" w:cs="Consolas"/>
+          <w:sz w:val="20"/>
+          <w:szCs w:val="20"/>
+        </w:rPr>
+      </w:pPr>
+    </w:p>
+    <w:p>
+      <w:pPr>
+        <w:autoSpaceDE w:val="0"/>
+        <w:autoSpaceDN w:val="0"/>
+        <w:adjustRightInd w:val="0"/>
+        <w:spacing w:after="0" w:line="240" w:lineRule="auto"/>
+        <w:rPr>
+          <w:rFonts w:ascii="Consolas" w:hAnsi="Consolas" w:cs="Consolas"/>
+          <w:sz w:val="20"/>
+          <w:szCs w:val="20"/>
+        </w:rPr>
+      </w:pPr>
+      <w:r>
+        <w:rPr>
+          <w:rFonts w:ascii="Consolas" w:hAnsi="Consolas" w:cs="Consolas"/>
+          <w:color w:val="3F7F5F"/>
+          <w:sz w:val="20"/>
+          <w:szCs w:val="20"/>
+        </w:rPr>
+        <w:t>#</w:t>
+      </w:r>
+      <w:proofErr w:type="spellStart"/>
+      <w:r>
+        <w:rPr>
+          <w:rFonts w:ascii="Consolas" w:hAnsi="Consolas" w:cs="Consolas"/>
+          <w:color w:val="3F7F5F"/>
+          <w:sz w:val="20"/>
+          <w:szCs w:val="20"/>
+        </w:rPr>
+        <w:t>editionPdfAccueilSansDecision</w:t>
+      </w:r>
+      <w:proofErr w:type="spellEnd"/>
+      <w:r>
+        <w:rPr>
+          <w:rFonts w:ascii="Consolas" w:hAnsi="Consolas" w:cs="Consolas"/>
+          <w:color w:val="3F7F5F"/>
+          <w:sz w:val="20"/>
+          <w:szCs w:val="20"/>
+        </w:rPr>
+        <w:t xml:space="preserve">=false ==&gt; </w:t>
+      </w:r>
+      <w:r>
+        <w:rPr>
+          <w:rFonts w:ascii="Consolas" w:hAnsi="Consolas" w:cs="Consolas"/>
+          <w:color w:val="3F7F5F"/>
+          <w:sz w:val="20"/>
+          <w:szCs w:val="20"/>
+          <w:u w:val="single"/>
+        </w:rPr>
+        <w:t>Si</w:t>
+      </w:r>
+      <w:r>
+        <w:rPr>
+          <w:rFonts w:ascii="Consolas" w:hAnsi="Consolas" w:cs="Consolas"/>
+          <w:color w:val="3F7F5F"/>
+          <w:sz w:val="20"/>
+          <w:szCs w:val="20"/>
+        </w:rPr>
+        <w:t xml:space="preserve"> </w:t>
+      </w:r>
+      <w:proofErr w:type="spellStart"/>
+      <w:r>
+        <w:rPr>
+          <w:rFonts w:ascii="Consolas" w:hAnsi="Consolas" w:cs="Consolas"/>
+          <w:color w:val="3F7F5F"/>
+          <w:sz w:val="20"/>
+          <w:szCs w:val="20"/>
+        </w:rPr>
+        <w:t>editionPdfAccueilSansDecision</w:t>
+      </w:r>
+      <w:proofErr w:type="spellEnd"/>
+      <w:r>
+        <w:rPr>
+          <w:rFonts w:ascii="Consolas" w:hAnsi="Consolas" w:cs="Consolas"/>
+          <w:color w:val="3F7F5F"/>
+          <w:sz w:val="20"/>
+          <w:szCs w:val="20"/>
+        </w:rPr>
+        <w:t>=</w:t>
+      </w:r>
+      <w:proofErr w:type="spellStart"/>
+      <w:r>
+        <w:rPr>
+          <w:rFonts w:ascii="Consolas" w:hAnsi="Consolas" w:cs="Consolas"/>
+          <w:color w:val="3F7F5F"/>
+          <w:sz w:val="20"/>
+          <w:szCs w:val="20"/>
+        </w:rPr>
+        <w:t>true</w:t>
+      </w:r>
+      <w:proofErr w:type="spellEnd"/>
+      <w:r>
+        <w:rPr>
+          <w:rFonts w:ascii="Consolas" w:hAnsi="Consolas" w:cs="Consolas"/>
+          <w:color w:val="3F7F5F"/>
+          <w:sz w:val="20"/>
+          <w:szCs w:val="20"/>
+        </w:rPr>
+        <w:t xml:space="preserve">, </w:t>
+      </w:r>
+      <w:r>
+        <w:rPr>
+          <w:rFonts w:ascii="Consolas" w:hAnsi="Consolas" w:cs="Consolas"/>
+          <w:color w:val="3F7F5F"/>
+          <w:sz w:val="20"/>
+          <w:szCs w:val="20"/>
+          <w:u w:val="single"/>
+        </w:rPr>
+        <w:t>Permet</w:t>
+      </w:r>
+      <w:r>
+        <w:rPr>
+          <w:rFonts w:ascii="Consolas" w:hAnsi="Consolas" w:cs="Consolas"/>
+          <w:color w:val="3F7F5F"/>
+          <w:sz w:val="20"/>
+          <w:szCs w:val="20"/>
+        </w:rPr>
+        <w:t xml:space="preserve"> </w:t>
+      </w:r>
+      <w:proofErr w:type="spellStart"/>
+      <w:r>
+        <w:rPr>
+          <w:rFonts w:ascii="Consolas" w:hAnsi="Consolas" w:cs="Consolas"/>
+          <w:color w:val="3F7F5F"/>
+          <w:sz w:val="20"/>
+          <w:szCs w:val="20"/>
+        </w:rPr>
+        <w:t>l'edition</w:t>
+      </w:r>
+      <w:proofErr w:type="spellEnd"/>
+      <w:r>
+        <w:rPr>
+          <w:rFonts w:ascii="Consolas" w:hAnsi="Consolas" w:cs="Consolas"/>
+          <w:color w:val="3F7F5F"/>
+          <w:sz w:val="20"/>
+          <w:szCs w:val="20"/>
+        </w:rPr>
+        <w:t xml:space="preserve"> </w:t>
+      </w:r>
+      <w:r>
+        <w:rPr>
+          <w:rFonts w:ascii="Consolas" w:hAnsi="Consolas" w:cs="Consolas"/>
+          <w:color w:val="3F7F5F"/>
+          <w:sz w:val="20"/>
+          <w:szCs w:val="20"/>
+          <w:u w:val="single"/>
+        </w:rPr>
+        <w:t>du</w:t>
+      </w:r>
+      <w:r>
+        <w:rPr>
+          <w:rFonts w:ascii="Consolas" w:hAnsi="Consolas" w:cs="Consolas"/>
+          <w:color w:val="3F7F5F"/>
+          <w:sz w:val="20"/>
+          <w:szCs w:val="20"/>
+        </w:rPr>
+        <w:t xml:space="preserve"> document PDF par l'étudiant avant </w:t>
+      </w:r>
+      <w:r>
+        <w:rPr>
+          <w:rFonts w:ascii="Consolas" w:hAnsi="Consolas" w:cs="Consolas"/>
+          <w:color w:val="3F7F5F"/>
+          <w:sz w:val="20"/>
+          <w:szCs w:val="20"/>
+          <w:u w:val="single"/>
+        </w:rPr>
+        <w:t>la</w:t>
+      </w:r>
+      <w:r>
+        <w:rPr>
+          <w:rFonts w:ascii="Consolas" w:hAnsi="Consolas" w:cs="Consolas"/>
+          <w:color w:val="3F7F5F"/>
+          <w:sz w:val="20"/>
+          <w:szCs w:val="20"/>
+        </w:rPr>
+        <w:t xml:space="preserve"> </w:t>
+      </w:r>
+      <w:r>
+        <w:rPr>
+          <w:rFonts w:ascii="Consolas" w:hAnsi="Consolas" w:cs="Consolas"/>
+          <w:color w:val="3F7F5F"/>
+          <w:sz w:val="20"/>
+          <w:szCs w:val="20"/>
+          <w:u w:val="single"/>
+        </w:rPr>
+        <w:t>saisie</w:t>
+      </w:r>
+      <w:r>
+        <w:rPr>
+          <w:rFonts w:ascii="Consolas" w:hAnsi="Consolas" w:cs="Consolas"/>
+          <w:color w:val="3F7F5F"/>
+          <w:sz w:val="20"/>
+          <w:szCs w:val="20"/>
+        </w:rPr>
+        <w:t xml:space="preserve"> d'une </w:t>
+      </w:r>
+      <w:r>
+        <w:rPr>
+          <w:rFonts w:ascii="Consolas" w:hAnsi="Consolas" w:cs="Consolas"/>
+          <w:color w:val="3F7F5F"/>
+          <w:sz w:val="20"/>
+          <w:szCs w:val="20"/>
+          <w:u w:val="single"/>
+        </w:rPr>
+        <w:t>décision</w:t>
+      </w:r>
+      <w:r>
+        <w:rPr>
+          <w:rFonts w:ascii="Consolas" w:hAnsi="Consolas" w:cs="Consolas"/>
+          <w:color w:val="3F7F5F"/>
+          <w:sz w:val="20"/>
+          <w:szCs w:val="20"/>
+        </w:rPr>
+        <w:t xml:space="preserve"> </w:t>
+      </w:r>
+      <w:r>
+        <w:rPr>
+          <w:rFonts w:ascii="Consolas" w:hAnsi="Consolas" w:cs="Consolas"/>
+          <w:color w:val="3F7F5F"/>
+          <w:sz w:val="20"/>
+          <w:szCs w:val="20"/>
+          <w:u w:val="single"/>
+        </w:rPr>
+        <w:t>définitive</w:t>
+      </w:r>
+    </w:p>
+    <w:p>
+      <w:proofErr w:type="spellStart"/>
+      <w:proofErr w:type="gramStart"/>
       <w:r>
         <w:rPr>
           <w:rFonts w:ascii="Consolas" w:hAnsi="Consolas" w:cs="Consolas"/>
           <w:color w:val="000000"/>
           <w:sz w:val="20"/>
           <w:szCs w:val="20"/>
-          <w:lang w:val="en-US"/>
-        </w:rPr>
-        <w:t>log4j.appender.stdout=</w:t>
-      </w:r>
+        </w:rPr>
+        <w:t>editionPdfAccueilSansDecision</w:t>
+      </w:r>
+      <w:proofErr w:type="spellEnd"/>
+      <w:r>
+        <w:rPr>
+          <w:rFonts w:ascii="Consolas" w:hAnsi="Consolas" w:cs="Consolas"/>
+          <w:color w:val="000000"/>
+          <w:sz w:val="20"/>
+          <w:szCs w:val="20"/>
+        </w:rPr>
+        <w:t>=</w:t>
+      </w:r>
+      <w:proofErr w:type="gramEnd"/>
       <w:r>
         <w:rPr>
           <w:rFonts w:ascii="Consolas" w:hAnsi="Consolas" w:cs="Consolas"/>
           <w:color w:val="2A00FF"/>
           <w:sz w:val="20"/>
           <w:szCs w:val="20"/>
-          <w:lang w:val="en-US"/>
-        </w:rPr>
-        <w:t>org.apache.log4j.ConsoleAppender</w:t>
-      </w:r>
-    </w:p>
-    <w:p>
-      <w:pPr>
-        <w:autoSpaceDE w:val="0"/>
-        <w:autoSpaceDN w:val="0"/>
-        <w:adjustRightInd w:val="0"/>
-        <w:spacing w:after="0" w:line="240" w:lineRule="auto"/>
-        <w:rPr>
-          <w:rFonts w:ascii="Consolas" w:hAnsi="Consolas" w:cs="Consolas"/>
-          <w:sz w:val="20"/>
-          <w:szCs w:val="20"/>
-          <w:lang w:val="en-US"/>
-        </w:rPr>
-      </w:pPr>
-      <w:r>
-        <w:rPr>
-          <w:rFonts w:ascii="Consolas" w:hAnsi="Consolas" w:cs="Consolas"/>
-          <w:color w:val="000000"/>
-          <w:sz w:val="20"/>
-          <w:szCs w:val="20"/>
-          <w:lang w:val="en-US"/>
-        </w:rPr>
-        <w:t>log4j.appender.stdout.layout=</w:t>
-      </w:r>
-      <w:r>
-        <w:rPr>
-          <w:rFonts w:ascii="Consolas" w:hAnsi="Consolas" w:cs="Consolas"/>
-          <w:color w:val="2A00FF"/>
-          <w:sz w:val="20"/>
-          <w:szCs w:val="20"/>
-          <w:lang w:val="en-US"/>
-        </w:rPr>
-        <w:t>org.apache.log4j.PatternLayout</w:t>
-      </w:r>
-    </w:p>
-    <w:p>
-      <w:pPr>
-        <w:autoSpaceDE w:val="0"/>
-        <w:autoSpaceDN w:val="0"/>
-        <w:adjustRightInd w:val="0"/>
-        <w:spacing w:after="0" w:line="240" w:lineRule="auto"/>
-        <w:rPr>
-          <w:rFonts w:ascii="Consolas" w:hAnsi="Consolas" w:cs="Consolas"/>
-          <w:sz w:val="20"/>
-          <w:szCs w:val="20"/>
-          <w:lang w:val="en-US"/>
-        </w:rPr>
-      </w:pPr>
-      <w:r>
-        <w:rPr>
-          <w:rFonts w:ascii="Consolas" w:hAnsi="Consolas" w:cs="Consolas"/>
-          <w:color w:val="000000"/>
-          <w:sz w:val="20"/>
-          <w:szCs w:val="20"/>
-          <w:lang w:val="en-US"/>
-        </w:rPr>
-        <w:t>log4j.appender.stdout.layout.ConversionPattern=</w:t>
-      </w:r>
-      <w:r>
-        <w:rPr>
-          <w:rFonts w:ascii="Consolas" w:hAnsi="Consolas" w:cs="Consolas"/>
-          <w:color w:val="2A00FF"/>
-          <w:sz w:val="20"/>
-          <w:szCs w:val="20"/>
-          <w:lang w:val="en-US"/>
-        </w:rPr>
-        <w:t>%d</w:t>
-      </w:r>
-      <w:r>
-        <w:rPr>
-          <w:rFonts w:ascii="Consolas" w:hAnsi="Consolas" w:cs="Consolas"/>
-          <w:color w:val="000000"/>
-          <w:sz w:val="20"/>
-          <w:szCs w:val="20"/>
-          <w:lang w:val="en-US"/>
-        </w:rPr>
-        <w:t xml:space="preserve"> </w:t>
-      </w:r>
-      <w:r>
-        <w:rPr>
-          <w:rFonts w:ascii="Consolas" w:hAnsi="Consolas" w:cs="Consolas"/>
-          <w:color w:val="2A00FF"/>
-          <w:sz w:val="20"/>
-          <w:szCs w:val="20"/>
-          <w:lang w:val="en-US"/>
-        </w:rPr>
-        <w:t>%p</w:t>
-      </w:r>
-      <w:r>
-        <w:rPr>
-          <w:rFonts w:ascii="Consolas" w:hAnsi="Consolas" w:cs="Consolas"/>
-          <w:color w:val="000000"/>
-          <w:sz w:val="20"/>
-          <w:szCs w:val="20"/>
-          <w:lang w:val="en-US"/>
-        </w:rPr>
-        <w:t xml:space="preserve"> </w:t>
-      </w:r>
-      <w:r>
-        <w:rPr>
-          <w:rFonts w:ascii="Consolas" w:hAnsi="Consolas" w:cs="Consolas"/>
-          <w:color w:val="2A00FF"/>
-          <w:sz w:val="20"/>
-          <w:szCs w:val="20"/>
-          <w:lang w:val="en-US"/>
-        </w:rPr>
-        <w:t>[%c]</w:t>
-      </w:r>
-      <w:r>
-        <w:rPr>
-          <w:rFonts w:ascii="Consolas" w:hAnsi="Consolas" w:cs="Consolas"/>
-          <w:color w:val="000000"/>
-          <w:sz w:val="20"/>
-          <w:szCs w:val="20"/>
-          <w:lang w:val="en-US"/>
-        </w:rPr>
-        <w:t xml:space="preserve"> </w:t>
-      </w:r>
-      <w:r>
-        <w:rPr>
-          <w:rFonts w:ascii="Consolas" w:hAnsi="Consolas" w:cs="Consolas"/>
-          <w:color w:val="2A00FF"/>
-          <w:sz w:val="20"/>
-          <w:szCs w:val="20"/>
-          <w:lang w:val="en-US"/>
-        </w:rPr>
-        <w:t>-</w:t>
-      </w:r>
-      <w:r>
-        <w:rPr>
-          <w:rFonts w:ascii="Consolas" w:hAnsi="Consolas" w:cs="Consolas"/>
-          <w:color w:val="000000"/>
-          <w:sz w:val="20"/>
-          <w:szCs w:val="20"/>
-          <w:lang w:val="en-US"/>
-        </w:rPr>
-        <w:t xml:space="preserve"> </w:t>
-      </w:r>
-      <w:r>
-        <w:rPr>
-          <w:rFonts w:ascii="Consolas" w:hAnsi="Consolas" w:cs="Consolas"/>
-          <w:color w:val="2A00FF"/>
-          <w:sz w:val="20"/>
-          <w:szCs w:val="20"/>
-          <w:lang w:val="en-US"/>
-        </w:rPr>
-        <w:t>%</w:t>
-      </w:r>
-      <w:proofErr w:type="spellStart"/>
-      <w:r>
-        <w:rPr>
-          <w:rFonts w:ascii="Consolas" w:hAnsi="Consolas" w:cs="Consolas"/>
-          <w:color w:val="2A00FF"/>
-          <w:sz w:val="20"/>
-          <w:szCs w:val="20"/>
-          <w:lang w:val="en-US"/>
-        </w:rPr>
-        <w:t>m%n</w:t>
-      </w:r>
-      <w:proofErr w:type="spellEnd"/>
-    </w:p>
-    <w:p>
-      <w:pPr>
-        <w:autoSpaceDE w:val="0"/>
-        <w:autoSpaceDN w:val="0"/>
-        <w:adjustRightInd w:val="0"/>
-        <w:spacing w:after="0" w:line="240" w:lineRule="auto"/>
-        <w:rPr>
-          <w:rFonts w:ascii="Consolas" w:hAnsi="Consolas" w:cs="Consolas"/>
-          <w:sz w:val="20"/>
-          <w:szCs w:val="20"/>
-          <w:lang w:val="en-US"/>
-        </w:rPr>
-      </w:pPr>
-    </w:p>
-    <w:p>
-      <w:pPr>
-        <w:autoSpaceDE w:val="0"/>
-        <w:autoSpaceDN w:val="0"/>
-        <w:adjustRightInd w:val="0"/>
-        <w:spacing w:after="0" w:line="240" w:lineRule="auto"/>
-        <w:rPr>
-          <w:rFonts w:ascii="Consolas" w:hAnsi="Consolas" w:cs="Consolas"/>
-          <w:sz w:val="20"/>
-          <w:szCs w:val="20"/>
-          <w:lang w:val="en-US"/>
-        </w:rPr>
-      </w:pPr>
-      <w:r>
-        <w:rPr>
-          <w:rFonts w:ascii="Consolas" w:hAnsi="Consolas" w:cs="Consolas"/>
-          <w:color w:val="000000"/>
-          <w:sz w:val="20"/>
-          <w:szCs w:val="20"/>
-          <w:lang w:val="en-US"/>
-        </w:rPr>
-        <w:t>log4j.appender.file=</w:t>
-      </w:r>
-      <w:r>
-        <w:rPr>
-          <w:rFonts w:ascii="Consolas" w:hAnsi="Consolas" w:cs="Consolas"/>
-          <w:color w:val="2A00FF"/>
-          <w:sz w:val="20"/>
-          <w:szCs w:val="20"/>
-          <w:lang w:val="en-US"/>
-        </w:rPr>
-        <w:t>org.apache.log4j.RollingFileAppender</w:t>
-      </w:r>
-    </w:p>
-    <w:p>
-      <w:pPr>
-        <w:autoSpaceDE w:val="0"/>
-        <w:autoSpaceDN w:val="0"/>
-        <w:adjustRightInd w:val="0"/>
-        <w:spacing w:after="0" w:line="240" w:lineRule="auto"/>
-        <w:rPr>
-          <w:rFonts w:ascii="Consolas" w:hAnsi="Consolas" w:cs="Consolas"/>
-          <w:sz w:val="20"/>
-          <w:szCs w:val="20"/>
-          <w:lang w:val="en-US"/>
-        </w:rPr>
-      </w:pPr>
-      <w:r>
-        <w:rPr>
-          <w:rFonts w:ascii="Consolas" w:hAnsi="Consolas" w:cs="Consolas"/>
-          <w:color w:val="3F7F5F"/>
-          <w:sz w:val="20"/>
-          <w:szCs w:val="20"/>
-          <w:lang w:val="en-US"/>
-        </w:rPr>
-        <w:t>#log4j.appender.file.File=/</w:t>
-      </w:r>
-      <w:proofErr w:type="spellStart"/>
-      <w:r>
-        <w:rPr>
-          <w:rFonts w:ascii="Consolas" w:hAnsi="Consolas" w:cs="Consolas"/>
-          <w:color w:val="3F7F5F"/>
-          <w:sz w:val="20"/>
-          <w:szCs w:val="20"/>
-          <w:u w:val="single"/>
-          <w:lang w:val="en-US"/>
-        </w:rPr>
-        <w:t>var</w:t>
-      </w:r>
-      <w:proofErr w:type="spellEnd"/>
-      <w:r>
-        <w:rPr>
-          <w:rFonts w:ascii="Consolas" w:hAnsi="Consolas" w:cs="Consolas"/>
-          <w:color w:val="3F7F5F"/>
-          <w:sz w:val="20"/>
-          <w:szCs w:val="20"/>
-          <w:lang w:val="en-US"/>
-        </w:rPr>
-        <w:t>/log/tomcat6/</w:t>
-      </w:r>
-      <w:r>
-        <w:rPr>
-          <w:rFonts w:ascii="Consolas" w:hAnsi="Consolas" w:cs="Consolas"/>
-          <w:color w:val="3F7F5F"/>
-          <w:sz w:val="20"/>
-          <w:szCs w:val="20"/>
-          <w:u w:val="single"/>
-          <w:lang w:val="en-US"/>
-        </w:rPr>
-        <w:t>esup</w:t>
-      </w:r>
-      <w:r>
-        <w:rPr>
-          <w:rFonts w:ascii="Consolas" w:hAnsi="Consolas" w:cs="Consolas"/>
-          <w:color w:val="3F7F5F"/>
-          <w:sz w:val="20"/>
-          <w:szCs w:val="20"/>
-          <w:lang w:val="en-US"/>
-        </w:rPr>
-        <w:t>-transferts.log</w:t>
-      </w:r>
-    </w:p>
-    <w:p>
-      <w:pPr>
-        <w:autoSpaceDE w:val="0"/>
-        <w:autoSpaceDN w:val="0"/>
-        <w:adjustRightInd w:val="0"/>
-        <w:spacing w:after="0" w:line="240" w:lineRule="auto"/>
-        <w:rPr>
-          <w:rFonts w:ascii="Consolas" w:hAnsi="Consolas" w:cs="Consolas"/>
-          <w:sz w:val="20"/>
-          <w:szCs w:val="20"/>
-          <w:lang w:val="en-US"/>
-        </w:rPr>
-      </w:pPr>
-      <w:r>
-        <w:rPr>
-          <w:rFonts w:ascii="Consolas" w:hAnsi="Consolas" w:cs="Consolas"/>
-          <w:color w:val="000000"/>
-          <w:sz w:val="20"/>
-          <w:szCs w:val="20"/>
-          <w:lang w:val="en-US"/>
-        </w:rPr>
-        <w:t>log4j.appender.file.File=</w:t>
-      </w:r>
-      <w:r>
-        <w:rPr>
-          <w:rFonts w:ascii="Consolas" w:hAnsi="Consolas" w:cs="Consolas"/>
-          <w:color w:val="2A00FF"/>
-          <w:sz w:val="20"/>
-          <w:szCs w:val="20"/>
-          <w:lang w:val="en-US"/>
-        </w:rPr>
-        <w:t>C:/</w:t>
-      </w:r>
-      <w:r>
-        <w:rPr>
-          <w:rFonts w:ascii="Consolas" w:hAnsi="Consolas" w:cs="Consolas"/>
-          <w:color w:val="2A00FF"/>
-          <w:sz w:val="20"/>
-          <w:szCs w:val="20"/>
-          <w:u w:val="single"/>
-          <w:lang w:val="en-US"/>
-        </w:rPr>
-        <w:t>temptest</w:t>
-      </w:r>
-      <w:r>
-        <w:rPr>
-          <w:rFonts w:ascii="Consolas" w:hAnsi="Consolas" w:cs="Consolas"/>
-          <w:color w:val="2A00FF"/>
-          <w:sz w:val="20"/>
-          <w:szCs w:val="20"/>
-          <w:lang w:val="en-US"/>
-        </w:rPr>
-        <w:t>/</w:t>
-      </w:r>
-      <w:r>
-        <w:rPr>
-          <w:rFonts w:ascii="Consolas" w:hAnsi="Consolas" w:cs="Consolas"/>
-          <w:color w:val="2A00FF"/>
-          <w:sz w:val="20"/>
-          <w:szCs w:val="20"/>
-          <w:u w:val="single"/>
-          <w:lang w:val="en-US"/>
-        </w:rPr>
-        <w:t>esup</w:t>
-      </w:r>
-      <w:r>
-        <w:rPr>
-          <w:rFonts w:ascii="Consolas" w:hAnsi="Consolas" w:cs="Consolas"/>
-          <w:color w:val="2A00FF"/>
-          <w:sz w:val="20"/>
-          <w:szCs w:val="20"/>
-          <w:lang w:val="en-US"/>
-        </w:rPr>
-        <w:t>-transferts.log</w:t>
-      </w:r>
-    </w:p>
-    <w:p>
-      <w:pPr>
-        <w:autoSpaceDE w:val="0"/>
-        <w:autoSpaceDN w:val="0"/>
-        <w:adjustRightInd w:val="0"/>
-        <w:spacing w:after="0" w:line="240" w:lineRule="auto"/>
-        <w:rPr>
-          <w:rFonts w:ascii="Consolas" w:hAnsi="Consolas" w:cs="Consolas"/>
-          <w:sz w:val="20"/>
-          <w:szCs w:val="20"/>
-          <w:lang w:val="en-US"/>
-        </w:rPr>
-      </w:pPr>
-      <w:r>
-        <w:rPr>
-          <w:rFonts w:ascii="Consolas" w:hAnsi="Consolas" w:cs="Consolas"/>
-          <w:color w:val="000000"/>
-          <w:sz w:val="20"/>
-          <w:szCs w:val="20"/>
-          <w:lang w:val="en-US"/>
-        </w:rPr>
-        <w:t>log4j.appender.file.MaxFileSize=</w:t>
-      </w:r>
-      <w:r>
-        <w:rPr>
-          <w:rFonts w:ascii="Consolas" w:hAnsi="Consolas" w:cs="Consolas"/>
-          <w:color w:val="2A00FF"/>
-          <w:sz w:val="20"/>
-          <w:szCs w:val="20"/>
-          <w:lang w:val="en-US"/>
-        </w:rPr>
-        <w:t>5MB</w:t>
-      </w:r>
-    </w:p>
-    <w:p>
-      <w:pPr>
-        <w:autoSpaceDE w:val="0"/>
-        <w:autoSpaceDN w:val="0"/>
-        <w:adjustRightInd w:val="0"/>
-        <w:spacing w:after="0" w:line="240" w:lineRule="auto"/>
-        <w:rPr>
-          <w:rFonts w:ascii="Consolas" w:hAnsi="Consolas" w:cs="Consolas"/>
-          <w:sz w:val="20"/>
-          <w:szCs w:val="20"/>
-          <w:lang w:val="en-US"/>
-        </w:rPr>
-      </w:pPr>
-      <w:r>
-        <w:rPr>
-          <w:rFonts w:ascii="Consolas" w:hAnsi="Consolas" w:cs="Consolas"/>
-          <w:color w:val="000000"/>
-          <w:sz w:val="20"/>
-          <w:szCs w:val="20"/>
-          <w:lang w:val="en-US"/>
-        </w:rPr>
-        <w:t>log4j.appender.file.MaxBackupIndex=</w:t>
-      </w:r>
-      <w:r>
-        <w:rPr>
-          <w:rFonts w:ascii="Consolas" w:hAnsi="Consolas" w:cs="Consolas"/>
-          <w:color w:val="2A00FF"/>
-          <w:sz w:val="20"/>
-          <w:szCs w:val="20"/>
-          <w:lang w:val="en-US"/>
-        </w:rPr>
-        <w:t>3</w:t>
-      </w:r>
-    </w:p>
-    <w:p>
-      <w:pPr>
-        <w:autoSpaceDE w:val="0"/>
-        <w:autoSpaceDN w:val="0"/>
-        <w:adjustRightInd w:val="0"/>
-        <w:spacing w:after="0" w:line="240" w:lineRule="auto"/>
-        <w:rPr>
-          <w:rFonts w:ascii="Consolas" w:hAnsi="Consolas" w:cs="Consolas"/>
-          <w:sz w:val="20"/>
-          <w:szCs w:val="20"/>
-          <w:lang w:val="en-US"/>
-        </w:rPr>
-      </w:pPr>
-      <w:r>
-        <w:rPr>
-          <w:rFonts w:ascii="Consolas" w:hAnsi="Consolas" w:cs="Consolas"/>
-          <w:color w:val="000000"/>
-          <w:sz w:val="20"/>
-          <w:szCs w:val="20"/>
-          <w:lang w:val="en-US"/>
-        </w:rPr>
-        <w:t>log4j.appender.file.layout=</w:t>
-      </w:r>
-      <w:r>
-        <w:rPr>
-          <w:rFonts w:ascii="Consolas" w:hAnsi="Consolas" w:cs="Consolas"/>
-          <w:color w:val="2A00FF"/>
-          <w:sz w:val="20"/>
-          <w:szCs w:val="20"/>
-          <w:lang w:val="en-US"/>
-        </w:rPr>
-        <w:t>org.apache.log4j.PatternLayout</w:t>
-      </w:r>
-    </w:p>
-    <w:p>
-      <w:pPr>
-        <w:autoSpaceDE w:val="0"/>
-        <w:autoSpaceDN w:val="0"/>
-        <w:adjustRightInd w:val="0"/>
-        <w:spacing w:after="0" w:line="240" w:lineRule="auto"/>
-        <w:rPr>
-          <w:rFonts w:ascii="Consolas" w:hAnsi="Consolas" w:cs="Consolas"/>
-          <w:sz w:val="20"/>
-          <w:szCs w:val="20"/>
-          <w:lang w:val="en-US"/>
-        </w:rPr>
-      </w:pPr>
-      <w:r>
-        <w:rPr>
-          <w:rFonts w:ascii="Consolas" w:hAnsi="Consolas" w:cs="Consolas"/>
-          <w:color w:val="000000"/>
-          <w:sz w:val="20"/>
-          <w:szCs w:val="20"/>
-          <w:lang w:val="en-US"/>
-        </w:rPr>
-        <w:t>log4j.appender.file.layout.ConversionPattern=</w:t>
-      </w:r>
-      <w:r>
-        <w:rPr>
-          <w:rFonts w:ascii="Consolas" w:hAnsi="Consolas" w:cs="Consolas"/>
-          <w:color w:val="2A00FF"/>
-          <w:sz w:val="20"/>
-          <w:szCs w:val="20"/>
-          <w:lang w:val="en-US"/>
-        </w:rPr>
-        <w:t>%d</w:t>
-      </w:r>
-      <w:r>
-        <w:rPr>
-          <w:rFonts w:ascii="Consolas" w:hAnsi="Consolas" w:cs="Consolas"/>
-          <w:color w:val="000000"/>
-          <w:sz w:val="20"/>
-          <w:szCs w:val="20"/>
-          <w:lang w:val="en-US"/>
-        </w:rPr>
-        <w:t xml:space="preserve"> </w:t>
-      </w:r>
-      <w:r>
-        <w:rPr>
-          <w:rFonts w:ascii="Consolas" w:hAnsi="Consolas" w:cs="Consolas"/>
-          <w:color w:val="2A00FF"/>
-          <w:sz w:val="20"/>
-          <w:szCs w:val="20"/>
-          <w:lang w:val="en-US"/>
-        </w:rPr>
-        <w:t>%p</w:t>
-      </w:r>
-      <w:r>
-        <w:rPr>
-          <w:rFonts w:ascii="Consolas" w:hAnsi="Consolas" w:cs="Consolas"/>
-          <w:color w:val="000000"/>
-          <w:sz w:val="20"/>
-          <w:szCs w:val="20"/>
-          <w:lang w:val="en-US"/>
-        </w:rPr>
-        <w:t xml:space="preserve"> </w:t>
-      </w:r>
-      <w:r>
-        <w:rPr>
-          <w:rFonts w:ascii="Consolas" w:hAnsi="Consolas" w:cs="Consolas"/>
-          <w:color w:val="2A00FF"/>
-          <w:sz w:val="20"/>
-          <w:szCs w:val="20"/>
-          <w:lang w:val="en-US"/>
-        </w:rPr>
-        <w:t>[%c]</w:t>
-      </w:r>
-      <w:r>
-        <w:rPr>
-          <w:rFonts w:ascii="Consolas" w:hAnsi="Consolas" w:cs="Consolas"/>
-          <w:color w:val="000000"/>
-          <w:sz w:val="20"/>
-          <w:szCs w:val="20"/>
-          <w:lang w:val="en-US"/>
-        </w:rPr>
-        <w:t xml:space="preserve"> </w:t>
-      </w:r>
-      <w:r>
-        <w:rPr>
-          <w:rFonts w:ascii="Consolas" w:hAnsi="Consolas" w:cs="Consolas"/>
-          <w:color w:val="2A00FF"/>
-          <w:sz w:val="20"/>
-          <w:szCs w:val="20"/>
-          <w:lang w:val="en-US"/>
-        </w:rPr>
-        <w:t>-</w:t>
-      </w:r>
-      <w:r>
-        <w:rPr>
-          <w:rFonts w:ascii="Consolas" w:hAnsi="Consolas" w:cs="Consolas"/>
-          <w:color w:val="000000"/>
-          <w:sz w:val="20"/>
-          <w:szCs w:val="20"/>
-          <w:lang w:val="en-US"/>
-        </w:rPr>
-        <w:t xml:space="preserve"> </w:t>
-      </w:r>
-      <w:r>
-        <w:rPr>
-          <w:rFonts w:ascii="Consolas" w:hAnsi="Consolas" w:cs="Consolas"/>
-          <w:color w:val="2A00FF"/>
-          <w:sz w:val="20"/>
-          <w:szCs w:val="20"/>
-          <w:lang w:val="en-US"/>
-        </w:rPr>
-        <w:t>%</w:t>
-      </w:r>
-      <w:proofErr w:type="spellStart"/>
-      <w:r>
-        <w:rPr>
-          <w:rFonts w:ascii="Consolas" w:hAnsi="Consolas" w:cs="Consolas"/>
-          <w:color w:val="2A00FF"/>
-          <w:sz w:val="20"/>
-          <w:szCs w:val="20"/>
-          <w:lang w:val="en-US"/>
-        </w:rPr>
-        <w:t>m%n</w:t>
-      </w:r>
-      <w:proofErr w:type="spellEnd"/>
-    </w:p>
-    <w:p>
-      <w:pPr>
-        <w:autoSpaceDE w:val="0"/>
-        <w:autoSpaceDN w:val="0"/>
-        <w:adjustRightInd w:val="0"/>
-        <w:spacing w:after="0" w:line="240" w:lineRule="auto"/>
-        <w:rPr>
-          <w:rFonts w:ascii="Consolas" w:hAnsi="Consolas" w:cs="Consolas"/>
-          <w:sz w:val="20"/>
-          <w:szCs w:val="20"/>
-          <w:lang w:val="en-US"/>
-        </w:rPr>
-      </w:pPr>
-    </w:p>
-    <w:p>
-      <w:pPr>
-        <w:autoSpaceDE w:val="0"/>
-        <w:autoSpaceDN w:val="0"/>
-        <w:adjustRightInd w:val="0"/>
-        <w:spacing w:after="0" w:line="240" w:lineRule="auto"/>
-        <w:rPr>
-          <w:rFonts w:ascii="Consolas" w:hAnsi="Consolas" w:cs="Consolas"/>
-          <w:sz w:val="20"/>
-          <w:szCs w:val="20"/>
-          <w:lang w:val="en-US"/>
-        </w:rPr>
-      </w:pPr>
-      <w:r>
-        <w:rPr>
-          <w:rFonts w:ascii="Consolas" w:hAnsi="Consolas" w:cs="Consolas"/>
-          <w:color w:val="000000"/>
-          <w:sz w:val="20"/>
-          <w:szCs w:val="20"/>
-          <w:lang w:val="en-US"/>
-        </w:rPr>
-        <w:t>log4j.logger.org.esupportail.transferts=</w:t>
-      </w:r>
-      <w:r>
-        <w:rPr>
-          <w:rFonts w:ascii="Consolas" w:hAnsi="Consolas" w:cs="Consolas"/>
-          <w:color w:val="2A00FF"/>
-          <w:sz w:val="20"/>
-          <w:szCs w:val="20"/>
-          <w:lang w:val="en-US"/>
-        </w:rPr>
-        <w:t>INFO</w:t>
-      </w:r>
-    </w:p>
-    <w:p>
-      <w:pPr>
-        <w:autoSpaceDE w:val="0"/>
-        <w:autoSpaceDN w:val="0"/>
-        <w:adjustRightInd w:val="0"/>
-        <w:spacing w:after="0" w:line="240" w:lineRule="auto"/>
-        <w:rPr>
-          <w:rFonts w:ascii="Consolas" w:hAnsi="Consolas" w:cs="Consolas"/>
-          <w:sz w:val="20"/>
-          <w:szCs w:val="20"/>
-          <w:lang w:val="en-US"/>
-        </w:rPr>
-      </w:pPr>
-      <w:r>
-        <w:rPr>
-          <w:rFonts w:ascii="Consolas" w:hAnsi="Consolas" w:cs="Consolas"/>
-          <w:color w:val="000000"/>
-          <w:sz w:val="20"/>
-          <w:szCs w:val="20"/>
-          <w:lang w:val="en-US"/>
-        </w:rPr>
-        <w:t>log4j.logger.org.esupportail.commons.dao=</w:t>
-      </w:r>
-      <w:r>
-        <w:rPr>
-          <w:rFonts w:ascii="Consolas" w:hAnsi="Consolas" w:cs="Consolas"/>
-          <w:color w:val="2A00FF"/>
-          <w:sz w:val="20"/>
-          <w:szCs w:val="20"/>
-          <w:lang w:val="en-US"/>
-        </w:rPr>
-        <w:t>INFO</w:t>
-      </w:r>
-    </w:p>
-    <w:p>
-      <w:pPr>
-        <w:autoSpaceDE w:val="0"/>
-        <w:autoSpaceDN w:val="0"/>
-        <w:adjustRightInd w:val="0"/>
-        <w:spacing w:after="0" w:line="240" w:lineRule="auto"/>
-        <w:rPr>
-          <w:rFonts w:ascii="Consolas" w:hAnsi="Consolas" w:cs="Consolas"/>
-          <w:sz w:val="20"/>
-          <w:szCs w:val="20"/>
-          <w:lang w:val="en-US"/>
-        </w:rPr>
-      </w:pPr>
-      <w:r>
-        <w:rPr>
-          <w:rFonts w:ascii="Consolas" w:hAnsi="Consolas" w:cs="Consolas"/>
-          <w:color w:val="000000"/>
-          <w:sz w:val="20"/>
-          <w:szCs w:val="20"/>
-          <w:lang w:val="en-US"/>
-        </w:rPr>
-        <w:t>log4j.logger.org.esupportail.portal.ws.client.support.uportal=</w:t>
-      </w:r>
-      <w:r>
-        <w:rPr>
-          <w:rFonts w:ascii="Consolas" w:hAnsi="Consolas" w:cs="Consolas"/>
-          <w:color w:val="2A00FF"/>
-          <w:sz w:val="20"/>
-          <w:szCs w:val="20"/>
-          <w:lang w:val="en-US"/>
-        </w:rPr>
-        <w:t>ERROR</w:t>
-      </w:r>
-    </w:p>
-    <w:p>
-      <w:pPr>
-        <w:autoSpaceDE w:val="0"/>
-        <w:autoSpaceDN w:val="0"/>
-        <w:adjustRightInd w:val="0"/>
-        <w:spacing w:after="0" w:line="240" w:lineRule="auto"/>
-        <w:rPr>
-          <w:rFonts w:ascii="Consolas" w:hAnsi="Consolas" w:cs="Consolas"/>
-          <w:sz w:val="20"/>
-          <w:szCs w:val="20"/>
-          <w:lang w:val="en-US"/>
-        </w:rPr>
-      </w:pPr>
-      <w:r>
-        <w:rPr>
-          <w:rFonts w:ascii="Consolas" w:hAnsi="Consolas" w:cs="Consolas"/>
-          <w:color w:val="000000"/>
-          <w:sz w:val="20"/>
-          <w:szCs w:val="20"/>
-          <w:lang w:val="en-US"/>
-        </w:rPr>
-        <w:t>log4j.logger.org.springframework.ldap.support=</w:t>
-      </w:r>
-      <w:r>
-        <w:rPr>
-          <w:rFonts w:ascii="Consolas" w:hAnsi="Consolas" w:cs="Consolas"/>
-          <w:color w:val="2A00FF"/>
-          <w:sz w:val="20"/>
-          <w:szCs w:val="20"/>
-          <w:lang w:val="en-US"/>
-        </w:rPr>
-        <w:t>ERROR</w:t>
-      </w:r>
-    </w:p>
-    <w:p>
-      <w:pPr>
-        <w:autoSpaceDE w:val="0"/>
-        <w:autoSpaceDN w:val="0"/>
-        <w:adjustRightInd w:val="0"/>
-        <w:spacing w:after="0" w:line="240" w:lineRule="auto"/>
-        <w:rPr>
-          <w:rFonts w:ascii="Consolas" w:hAnsi="Consolas" w:cs="Consolas"/>
-          <w:sz w:val="20"/>
-          <w:szCs w:val="20"/>
-          <w:lang w:val="en-US"/>
-        </w:rPr>
-      </w:pPr>
-      <w:r>
-        <w:rPr>
-          <w:rFonts w:ascii="Consolas" w:hAnsi="Consolas" w:cs="Consolas"/>
-          <w:color w:val="000000"/>
-          <w:sz w:val="20"/>
-          <w:szCs w:val="20"/>
-          <w:lang w:val="en-US"/>
-        </w:rPr>
-        <w:t>log4j.logger.org.esupportail.commons.services.ldap=</w:t>
-      </w:r>
-      <w:r>
-        <w:rPr>
-          <w:rFonts w:ascii="Consolas" w:hAnsi="Consolas" w:cs="Consolas"/>
-          <w:color w:val="2A00FF"/>
-          <w:sz w:val="20"/>
-          <w:szCs w:val="20"/>
-          <w:lang w:val="en-US"/>
-        </w:rPr>
-        <w:t>WARN</w:t>
-      </w:r>
-    </w:p>
-    <w:p>
-      <w:pPr>
-        <w:rPr>
-          <w:lang w:val="en-US"/>
-        </w:rPr>
-      </w:pPr>
-      <w:r>
-        <w:rPr>
-          <w:rFonts w:ascii="Consolas" w:hAnsi="Consolas" w:cs="Consolas"/>
-          <w:color w:val="000000"/>
-          <w:sz w:val="20"/>
-          <w:szCs w:val="20"/>
-          <w:lang w:val="en-US"/>
-        </w:rPr>
-        <w:t>log4j.logger.org.esupportail.commons.services.i18n=</w:t>
-      </w:r>
-      <w:r>
-        <w:rPr>
-          <w:rFonts w:ascii="Consolas" w:hAnsi="Consolas" w:cs="Consolas"/>
-          <w:color w:val="2A00FF"/>
-          <w:sz w:val="20"/>
-          <w:szCs w:val="20"/>
-          <w:lang w:val="en-US"/>
-        </w:rPr>
-        <w:t>WARN</w:t>
-      </w:r>
-    </w:p>
-    <w:p>
-      <w:pPr>
-        <w:rPr>
-          <w:lang w:val="en-US"/>
-        </w:rPr>
-      </w:pPr>
-      <w:r>
-        <w:rPr>
-          <w:lang w:val="en-US"/>
-        </w:rPr>
-        <w:tab/>
-      </w:r>
-    </w:p>
+        </w:rPr>
+        <w:t>false</w:t>
+      </w:r>
+    </w:p>
+    <w:p/>
     <w:sectPr>
       <w:headerReference w:type="default" r:id="rId19"/>
       <w:footerReference w:type="default" r:id="rId20"/>
@@ -17829,7 +18961,7 @@
                                   <w:sz w:val="16"/>
                                   <w:szCs w:val="16"/>
                                 </w:rPr>
-                                <w:t>5</w:t>
+                                <w:t>15</w:t>
                               </w:r>
                               <w:r>
                                 <w:rPr>
@@ -17904,7 +19036,7 @@
                             <w:sz w:val="16"/>
                             <w:szCs w:val="16"/>
                           </w:rPr>
-                          <w:t>5</w:t>
+                          <w:t>15</w:t>
                         </w:r>
                         <w:r>
                           <w:rPr>
@@ -21282,573 +22414,6 @@
 </w:styles>
 </file>
 
-<file path=word/glossary/document.xml><?xml version="1.0" encoding="utf-8"?>
-<w:glossaryDocument xmlns:wpc="http://schemas.microsoft.com/office/word/2010/wordprocessingCanvas" xmlns:mc="http://schemas.openxmlformats.org/markup-compatibility/2006" xmlns:o="urn:schemas-microsoft-com:office:office" xmlns:r="http://schemas.openxmlformats.org/officeDocument/2006/relationships" xmlns:m="http://schemas.openxmlformats.org/officeDocument/2006/math" xmlns:v="urn:schemas-microsoft-com:vml" xmlns:wp14="http://schemas.microsoft.com/office/word/2010/wordprocessingDrawing" xmlns:wp="http://schemas.openxmlformats.org/drawingml/2006/wordprocessingDrawing" xmlns:w10="urn:schemas-microsoft-com:office:word" xmlns:w="http://schemas.openxmlformats.org/wordprocessingml/2006/main" xmlns:w14="http://schemas.microsoft.com/office/word/2010/wordml" xmlns:w15="http://schemas.microsoft.com/office/word/2012/wordml" xmlns:wpg="http://schemas.microsoft.com/office/word/2010/wordprocessingGroup" xmlns:wpi="http://schemas.microsoft.com/office/word/2010/wordprocessingInk" xmlns:wne="http://schemas.microsoft.com/office/word/2006/wordml" xmlns:wps="http://schemas.microsoft.com/office/word/2010/wordprocessingShape" mc:Ignorable="w14 w15 wp14"/>
-</file>
-
-<file path=word/glossary/fontTable.xml><?xml version="1.0" encoding="utf-8"?>
-<w:fonts xmlns:mc="http://schemas.openxmlformats.org/markup-compatibility/2006" xmlns:r="http://schemas.openxmlformats.org/officeDocument/2006/relationships" xmlns:w="http://schemas.openxmlformats.org/wordprocessingml/2006/main" xmlns:w14="http://schemas.microsoft.com/office/word/2010/wordml" xmlns:w15="http://schemas.microsoft.com/office/word/2012/wordml" mc:Ignorable="w14 w15">
-  <w:font w:name="Times New Roman">
-    <w:panose1 w:val="02020603050405020304"/>
-    <w:charset w:val="00"/>
-    <w:family w:val="roman"/>
-    <w:pitch w:val="variable"/>
-    <w:sig w:usb0="E0002AFF" w:usb1="C0007841" w:usb2="00000009" w:usb3="00000000" w:csb0="000001FF" w:csb1="00000000"/>
-  </w:font>
-  <w:font w:name="Calibri">
-    <w:panose1 w:val="020F0502020204030204"/>
-    <w:charset w:val="00"/>
-    <w:family w:val="swiss"/>
-    <w:pitch w:val="variable"/>
-    <w:sig w:usb0="E10002FF" w:usb1="4000ACFF" w:usb2="00000009" w:usb3="00000000" w:csb0="0000019F" w:csb1="00000000"/>
-  </w:font>
-  <w:font w:name="Courier New">
-    <w:panose1 w:val="02070309020205020404"/>
-    <w:charset w:val="00"/>
-    <w:family w:val="modern"/>
-    <w:pitch w:val="fixed"/>
-    <w:sig w:usb0="E0002AFF" w:usb1="C0007843" w:usb2="00000009" w:usb3="00000000" w:csb0="000001FF" w:csb1="00000000"/>
-  </w:font>
-  <w:font w:name="Wingdings">
-    <w:panose1 w:val="05000000000000000000"/>
-    <w:charset w:val="02"/>
-    <w:family w:val="auto"/>
-    <w:pitch w:val="variable"/>
-    <w:sig w:usb0="00000000" w:usb1="10000000" w:usb2="00000000" w:usb3="00000000" w:csb0="80000000" w:csb1="00000000"/>
-  </w:font>
-  <w:font w:name="Symbol">
-    <w:panose1 w:val="05050102010706020507"/>
-    <w:charset w:val="02"/>
-    <w:family w:val="roman"/>
-    <w:pitch w:val="variable"/>
-    <w:sig w:usb0="00000000" w:usb1="10000000" w:usb2="00000000" w:usb3="00000000" w:csb0="80000000" w:csb1="00000000"/>
-  </w:font>
-  <w:font w:name="Cambria">
-    <w:panose1 w:val="02040503050406030204"/>
-    <w:charset w:val="00"/>
-    <w:family w:val="roman"/>
-    <w:pitch w:val="variable"/>
-    <w:sig w:usb0="A00002EF" w:usb1="4000004B" w:usb2="00000000" w:usb3="00000000" w:csb0="0000019F" w:csb1="00000000"/>
-  </w:font>
-  <w:font w:name="Tahoma">
-    <w:panose1 w:val="020B0604030504040204"/>
-    <w:charset w:val="00"/>
-    <w:family w:val="swiss"/>
-    <w:pitch w:val="variable"/>
-    <w:sig w:usb0="E1002EFF" w:usb1="C000605B" w:usb2="00000029" w:usb3="00000000" w:csb0="000101FF" w:csb1="00000000"/>
-  </w:font>
-  <w:font w:name="Consolas">
-    <w:panose1 w:val="020B0609020204030204"/>
-    <w:charset w:val="00"/>
-    <w:family w:val="modern"/>
-    <w:pitch w:val="fixed"/>
-    <w:sig w:usb0="E10002FF" w:usb1="4000FCFF" w:usb2="00000009" w:usb3="00000000" w:csb0="0000019F" w:csb1="00000000"/>
-  </w:font>
-  <w:font w:name="Calibri Light">
-    <w:panose1 w:val="020F0302020204030204"/>
-    <w:charset w:val="00"/>
-    <w:family w:val="swiss"/>
-    <w:pitch w:val="variable"/>
-    <w:sig w:usb0="A00002EF" w:usb1="4000207B" w:usb2="00000000" w:usb3="00000000" w:csb0="0000019F" w:csb1="00000000"/>
-  </w:font>
-</w:fonts>
-</file>
-
-<file path=word/glossary/settings.xml><?xml version="1.0" encoding="utf-8"?>
-<w:settings xmlns:mc="http://schemas.openxmlformats.org/markup-compatibility/2006" xmlns:o="urn:schemas-microsoft-com:office:office" xmlns:r="http://schemas.openxmlformats.org/officeDocument/2006/relationships" xmlns:m="http://schemas.openxmlformats.org/officeDocument/2006/math" xmlns:v="urn:schemas-microsoft-com:vml" xmlns:w10="urn:schemas-microsoft-com:office:word" xmlns:w="http://schemas.openxmlformats.org/wordprocessingml/2006/main" xmlns:w14="http://schemas.microsoft.com/office/word/2010/wordml" xmlns:w15="http://schemas.microsoft.com/office/word/2012/wordml" xmlns:sl="http://schemas.openxmlformats.org/schemaLibrary/2006/main" mc:Ignorable="w14 w15">
-  <w:view w:val="normal"/>
-  <w:defaultTabStop w:val="708"/>
-  <w:hyphenationZone w:val="425"/>
-  <w:characterSpacingControl w:val="doNotCompress"/>
-  <w:compat>
-    <w:useFELayout/>
-    <w:compatSetting w:name="compatibilityMode" w:uri="http://schemas.microsoft.com/office/word" w:val="15"/>
-    <w:compatSetting w:name="overrideTableStyleFontSizeAndJustification" w:uri="http://schemas.microsoft.com/office/word" w:val="1"/>
-    <w:compatSetting w:name="enableOpenTypeFeatures" w:uri="http://schemas.microsoft.com/office/word" w:val="1"/>
-    <w:compatSetting w:name="doNotFlipMirrorIndents" w:uri="http://schemas.microsoft.com/office/word" w:val="1"/>
-    <w:compatSetting w:name="differentiateMultirowTableHeaders" w:uri="http://schemas.microsoft.com/office/word" w:val="1"/>
-  </w:compat>
-  <w:rsids>
-    <w:rsidRoot w:val="00BD3360"/>
-    <w:rsid w:val="00415622"/>
-    <w:rsid w:val="00BD3360"/>
-  </w:rsids>
-  <m:mathPr>
-    <m:mathFont m:val="Cambria Math"/>
-    <m:brkBin m:val="before"/>
-    <m:brkBinSub m:val="--"/>
-    <m:smallFrac m:val="0"/>
-    <m:dispDef/>
-    <m:lMargin m:val="0"/>
-    <m:rMargin m:val="0"/>
-    <m:defJc m:val="centerGroup"/>
-    <m:wrapIndent m:val="1440"/>
-    <m:intLim m:val="subSup"/>
-    <m:naryLim m:val="undOvr"/>
-  </m:mathPr>
-  <w:themeFontLang w:val="fr-FR"/>
-  <w:clrSchemeMapping w:bg1="light1" w:t1="dark1" w:bg2="light2" w:t2="dark2" w:accent1="accent1" w:accent2="accent2" w:accent3="accent3" w:accent4="accent4" w:accent5="accent5" w:accent6="accent6" w:hyperlink="hyperlink" w:followedHyperlink="followedHyperlink"/>
-  <w:decimalSymbol w:val=","/>
-  <w:listSeparator w:val=";"/>
-  <w15:chartTrackingRefBased/>
-</w:settings>
-</file>
-
-<file path=word/glossary/styles.xml><?xml version="1.0" encoding="utf-8"?>
-<w:styles xmlns:mc="http://schemas.openxmlformats.org/markup-compatibility/2006" xmlns:r="http://schemas.openxmlformats.org/officeDocument/2006/relationships" xmlns:w="http://schemas.openxmlformats.org/wordprocessingml/2006/main" xmlns:w14="http://schemas.microsoft.com/office/word/2010/wordml" xmlns:w15="http://schemas.microsoft.com/office/word/2012/wordml" mc:Ignorable="w14 w15">
-  <w:docDefaults>
-    <w:rPrDefault>
-      <w:rPr>
-        <w:rFonts w:asciiTheme="minorHAnsi" w:eastAsiaTheme="minorEastAsia" w:hAnsiTheme="minorHAnsi" w:cstheme="minorBidi"/>
-        <w:sz w:val="22"/>
-        <w:szCs w:val="22"/>
-        <w:lang w:val="fr-FR" w:eastAsia="fr-FR" w:bidi="ar-SA"/>
-      </w:rPr>
-    </w:rPrDefault>
-    <w:pPrDefault>
-      <w:pPr>
-        <w:spacing w:after="160" w:line="259" w:lineRule="auto"/>
-      </w:pPr>
-    </w:pPrDefault>
-  </w:docDefaults>
-  <w:latentStyles w:defLockedState="0" w:defUIPriority="99" w:defSemiHidden="0" w:defUnhideWhenUsed="0" w:defQFormat="0" w:count="371">
-    <w:lsdException w:name="Normal" w:uiPriority="0" w:qFormat="1"/>
-    <w:lsdException w:name="heading 1" w:uiPriority="9" w:qFormat="1"/>
-    <w:lsdException w:name="heading 2" w:semiHidden="1" w:uiPriority="9" w:unhideWhenUsed="1" w:qFormat="1"/>
-    <w:lsdException w:name="heading 3" w:semiHidden="1" w:uiPriority="9" w:unhideWhenUsed="1" w:qFormat="1"/>
-    <w:lsdException w:name="heading 4" w:semiHidden="1" w:uiPriority="9" w:unhideWhenUsed="1" w:qFormat="1"/>
-    <w:lsdException w:name="heading 5" w:semiHidden="1" w:uiPriority="9" w:unhideWhenUsed="1" w:qFormat="1"/>
-    <w:lsdException w:name="heading 6" w:semiHidden="1" w:uiPriority="9" w:unhideWhenUsed="1" w:qFormat="1"/>
-    <w:lsdException w:name="heading 7" w:semiHidden="1" w:uiPriority="9" w:unhideWhenUsed="1" w:qFormat="1"/>
-    <w:lsdException w:name="heading 8" w:semiHidden="1" w:uiPriority="9" w:unhideWhenUsed="1" w:qFormat="1"/>
-    <w:lsdException w:name="heading 9" w:semiHidden="1" w:uiPriority="9" w:unhideWhenUsed="1" w:qFormat="1"/>
-    <w:lsdException w:name="index 1" w:semiHidden="1" w:unhideWhenUsed="1"/>
-    <w:lsdException w:name="index 2" w:semiHidden="1" w:unhideWhenUsed="1"/>
-    <w:lsdException w:name="index 3" w:semiHidden="1" w:unhideWhenUsed="1"/>
-    <w:lsdException w:name="index 4" w:semiHidden="1" w:unhideWhenUsed="1"/>
-    <w:lsdException w:name="index 5" w:semiHidden="1" w:unhideWhenUsed="1"/>
-    <w:lsdException w:name="index 6" w:semiHidden="1" w:unhideWhenUsed="1"/>
-    <w:lsdException w:name="index 7" w:semiHidden="1" w:unhideWhenUsed="1"/>
-    <w:lsdException w:name="index 8" w:semiHidden="1" w:unhideWhenUsed="1"/>
-    <w:lsdException w:name="index 9" w:semiHidden="1" w:unhideWhenUsed="1"/>
-    <w:lsdException w:name="toc 1" w:semiHidden="1" w:uiPriority="39" w:unhideWhenUsed="1"/>
-    <w:lsdException w:name="toc 2" w:semiHidden="1" w:uiPriority="39" w:unhideWhenUsed="1"/>
-    <w:lsdException w:name="toc 3" w:semiHidden="1" w:uiPriority="39" w:unhideWhenUsed="1"/>
-    <w:lsdException w:name="toc 4" w:semiHidden="1" w:uiPriority="39" w:unhideWhenUsed="1"/>
-    <w:lsdException w:name="toc 5" w:semiHidden="1" w:uiPriority="39" w:unhideWhenUsed="1"/>
-    <w:lsdException w:name="toc 6" w:semiHidden="1" w:uiPriority="39" w:unhideWhenUsed="1"/>
-    <w:lsdException w:name="toc 7" w:semiHidden="1" w:uiPriority="39" w:unhideWhenUsed="1"/>
-    <w:lsdException w:name="toc 8" w:semiHidden="1" w:uiPriority="39" w:unhideWhenUsed="1"/>
-    <w:lsdException w:name="toc 9" w:semiHidden="1" w:uiPriority="39" w:unhideWhenUsed="1"/>
-    <w:lsdException w:name="Normal Indent" w:semiHidden="1" w:unhideWhenUsed="1"/>
-    <w:lsdException w:name="footnote text" w:semiHidden="1" w:unhideWhenUsed="1"/>
-    <w:lsdException w:name="annotation text" w:semiHidden="1" w:unhideWhenUsed="1"/>
-    <w:lsdException w:name="header" w:semiHidden="1" w:unhideWhenUsed="1"/>
-    <w:lsdException w:name="footer" w:semiHidden="1" w:unhideWhenUsed="1"/>
-    <w:lsdException w:name="index heading" w:semiHidden="1" w:unhideWhenUsed="1"/>
-    <w:lsdException w:name="caption" w:semiHidden="1" w:uiPriority="35" w:unhideWhenUsed="1" w:qFormat="1"/>
-    <w:lsdException w:name="table of figures" w:semiHidden="1" w:unhideWhenUsed="1"/>
-    <w:lsdException w:name="envelope address" w:semiHidden="1" w:unhideWhenUsed="1"/>
-    <w:lsdException w:name="envelope return" w:semiHidden="1" w:unhideWhenUsed="1"/>
-    <w:lsdException w:name="footnote reference" w:semiHidden="1" w:unhideWhenUsed="1"/>
-    <w:lsdException w:name="annotation reference" w:semiHidden="1" w:unhideWhenUsed="1"/>
-    <w:lsdException w:name="line number" w:semiHidden="1" w:unhideWhenUsed="1"/>
-    <w:lsdException w:name="page number" w:semiHidden="1" w:unhideWhenUsed="1"/>
-    <w:lsdException w:name="endnote reference" w:semiHidden="1" w:unhideWhenUsed="1"/>
-    <w:lsdException w:name="endnote text" w:semiHidden="1" w:unhideWhenUsed="1"/>
-    <w:lsdException w:name="table of authorities" w:semiHidden="1" w:unhideWhenUsed="1"/>
-    <w:lsdException w:name="macro" w:semiHidden="1" w:unhideWhenUsed="1"/>
-    <w:lsdException w:name="toa heading" w:semiHidden="1" w:unhideWhenUsed="1"/>
-    <w:lsdException w:name="List" w:semiHidden="1" w:unhideWhenUsed="1"/>
-    <w:lsdException w:name="List Bullet" w:semiHidden="1" w:unhideWhenUsed="1"/>
-    <w:lsdException w:name="List Number" w:semiHidden="1" w:unhideWhenUsed="1"/>
-    <w:lsdException w:name="List 2" w:semiHidden="1" w:unhideWhenUsed="1"/>
-    <w:lsdException w:name="List 3" w:semiHidden="1" w:unhideWhenUsed="1"/>
-    <w:lsdException w:name="List 4" w:semiHidden="1" w:unhideWhenUsed="1"/>
-    <w:lsdException w:name="List 5" w:semiHidden="1" w:unhideWhenUsed="1"/>
-    <w:lsdException w:name="List Bullet 2" w:semiHidden="1" w:unhideWhenUsed="1"/>
-    <w:lsdException w:name="List Bullet 3" w:semiHidden="1" w:unhideWhenUsed="1"/>
-    <w:lsdException w:name="List Bullet 4" w:semiHidden="1" w:unhideWhenUsed="1"/>
-    <w:lsdException w:name="List Bullet 5" w:semiHidden="1" w:unhideWhenUsed="1"/>
-    <w:lsdException w:name="List Number 2" w:semiHidden="1" w:unhideWhenUsed="1"/>
-    <w:lsdException w:name="List Number 3" w:semiHidden="1" w:unhideWhenUsed="1"/>
-    <w:lsdException w:name="List Number 4" w:semiHidden="1" w:unhideWhenUsed="1"/>
-    <w:lsdException w:name="List Number 5" w:semiHidden="1" w:unhideWhenUsed="1"/>
-    <w:lsdException w:name="Title" w:uiPriority="10" w:qFormat="1"/>
-    <w:lsdException w:name="Closing" w:semiHidden="1" w:unhideWhenUsed="1"/>
-    <w:lsdException w:name="Signature" w:semiHidden="1" w:unhideWhenUsed="1"/>
-    <w:lsdException w:name="Default Paragraph Font" w:semiHidden="1" w:uiPriority="1" w:unhideWhenUsed="1"/>
-    <w:lsdException w:name="Body Text" w:semiHidden="1" w:unhideWhenUsed="1"/>
-    <w:lsdException w:name="Body Text Indent" w:semiHidden="1" w:unhideWhenUsed="1"/>
-    <w:lsdException w:name="List Continue" w:semiHidden="1" w:unhideWhenUsed="1"/>
-    <w:lsdException w:name="List Continue 2" w:semiHidden="1" w:unhideWhenUsed="1"/>
-    <w:lsdException w:name="List Continue 3" w:semiHidden="1" w:unhideWhenUsed="1"/>
-    <w:lsdException w:name="List Continue 4" w:semiHidden="1" w:unhideWhenUsed="1"/>
-    <w:lsdException w:name="List Continue 5" w:semiHidden="1" w:unhideWhenUsed="1"/>
-    <w:lsdException w:name="Message Header" w:semiHidden="1" w:unhideWhenUsed="1"/>
-    <w:lsdException w:name="Subtitle" w:uiPriority="11" w:qFormat="1"/>
-    <w:lsdException w:name="Salutation" w:semiHidden="1" w:unhideWhenUsed="1"/>
-    <w:lsdException w:name="Date" w:semiHidden="1" w:unhideWhenUsed="1"/>
-    <w:lsdException w:name="Body Text First Indent" w:semiHidden="1" w:unhideWhenUsed="1"/>
-    <w:lsdException w:name="Body Text First Indent 2" w:semiHidden="1" w:unhideWhenUsed="1"/>
-    <w:lsdException w:name="Note Heading" w:semiHidden="1" w:unhideWhenUsed="1"/>
-    <w:lsdException w:name="Body Text 2" w:semiHidden="1" w:unhideWhenUsed="1"/>
-    <w:lsdException w:name="Body Text 3" w:semiHidden="1" w:unhideWhenUsed="1"/>
-    <w:lsdException w:name="Body Text Indent 2" w:semiHidden="1" w:unhideWhenUsed="1"/>
-    <w:lsdException w:name="Body Text Indent 3" w:semiHidden="1" w:unhideWhenUsed="1"/>
-    <w:lsdException w:name="Block Text" w:semiHidden="1" w:unhideWhenUsed="1"/>
-    <w:lsdException w:name="Hyperlink" w:semiHidden="1" w:unhideWhenUsed="1"/>
-    <w:lsdException w:name="FollowedHyperlink" w:semiHidden="1" w:unhideWhenUsed="1"/>
-    <w:lsdException w:name="Strong" w:uiPriority="22" w:qFormat="1"/>
-    <w:lsdException w:name="Emphasis" w:uiPriority="20" w:qFormat="1"/>
-    <w:lsdException w:name="Document Map" w:semiHidden="1" w:unhideWhenUsed="1"/>
-    <w:lsdException w:name="Plain Text" w:semiHidden="1" w:unhideWhenUsed="1"/>
-    <w:lsdException w:name="E-mail Signature" w:semiHidden="1" w:unhideWhenUsed="1"/>
-    <w:lsdException w:name="HTML Top of Form" w:semiHidden="1" w:unhideWhenUsed="1"/>
-    <w:lsdException w:name="HTML Bottom of Form" w:semiHidden="1" w:unhideWhenUsed="1"/>
-    <w:lsdException w:name="Normal (Web)" w:semiHidden="1" w:unhideWhenUsed="1"/>
-    <w:lsdException w:name="HTML Acronym" w:semiHidden="1" w:unhideWhenUsed="1"/>
-    <w:lsdException w:name="HTML Address" w:semiHidden="1" w:unhideWhenUsed="1"/>
-    <w:lsdException w:name="HTML Cite" w:semiHidden="1" w:unhideWhenUsed="1"/>
-    <w:lsdException w:name="HTML Code" w:semiHidden="1" w:unhideWhenUsed="1"/>
-    <w:lsdException w:name="HTML Definition" w:semiHidden="1" w:unhideWhenUsed="1"/>
-    <w:lsdException w:name="HTML Keyboard" w:semiHidden="1" w:unhideWhenUsed="1"/>
-    <w:lsdException w:name="HTML Preformatted" w:semiHidden="1" w:unhideWhenUsed="1"/>
-    <w:lsdException w:name="HTML Sample" w:semiHidden="1" w:unhideWhenUsed="1"/>
-    <w:lsdException w:name="HTML Typewriter" w:semiHidden="1" w:unhideWhenUsed="1"/>
-    <w:lsdException w:name="HTML Variable" w:semiHidden="1" w:unhideWhenUsed="1"/>
-    <w:lsdException w:name="Normal Table" w:semiHidden="1" w:unhideWhenUsed="1"/>
-    <w:lsdException w:name="annotation subject" w:semiHidden="1" w:unhideWhenUsed="1"/>
-    <w:lsdException w:name="No List" w:semiHidden="1" w:unhideWhenUsed="1"/>
-    <w:lsdException w:name="Outline List 1" w:semiHidden="1" w:unhideWhenUsed="1"/>
-    <w:lsdException w:name="Outline List 2" w:semiHidden="1" w:unhideWhenUsed="1"/>
-    <w:lsdException w:name="Outline List 3" w:semiHidden="1" w:unhideWhenUsed="1"/>
-    <w:lsdException w:name="Table Simple 1" w:semiHidden="1" w:unhideWhenUsed="1"/>
-    <w:lsdException w:name="Table Simple 2" w:semiHidden="1" w:unhideWhenUsed="1"/>
-    <w:lsdException w:name="Table Simple 3" w:semiHidden="1" w:unhideWhenUsed="1"/>
-    <w:lsdException w:name="Table Classic 1" w:semiHidden="1" w:unhideWhenUsed="1"/>
-    <w:lsdException w:name="Table Classic 2" w:semiHidden="1" w:unhideWhenUsed="1"/>
-    <w:lsdException w:name="Table Classic 3" w:semiHidden="1" w:unhideWhenUsed="1"/>
-    <w:lsdException w:name="Table Classic 4" w:semiHidden="1" w:unhideWhenUsed="1"/>
-    <w:lsdException w:name="Table Colorful 1" w:semiHidden="1" w:unhideWhenUsed="1"/>
-    <w:lsdException w:name="Table Colorful 2" w:semiHidden="1" w:unhideWhenUsed="1"/>
-    <w:lsdException w:name="Table Colorful 3" w:semiHidden="1" w:unhideWhenUsed="1"/>
-    <w:lsdException w:name="Table Columns 1" w:semiHidden="1" w:unhideWhenUsed="1"/>
-    <w:lsdException w:name="Table Columns 2" w:semiHidden="1" w:unhideWhenUsed="1"/>
-    <w:lsdException w:name="Table Columns 3" w:semiHidden="1" w:unhideWhenUsed="1"/>
-    <w:lsdException w:name="Table Columns 4" w:semiHidden="1" w:unhideWhenUsed="1"/>
-    <w:lsdException w:name="Table Columns 5" w:semiHidden="1" w:unhideWhenUsed="1"/>
-    <w:lsdException w:name="Table Grid 1" w:semiHidden="1" w:unhideWhenUsed="1"/>
-    <w:lsdException w:name="Table Grid 2" w:semiHidden="1" w:unhideWhenUsed="1"/>
-    <w:lsdException w:name="Table Grid 3" w:semiHidden="1" w:unhideWhenUsed="1"/>
-    <w:lsdException w:name="Table Grid 4" w:semiHidden="1" w:unhideWhenUsed="1"/>
-    <w:lsdException w:name="Table Grid 5" w:semiHidden="1" w:unhideWhenUsed="1"/>
-    <w:lsdException w:name="Table Grid 6" w:semiHidden="1" w:unhideWhenUsed="1"/>
-    <w:lsdException w:name="Table Grid 7" w:semiHidden="1" w:unhideWhenUsed="1"/>
-    <w:lsdException w:name="Table Grid 8" w:semiHidden="1" w:unhideWhenUsed="1"/>
-    <w:lsdException w:name="Table List 1" w:semiHidden="1" w:unhideWhenUsed="1"/>
-    <w:lsdException w:name="Table List 2" w:semiHidden="1" w:unhideWhenUsed="1"/>
-    <w:lsdException w:name="Table List 3" w:semiHidden="1" w:unhideWhenUsed="1"/>
-    <w:lsdException w:name="Table List 4" w:semiHidden="1" w:unhideWhenUsed="1"/>
-    <w:lsdException w:name="Table List 5" w:semiHidden="1" w:unhideWhenUsed="1"/>
-    <w:lsdException w:name="Table List 6" w:semiHidden="1" w:unhideWhenUsed="1"/>
-    <w:lsdException w:name="Table List 7" w:semiHidden="1" w:unhideWhenUsed="1"/>
-    <w:lsdException w:name="Table List 8" w:semiHidden="1" w:unhideWhenUsed="1"/>
-    <w:lsdException w:name="Table 3D effects 1" w:semiHidden="1" w:unhideWhenUsed="1"/>
-    <w:lsdException w:name="Table 3D effects 2" w:semiHidden="1" w:unhideWhenUsed="1"/>
-    <w:lsdException w:name="Table 3D effects 3" w:semiHidden="1" w:unhideWhenUsed="1"/>
-    <w:lsdException w:name="Table Contemporary" w:semiHidden="1" w:unhideWhenUsed="1"/>
-    <w:lsdException w:name="Table Elegant" w:semiHidden="1" w:unhideWhenUsed="1"/>
-    <w:lsdException w:name="Table Professional" w:semiHidden="1" w:unhideWhenUsed="1"/>
-    <w:lsdException w:name="Table Subtle 1" w:semiHidden="1" w:unhideWhenUsed="1"/>
-    <w:lsdException w:name="Table Subtle 2" w:semiHidden="1" w:unhideWhenUsed="1"/>
-    <w:lsdException w:name="Table Web 1" w:semiHidden="1" w:unhideWhenUsed="1"/>
-    <w:lsdException w:name="Table Web 2" w:semiHidden="1" w:unhideWhenUsed="1"/>
-    <w:lsdException w:name="Table Web 3" w:semiHidden="1" w:unhideWhenUsed="1"/>
-    <w:lsdException w:name="Balloon Text" w:semiHidden="1" w:unhideWhenUsed="1"/>
-    <w:lsdException w:name="Table Grid" w:uiPriority="39"/>
-    <w:lsdException w:name="Table Theme" w:semiHidden="1" w:unhideWhenUsed="1"/>
-    <w:lsdException w:name="Placeholder Text" w:semiHidden="1"/>
-    <w:lsdException w:name="No Spacing" w:uiPriority="1" w:qFormat="1"/>
-    <w:lsdException w:name="Light Shading" w:uiPriority="60"/>
-    <w:lsdException w:name="Light List" w:uiPriority="61"/>
-    <w:lsdException w:name="Light Grid" w:uiPriority="62"/>
-    <w:lsdException w:name="Medium Shading 1" w:uiPriority="63"/>
-    <w:lsdException w:name="Medium Shading 2" w:uiPriority="64"/>
-    <w:lsdException w:name="Medium List 1" w:uiPriority="65"/>
-    <w:lsdException w:name="Medium List 2" w:uiPriority="66"/>
-    <w:lsdException w:name="Medium Grid 1" w:uiPriority="67"/>
-    <w:lsdException w:name="Medium Grid 2" w:uiPriority="68"/>
-    <w:lsdException w:name="Medium Grid 3" w:uiPriority="69"/>
-    <w:lsdException w:name="Dark List" w:uiPriority="70"/>
-    <w:lsdException w:name="Colorful Shading" w:uiPriority="71"/>
-    <w:lsdException w:name="Colorful List" w:uiPriority="72"/>
-    <w:lsdException w:name="Colorful Grid" w:uiPriority="73"/>
-    <w:lsdException w:name="Light Shading Accent 1" w:uiPriority="60"/>
-    <w:lsdException w:name="Light List Accent 1" w:uiPriority="61"/>
-    <w:lsdException w:name="Light Grid Accent 1" w:uiPriority="62"/>
-    <w:lsdException w:name="Medium Shading 1 Accent 1" w:uiPriority="63"/>
-    <w:lsdException w:name="Medium Shading 2 Accent 1" w:uiPriority="64"/>
-    <w:lsdException w:name="Medium List 1 Accent 1" w:uiPriority="65"/>
-    <w:lsdException w:name="Revision" w:semiHidden="1"/>
-    <w:lsdException w:name="List Paragraph" w:uiPriority="34" w:qFormat="1"/>
-    <w:lsdException w:name="Quote" w:uiPriority="29" w:qFormat="1"/>
-    <w:lsdException w:name="Intense Quote" w:uiPriority="30" w:qFormat="1"/>
-    <w:lsdException w:name="Medium List 2 Accent 1" w:uiPriority="66"/>
-    <w:lsdException w:name="Medium Grid 1 Accent 1" w:uiPriority="67"/>
-    <w:lsdException w:name="Medium Grid 2 Accent 1" w:uiPriority="68"/>
-    <w:lsdException w:name="Medium Grid 3 Accent 1" w:uiPriority="69"/>
-    <w:lsdException w:name="Dark List Accent 1" w:uiPriority="70"/>
-    <w:lsdException w:name="Colorful Shading Accent 1" w:uiPriority="71"/>
-    <w:lsdException w:name="Colorful List Accent 1" w:uiPriority="72"/>
-    <w:lsdException w:name="Colorful Grid Accent 1" w:uiPriority="73"/>
-    <w:lsdException w:name="Light Shading Accent 2" w:uiPriority="60"/>
-    <w:lsdException w:name="Light List Accent 2" w:uiPriority="61"/>
-    <w:lsdException w:name="Light Grid Accent 2" w:uiPriority="62"/>
-    <w:lsdException w:name="Medium Shading 1 Accent 2" w:uiPriority="63"/>
-    <w:lsdException w:name="Medium Shading 2 Accent 2" w:uiPriority="64"/>
-    <w:lsdException w:name="Medium List 1 Accent 2" w:uiPriority="65"/>
-    <w:lsdException w:name="Medium List 2 Accent 2" w:uiPriority="66"/>
-    <w:lsdException w:name="Medium Grid 1 Accent 2" w:uiPriority="67"/>
-    <w:lsdException w:name="Medium Grid 2 Accent 2" w:uiPriority="68"/>
-    <w:lsdException w:name="Medium Grid 3 Accent 2" w:uiPriority="69"/>
-    <w:lsdException w:name="Dark List Accent 2" w:uiPriority="70"/>
-    <w:lsdException w:name="Colorful Shading Accent 2" w:uiPriority="71"/>
-    <w:lsdException w:name="Colorful List Accent 2" w:uiPriority="72"/>
-    <w:lsdException w:name="Colorful Grid Accent 2" w:uiPriority="73"/>
-    <w:lsdException w:name="Light Shading Accent 3" w:uiPriority="60"/>
-    <w:lsdException w:name="Light List Accent 3" w:uiPriority="61"/>
-    <w:lsdException w:name="Light Grid Accent 3" w:uiPriority="62"/>
-    <w:lsdException w:name="Medium Shading 1 Accent 3" w:uiPriority="63"/>
-    <w:lsdException w:name="Medium Shading 2 Accent 3" w:uiPriority="64"/>
-    <w:lsdException w:name="Medium List 1 Accent 3" w:uiPriority="65"/>
-    <w:lsdException w:name="Medium List 2 Accent 3" w:uiPriority="66"/>
-    <w:lsdException w:name="Medium Grid 1 Accent 3" w:uiPriority="67"/>
-    <w:lsdException w:name="Medium Grid 2 Accent 3" w:uiPriority="68"/>
-    <w:lsdException w:name="Medium Grid 3 Accent 3" w:uiPriority="69"/>
-    <w:lsdException w:name="Dark List Accent 3" w:uiPriority="70"/>
-    <w:lsdException w:name="Colorful Shading Accent 3" w:uiPriority="71"/>
-    <w:lsdException w:name="Colorful List Accent 3" w:uiPriority="72"/>
-    <w:lsdException w:name="Colorful Grid Accent 3" w:uiPriority="73"/>
-    <w:lsdException w:name="Light Shading Accent 4" w:uiPriority="60"/>
-    <w:lsdException w:name="Light List Accent 4" w:uiPriority="61"/>
-    <w:lsdException w:name="Light Grid Accent 4" w:uiPriority="62"/>
-    <w:lsdException w:name="Medium Shading 1 Accent 4" w:uiPriority="63"/>
-    <w:lsdException w:name="Medium Shading 2 Accent 4" w:uiPriority="64"/>
-    <w:lsdException w:name="Medium List 1 Accent 4" w:uiPriority="65"/>
-    <w:lsdException w:name="Medium List 2 Accent 4" w:uiPriority="66"/>
-    <w:lsdException w:name="Medium Grid 1 Accent 4" w:uiPriority="67"/>
-    <w:lsdException w:name="Medium Grid 2 Accent 4" w:uiPriority="68"/>
-    <w:lsdException w:name="Medium Grid 3 Accent 4" w:uiPriority="69"/>
-    <w:lsdException w:name="Dark List Accent 4" w:uiPriority="70"/>
-    <w:lsdException w:name="Colorful Shading Accent 4" w:uiPriority="71"/>
-    <w:lsdException w:name="Colorful List Accent 4" w:uiPriority="72"/>
-    <w:lsdException w:name="Colorful Grid Accent 4" w:uiPriority="73"/>
-    <w:lsdException w:name="Light Shading Accent 5" w:uiPriority="60"/>
-    <w:lsdException w:name="Light List Accent 5" w:uiPriority="61"/>
-    <w:lsdException w:name="Light Grid Accent 5" w:uiPriority="62"/>
-    <w:lsdException w:name="Medium Shading 1 Accent 5" w:uiPriority="63"/>
-    <w:lsdException w:name="Medium Shading 2 Accent 5" w:uiPriority="64"/>
-    <w:lsdException w:name="Medium List 1 Accent 5" w:uiPriority="65"/>
-    <w:lsdException w:name="Medium List 2 Accent 5" w:uiPriority="66"/>
-    <w:lsdException w:name="Medium Grid 1 Accent 5" w:uiPriority="67"/>
-    <w:lsdException w:name="Medium Grid 2 Accent 5" w:uiPriority="68"/>
-    <w:lsdException w:name="Medium Grid 3 Accent 5" w:uiPriority="69"/>
-    <w:lsdException w:name="Dark List Accent 5" w:uiPriority="70"/>
-    <w:lsdException w:name="Colorful Shading Accent 5" w:uiPriority="71"/>
-    <w:lsdException w:name="Colorful List Accent 5" w:uiPriority="72"/>
-    <w:lsdException w:name="Colorful Grid Accent 5" w:uiPriority="73"/>
-    <w:lsdException w:name="Light Shading Accent 6" w:uiPriority="60"/>
-    <w:lsdException w:name="Light List Accent 6" w:uiPriority="61"/>
-    <w:lsdException w:name="Light Grid Accent 6" w:uiPriority="62"/>
-    <w:lsdException w:name="Medium Shading 1 Accent 6" w:uiPriority="63"/>
-    <w:lsdException w:name="Medium Shading 2 Accent 6" w:uiPriority="64"/>
-    <w:lsdException w:name="Medium List 1 Accent 6" w:uiPriority="65"/>
-    <w:lsdException w:name="Medium List 2 Accent 6" w:uiPriority="66"/>
-    <w:lsdException w:name="Medium Grid 1 Accent 6" w:uiPriority="67"/>
-    <w:lsdException w:name="Medium Grid 2 Accent 6" w:uiPriority="68"/>
-    <w:lsdException w:name="Medium Grid 3 Accent 6" w:uiPriority="69"/>
-    <w:lsdException w:name="Dark List Accent 6" w:uiPriority="70"/>
-    <w:lsdException w:name="Colorful Shading Accent 6" w:uiPriority="71"/>
-    <w:lsdException w:name="Colorful List Accent 6" w:uiPriority="72"/>
-    <w:lsdException w:name="Colorful Grid Accent 6" w:uiPriority="73"/>
-    <w:lsdException w:name="Subtle Emphasis" w:uiPriority="19" w:qFormat="1"/>
-    <w:lsdException w:name="Intense Emphasis" w:uiPriority="21" w:qFormat="1"/>
-    <w:lsdException w:name="Subtle Reference" w:uiPriority="31" w:qFormat="1"/>
-    <w:lsdException w:name="Intense Reference" w:uiPriority="32" w:qFormat="1"/>
-    <w:lsdException w:name="Book Title" w:uiPriority="33" w:qFormat="1"/>
-    <w:lsdException w:name="Bibliography" w:semiHidden="1" w:uiPriority="37" w:unhideWhenUsed="1"/>
-    <w:lsdException w:name="TOC Heading" w:semiHidden="1" w:uiPriority="39" w:unhideWhenUsed="1" w:qFormat="1"/>
-    <w:lsdException w:name="Plain Table 1" w:uiPriority="41"/>
-    <w:lsdException w:name="Plain Table 2" w:uiPriority="42"/>
-    <w:lsdException w:name="Plain Table 3" w:uiPriority="43"/>
-    <w:lsdException w:name="Plain Table 4" w:uiPriority="44"/>
-    <w:lsdException w:name="Plain Table 5" w:uiPriority="45"/>
-    <w:lsdException w:name="Grid Table Light" w:uiPriority="40"/>
-    <w:lsdException w:name="Grid Table 1 Light" w:uiPriority="46"/>
-    <w:lsdException w:name="Grid Table 2" w:uiPriority="47"/>
-    <w:lsdException w:name="Grid Table 3" w:uiPriority="48"/>
-    <w:lsdException w:name="Grid Table 4" w:uiPriority="49"/>
-    <w:lsdException w:name="Grid Table 5 Dark" w:uiPriority="50"/>
-    <w:lsdException w:name="Grid Table 6 Colorful" w:uiPriority="51"/>
-    <w:lsdException w:name="Grid Table 7 Colorful" w:uiPriority="52"/>
-    <w:lsdException w:name="Grid Table 1 Light Accent 1" w:uiPriority="46"/>
-    <w:lsdException w:name="Grid Table 2 Accent 1" w:uiPriority="47"/>
-    <w:lsdException w:name="Grid Table 3 Accent 1" w:uiPriority="48"/>
-    <w:lsdException w:name="Grid Table 4 Accent 1" w:uiPriority="49"/>
-    <w:lsdException w:name="Grid Table 5 Dark Accent 1" w:uiPriority="50"/>
-    <w:lsdException w:name="Grid Table 6 Colorful Accent 1" w:uiPriority="51"/>
-    <w:lsdException w:name="Grid Table 7 Colorful Accent 1" w:uiPriority="52"/>
-    <w:lsdException w:name="Grid Table 1 Light Accent 2" w:uiPriority="46"/>
-    <w:lsdException w:name="Grid Table 2 Accent 2" w:uiPriority="47"/>
-    <w:lsdException w:name="Grid Table 3 Accent 2" w:uiPriority="48"/>
-    <w:lsdException w:name="Grid Table 4 Accent 2" w:uiPriority="49"/>
-    <w:lsdException w:name="Grid Table 5 Dark Accent 2" w:uiPriority="50"/>
-    <w:lsdException w:name="Grid Table 6 Colorful Accent 2" w:uiPriority="51"/>
-    <w:lsdException w:name="Grid Table 7 Colorful Accent 2" w:uiPriority="52"/>
-    <w:lsdException w:name="Grid Table 1 Light Accent 3" w:uiPriority="46"/>
-    <w:lsdException w:name="Grid Table 2 Accent 3" w:uiPriority="47"/>
-    <w:lsdException w:name="Grid Table 3 Accent 3" w:uiPriority="48"/>
-    <w:lsdException w:name="Grid Table 4 Accent 3" w:uiPriority="49"/>
-    <w:lsdException w:name="Grid Table 5 Dark Accent 3" w:uiPriority="50"/>
-    <w:lsdException w:name="Grid Table 6 Colorful Accent 3" w:uiPriority="51"/>
-    <w:lsdException w:name="Grid Table 7 Colorful Accent 3" w:uiPriority="52"/>
-    <w:lsdException w:name="Grid Table 1 Light Accent 4" w:uiPriority="46"/>
-    <w:lsdException w:name="Grid Table 2 Accent 4" w:uiPriority="47"/>
-    <w:lsdException w:name="Grid Table 3 Accent 4" w:uiPriority="48"/>
-    <w:lsdException w:name="Grid Table 4 Accent 4" w:uiPriority="49"/>
-    <w:lsdException w:name="Grid Table 5 Dark Accent 4" w:uiPriority="50"/>
-    <w:lsdException w:name="Grid Table 6 Colorful Accent 4" w:uiPriority="51"/>
-    <w:lsdException w:name="Grid Table 7 Colorful Accent 4" w:uiPriority="52"/>
-    <w:lsdException w:name="Grid Table 1 Light Accent 5" w:uiPriority="46"/>
-    <w:lsdException w:name="Grid Table 2 Accent 5" w:uiPriority="47"/>
-    <w:lsdException w:name="Grid Table 3 Accent 5" w:uiPriority="48"/>
-    <w:lsdException w:name="Grid Table 4 Accent 5" w:uiPriority="49"/>
-    <w:lsdException w:name="Grid Table 5 Dark Accent 5" w:uiPriority="50"/>
-    <w:lsdException w:name="Grid Table 6 Colorful Accent 5" w:uiPriority="51"/>
-    <w:lsdException w:name="Grid Table 7 Colorful Accent 5" w:uiPriority="52"/>
-    <w:lsdException w:name="Grid Table 1 Light Accent 6" w:uiPriority="46"/>
-    <w:lsdException w:name="Grid Table 2 Accent 6" w:uiPriority="47"/>
-    <w:lsdException w:name="Grid Table 3 Accent 6" w:uiPriority="48"/>
-    <w:lsdException w:name="Grid Table 4 Accent 6" w:uiPriority="49"/>
-    <w:lsdException w:name="Grid Table 5 Dark Accent 6" w:uiPriority="50"/>
-    <w:lsdException w:name="Grid Table 6 Colorful Accent 6" w:uiPriority="51"/>
-    <w:lsdException w:name="Grid Table 7 Colorful Accent 6" w:uiPriority="52"/>
-    <w:lsdException w:name="List Table 1 Light" w:uiPriority="46"/>
-    <w:lsdException w:name="List Table 2" w:uiPriority="47"/>
-    <w:lsdException w:name="List Table 3" w:uiPriority="48"/>
-    <w:lsdException w:name="List Table 4" w:uiPriority="49"/>
-    <w:lsdException w:name="List Table 5 Dark" w:uiPriority="50"/>
-    <w:lsdException w:name="List Table 6 Colorful" w:uiPriority="51"/>
-    <w:lsdException w:name="List Table 7 Colorful" w:uiPriority="52"/>
-    <w:lsdException w:name="List Table 1 Light Accent 1" w:uiPriority="46"/>
-    <w:lsdException w:name="List Table 2 Accent 1" w:uiPriority="47"/>
-    <w:lsdException w:name="List Table 3 Accent 1" w:uiPriority="48"/>
-    <w:lsdException w:name="List Table 4 Accent 1" w:uiPriority="49"/>
-    <w:lsdException w:name="List Table 5 Dark Accent 1" w:uiPriority="50"/>
-    <w:lsdException w:name="List Table 6 Colorful Accent 1" w:uiPriority="51"/>
-    <w:lsdException w:name="List Table 7 Colorful Accent 1" w:uiPriority="52"/>
-    <w:lsdException w:name="List Table 1 Light Accent 2" w:uiPriority="46"/>
-    <w:lsdException w:name="List Table 2 Accent 2" w:uiPriority="47"/>
-    <w:lsdException w:name="List Table 3 Accent 2" w:uiPriority="48"/>
-    <w:lsdException w:name="List Table 4 Accent 2" w:uiPriority="49"/>
-    <w:lsdException w:name="List Table 5 Dark Accent 2" w:uiPriority="50"/>
-    <w:lsdException w:name="List Table 6 Colorful Accent 2" w:uiPriority="51"/>
-    <w:lsdException w:name="List Table 7 Colorful Accent 2" w:uiPriority="52"/>
-    <w:lsdException w:name="List Table 1 Light Accent 3" w:uiPriority="46"/>
-    <w:lsdException w:name="List Table 2 Accent 3" w:uiPriority="47"/>
-    <w:lsdException w:name="List Table 3 Accent 3" w:uiPriority="48"/>
-    <w:lsdException w:name="List Table 4 Accent 3" w:uiPriority="49"/>
-    <w:lsdException w:name="List Table 5 Dark Accent 3" w:uiPriority="50"/>
-    <w:lsdException w:name="List Table 6 Colorful Accent 3" w:uiPriority="51"/>
-    <w:lsdException w:name="List Table 7 Colorful Accent 3" w:uiPriority="52"/>
-    <w:lsdException w:name="List Table 1 Light Accent 4" w:uiPriority="46"/>
-    <w:lsdException w:name="List Table 2 Accent 4" w:uiPriority="47"/>
-    <w:lsdException w:name="List Table 3 Accent 4" w:uiPriority="48"/>
-    <w:lsdException w:name="List Table 4 Accent 4" w:uiPriority="49"/>
-    <w:lsdException w:name="List Table 5 Dark Accent 4" w:uiPriority="50"/>
-    <w:lsdException w:name="List Table 6 Colorful Accent 4" w:uiPriority="51"/>
-    <w:lsdException w:name="List Table 7 Colorful Accent 4" w:uiPriority="52"/>
-    <w:lsdException w:name="List Table 1 Light Accent 5" w:uiPriority="46"/>
-    <w:lsdException w:name="List Table 2 Accent 5" w:uiPriority="47"/>
-    <w:lsdException w:name="List Table 3 Accent 5" w:uiPriority="48"/>
-    <w:lsdException w:name="List Table 4 Accent 5" w:uiPriority="49"/>
-    <w:lsdException w:name="List Table 5 Dark Accent 5" w:uiPriority="50"/>
-    <w:lsdException w:name="List Table 6 Colorful Accent 5" w:uiPriority="51"/>
-    <w:lsdException w:name="List Table 7 Colorful Accent 5" w:uiPriority="52"/>
-    <w:lsdException w:name="List Table 1 Light Accent 6" w:uiPriority="46"/>
-    <w:lsdException w:name="List Table 2 Accent 6" w:uiPriority="47"/>
-    <w:lsdException w:name="List Table 3 Accent 6" w:uiPriority="48"/>
-    <w:lsdException w:name="List Table 4 Accent 6" w:uiPriority="49"/>
-    <w:lsdException w:name="List Table 5 Dark Accent 6" w:uiPriority="50"/>
-    <w:lsdException w:name="List Table 6 Colorful Accent 6" w:uiPriority="51"/>
-    <w:lsdException w:name="List Table 7 Colorful Accent 6" w:uiPriority="52"/>
-  </w:latentStyles>
-  <w:style w:type="paragraph" w:default="1" w:styleId="Normal">
-    <w:name w:val="Normal"/>
-    <w:qFormat/>
-  </w:style>
-  <w:style w:type="character" w:default="1" w:styleId="Policepardfaut">
-    <w:name w:val="Default Paragraph Font"/>
-    <w:uiPriority w:val="1"/>
-    <w:semiHidden/>
-    <w:unhideWhenUsed/>
-  </w:style>
-  <w:style w:type="table" w:default="1" w:styleId="TableauNormal">
-    <w:name w:val="Normal Table"/>
-    <w:uiPriority w:val="99"/>
-    <w:semiHidden/>
-    <w:unhideWhenUsed/>
-    <w:tblPr>
-      <w:tblInd w:w="0" w:type="dxa"/>
-      <w:tblCellMar>
-        <w:top w:w="0" w:type="dxa"/>
-        <w:left w:w="108" w:type="dxa"/>
-        <w:bottom w:w="0" w:type="dxa"/>
-        <w:right w:w="108" w:type="dxa"/>
-      </w:tblCellMar>
-    </w:tblPr>
-  </w:style>
-  <w:style w:type="numbering" w:default="1" w:styleId="Aucuneliste">
-    <w:name w:val="No List"/>
-    <w:uiPriority w:val="99"/>
-    <w:semiHidden/>
-    <w:unhideWhenUsed/>
-  </w:style>
-  <w:style w:type="paragraph" w:customStyle="1" w:styleId="113A3AF2A6394775B16DCD5736FE3B00">
-    <w:name w:val="113A3AF2A6394775B16DCD5736FE3B00"/>
-    <w:rsid w:val="00BD3360"/>
-  </w:style>
-  <w:style w:type="paragraph" w:customStyle="1" w:styleId="237729DFAD7249EAA089A33FED40CFE4">
-    <w:name w:val="237729DFAD7249EAA089A33FED40CFE4"/>
-    <w:rsid w:val="00BD3360"/>
-  </w:style>
-  <w:style w:type="paragraph" w:customStyle="1" w:styleId="0A2964C1234544EB9D944B605131C135">
-    <w:name w:val="0A2964C1234544EB9D944B605131C135"/>
-    <w:rsid w:val="00BD3360"/>
-  </w:style>
-  <w:style w:type="paragraph" w:customStyle="1" w:styleId="1AA664BF061545B980A75A4BEE00CB49">
-    <w:name w:val="1AA664BF061545B980A75A4BEE00CB49"/>
-    <w:rsid w:val="00BD3360"/>
-  </w:style>
-  <w:style w:type="paragraph" w:customStyle="1" w:styleId="903727E0415B4255814B5943AF177F2B">
-    <w:name w:val="903727E0415B4255814B5943AF177F2B"/>
-    <w:rsid w:val="00BD3360"/>
-  </w:style>
-  <w:style w:type="paragraph" w:customStyle="1" w:styleId="9DA229917A7349EBB225B15F1A1B7073">
-    <w:name w:val="9DA229917A7349EBB225B15F1A1B7073"/>
-    <w:rsid w:val="00BD3360"/>
-  </w:style>
-</w:styles>
-</file>
-
-<file path=word/glossary/webSettings.xml><?xml version="1.0" encoding="utf-8"?>
-<w:webSettings xmlns:mc="http://schemas.openxmlformats.org/markup-compatibility/2006" xmlns:r="http://schemas.openxmlformats.org/officeDocument/2006/relationships" xmlns:w="http://schemas.openxmlformats.org/wordprocessingml/2006/main" xmlns:w14="http://schemas.microsoft.com/office/word/2010/wordml" xmlns:w15="http://schemas.microsoft.com/office/word/2012/wordml" mc:Ignorable="w14 w15">
-  <w:optimizeForBrowser/>
-  <w:allowPNG/>
-</w:webSettings>
-</file>
-
 <file path=word/theme/theme1.xml><?xml version="1.0" encoding="utf-8"?>
 <a:theme xmlns:a="http://schemas.openxmlformats.org/drawingml/2006/main" name="Thème Office">
   <a:themeElements>
@@ -22156,7 +22721,7 @@
 </file>
 
 <file path=customXml/itemProps2.xml><?xml version="1.0" encoding="utf-8"?>
-<ds:datastoreItem xmlns:ds="http://schemas.openxmlformats.org/officeDocument/2006/customXml" ds:itemID="{2217C3E6-BDB9-432C-9B5D-49D93A374AE4}">
+<ds:datastoreItem xmlns:ds="http://schemas.openxmlformats.org/officeDocument/2006/customXml" ds:itemID="{CB2946F3-509E-409A-B060-5AA198DB2C3F}">
   <ds:schemaRefs>
     <ds:schemaRef ds:uri="http://schemas.openxmlformats.org/officeDocument/2006/bibliography"/>
   </ds:schemaRefs>

</xml_diff>

<commit_message>
- Suppression du client apo-webservicesclient.jar fournit par défaut - Evolution de la documentation technique
git-svn-id: https://subversion.renater.fr/anonscm/svn/esup-transferts/trunk/esup-transferts@180 3ddcba78-ea86-4027-a5a7-99004716dbae
</commit_message>
<xml_diff>
--- a/documentations/technique/version 2.1.0/esup-transferts-v2.1.0-doc-technique.docx
+++ b/documentations/technique/version 2.1.0/esup-transferts-v2.1.0-doc-technique.docx
@@ -1889,6 +1889,22 @@
         <w:t>Authentification par SSO CAS</w:t>
       </w:r>
     </w:p>
+    <w:p/>
+    <w:p/>
+    <w:p/>
+    <w:p/>
+    <w:p/>
+    <w:p/>
+    <w:p/>
+    <w:p/>
+    <w:p/>
+    <w:p/>
+    <w:p/>
+    <w:p/>
+    <w:p/>
+    <w:p/>
+    <w:p/>
+    <w:p/>
     <w:p>
       <w:pPr>
         <w:pStyle w:val="Titre4"/>
@@ -1960,6 +1976,788 @@
     <w:p>
       <w:pPr>
         <w:pStyle w:val="Paragraphedeliste"/>
+      </w:pPr>
+    </w:p>
+    <w:p>
+      <w:pPr>
+        <w:pStyle w:val="Paragraphedeliste"/>
+        <w:rPr>
+          <w:lang w:val="en-US"/>
+        </w:rPr>
+      </w:pPr>
+      <w:proofErr w:type="gramStart"/>
+      <w:r>
+        <w:rPr>
+          <w:lang w:val="en-US"/>
+        </w:rPr>
+        <w:t>cd</w:t>
+      </w:r>
+      <w:proofErr w:type="gramEnd"/>
+      <w:r>
+        <w:rPr>
+          <w:lang w:val="en-US"/>
+        </w:rPr>
+        <w:t xml:space="preserve"> </w:t>
+      </w:r>
+      <w:proofErr w:type="spellStart"/>
+      <w:r>
+        <w:rPr>
+          <w:lang w:val="en-US"/>
+        </w:rPr>
+        <w:t>esup</w:t>
+      </w:r>
+      <w:proofErr w:type="spellEnd"/>
+      <w:r>
+        <w:rPr>
+          <w:lang w:val="en-US"/>
+        </w:rPr>
+        <w:t>-</w:t>
+      </w:r>
+      <w:proofErr w:type="spellStart"/>
+      <w:r>
+        <w:rPr>
+          <w:lang w:val="en-US"/>
+        </w:rPr>
+        <w:t>transferts</w:t>
+      </w:r>
+      <w:proofErr w:type="spellEnd"/>
+      <w:r>
+        <w:rPr>
+          <w:lang w:val="en-US"/>
+        </w:rPr>
+        <w:t>-web-</w:t>
+      </w:r>
+      <w:proofErr w:type="spellStart"/>
+      <w:r>
+        <w:rPr>
+          <w:lang w:val="en-US"/>
+        </w:rPr>
+        <w:t>jsf</w:t>
+      </w:r>
+      <w:proofErr w:type="spellEnd"/>
+      <w:r>
+        <w:rPr>
+          <w:lang w:val="en-US"/>
+        </w:rPr>
+        <w:t>-servlet/</w:t>
+      </w:r>
+      <w:proofErr w:type="spellStart"/>
+      <w:r>
+        <w:rPr>
+          <w:lang w:val="en-US"/>
+        </w:rPr>
+        <w:t>src</w:t>
+      </w:r>
+      <w:proofErr w:type="spellEnd"/>
+      <w:r>
+        <w:rPr>
+          <w:lang w:val="en-US"/>
+        </w:rPr>
+        <w:t>/main/</w:t>
+      </w:r>
+      <w:proofErr w:type="spellStart"/>
+      <w:r>
+        <w:rPr>
+          <w:lang w:val="en-US"/>
+        </w:rPr>
+        <w:t>webapp</w:t>
+      </w:r>
+      <w:proofErr w:type="spellEnd"/>
+      <w:r>
+        <w:rPr>
+          <w:lang w:val="en-US"/>
+        </w:rPr>
+        <w:t>/WEB-INF/lib</w:t>
+      </w:r>
+    </w:p>
+    <w:p>
+      <w:pPr>
+        <w:pStyle w:val="Paragraphedeliste"/>
+        <w:rPr>
+          <w:lang w:val="en-US"/>
+        </w:rPr>
+      </w:pPr>
+    </w:p>
+    <w:p>
+      <w:pPr>
+        <w:pStyle w:val="Paragraphedeliste"/>
+        <w:rPr>
+          <w:lang w:val="en-US"/>
+        </w:rPr>
+      </w:pPr>
+      <w:proofErr w:type="spellStart"/>
+      <w:proofErr w:type="gramStart"/>
+      <w:r>
+        <w:rPr>
+          <w:lang w:val="en-US"/>
+        </w:rPr>
+        <w:t>ln</w:t>
+      </w:r>
+      <w:proofErr w:type="spellEnd"/>
+      <w:proofErr w:type="gramEnd"/>
+      <w:r>
+        <w:rPr>
+          <w:lang w:val="en-US"/>
+        </w:rPr>
+        <w:t xml:space="preserve"> -s ../../../../../../apogee/apo-webservicesclient450la.jar apo-webservicesclient.jar</w:t>
+      </w:r>
+    </w:p>
+    <w:p>
+      <w:pPr>
+        <w:pStyle w:val="Paragraphedeliste"/>
+        <w:rPr>
+          <w:lang w:val="en-US"/>
+        </w:rPr>
+      </w:pPr>
+    </w:p>
+    <w:p>
+      <w:pPr>
+        <w:pStyle w:val="Paragraphedeliste"/>
+        <w:rPr>
+          <w:lang w:val="en-US"/>
+        </w:rPr>
+      </w:pPr>
+      <w:r>
+        <w:rPr>
+          <w:lang w:val="en-US"/>
+        </w:rPr>
+        <w:t>-</w:t>
+      </w:r>
+      <w:proofErr w:type="spellStart"/>
+      <w:proofErr w:type="gramStart"/>
+      <w:r>
+        <w:rPr>
+          <w:lang w:val="en-US"/>
+        </w:rPr>
+        <w:t>rw</w:t>
+      </w:r>
+      <w:proofErr w:type="spellEnd"/>
+      <w:r>
+        <w:rPr>
+          <w:lang w:val="en-US"/>
+        </w:rPr>
+        <w:t>-</w:t>
+      </w:r>
+      <w:proofErr w:type="gramEnd"/>
+      <w:r>
+        <w:rPr>
+          <w:lang w:val="en-US"/>
+        </w:rPr>
+        <w:t>r--r-- 1 root staff   41236 Apr 28 16:54 RimbausTransfert.jar</w:t>
+      </w:r>
+    </w:p>
+    <w:p>
+      <w:pPr>
+        <w:pStyle w:val="Paragraphedeliste"/>
+        <w:rPr>
+          <w:b/>
+          <w:lang w:val="en-US"/>
+        </w:rPr>
+      </w:pPr>
+      <w:proofErr w:type="spellStart"/>
+      <w:proofErr w:type="gramStart"/>
+      <w:r>
+        <w:rPr>
+          <w:b/>
+          <w:lang w:val="en-US"/>
+        </w:rPr>
+        <w:t>lrwxrwxrwx</w:t>
+      </w:r>
+      <w:proofErr w:type="spellEnd"/>
+      <w:proofErr w:type="gramEnd"/>
+      <w:r>
+        <w:rPr>
+          <w:b/>
+          <w:lang w:val="en-US"/>
+        </w:rPr>
+        <w:t xml:space="preserve"> 1 root staff      55 May 13 09:27 apo-webservicesclient.jar -&gt; ../../../../../../apogee/apo-webservicesclient450la.jar</w:t>
+      </w:r>
+    </w:p>
+    <w:p>
+      <w:pPr>
+        <w:pStyle w:val="Paragraphedeliste"/>
+        <w:rPr>
+          <w:lang w:val="en-US"/>
+        </w:rPr>
+      </w:pPr>
+      <w:r>
+        <w:rPr>
+          <w:lang w:val="en-US"/>
+        </w:rPr>
+        <w:t>-</w:t>
+      </w:r>
+      <w:proofErr w:type="spellStart"/>
+      <w:proofErr w:type="gramStart"/>
+      <w:r>
+        <w:rPr>
+          <w:lang w:val="en-US"/>
+        </w:rPr>
+        <w:t>rw</w:t>
+      </w:r>
+      <w:proofErr w:type="spellEnd"/>
+      <w:r>
+        <w:rPr>
+          <w:lang w:val="en-US"/>
+        </w:rPr>
+        <w:t>-</w:t>
+      </w:r>
+      <w:proofErr w:type="gramEnd"/>
+      <w:r>
+        <w:rPr>
+          <w:lang w:val="en-US"/>
+        </w:rPr>
+        <w:t>r--r-- 1 root staff 1988051 Apr 28 16:54 ojdbc6.jar</w:t>
+      </w:r>
+    </w:p>
+    <w:p>
+      <w:pPr>
+        <w:pStyle w:val="Paragraphedeliste"/>
+        <w:rPr>
+          <w:lang w:val="en-US"/>
+        </w:rPr>
+      </w:pPr>
+      <w:r>
+        <w:rPr>
+          <w:lang w:val="en-US"/>
+        </w:rPr>
+        <w:t>-</w:t>
+      </w:r>
+      <w:proofErr w:type="spellStart"/>
+      <w:proofErr w:type="gramStart"/>
+      <w:r>
+        <w:rPr>
+          <w:lang w:val="en-US"/>
+        </w:rPr>
+        <w:t>rw</w:t>
+      </w:r>
+      <w:proofErr w:type="spellEnd"/>
+      <w:r>
+        <w:rPr>
+          <w:lang w:val="en-US"/>
+        </w:rPr>
+        <w:t>-</w:t>
+      </w:r>
+      <w:proofErr w:type="gramEnd"/>
+      <w:r>
+        <w:rPr>
+          <w:lang w:val="en-US"/>
+        </w:rPr>
+        <w:t>r--r-- 1 root staff   19048 Apr 28 16:54 rennes1-core-0.2.4.jar</w:t>
+      </w:r>
+    </w:p>
+    <w:p>
+      <w:pPr>
+        <w:pStyle w:val="Paragraphedeliste"/>
+        <w:rPr>
+          <w:lang w:val="en-US"/>
+        </w:rPr>
+      </w:pPr>
+      <w:r>
+        <w:rPr>
+          <w:lang w:val="en-US"/>
+        </w:rPr>
+        <w:t>-</w:t>
+      </w:r>
+      <w:proofErr w:type="spellStart"/>
+      <w:proofErr w:type="gramStart"/>
+      <w:r>
+        <w:rPr>
+          <w:lang w:val="en-US"/>
+        </w:rPr>
+        <w:t>rw</w:t>
+      </w:r>
+      <w:proofErr w:type="spellEnd"/>
+      <w:r>
+        <w:rPr>
+          <w:lang w:val="en-US"/>
+        </w:rPr>
+        <w:t>-</w:t>
+      </w:r>
+      <w:proofErr w:type="gramEnd"/>
+      <w:r>
+        <w:rPr>
+          <w:lang w:val="en-US"/>
+        </w:rPr>
+        <w:t>r--r-- 1 root staff   20626 Apr 28 16:54 rennes1-export-0.4.3.jar</w:t>
+      </w:r>
+    </w:p>
+    <w:p>
+      <w:pPr>
+        <w:pStyle w:val="Paragraphedeliste"/>
+        <w:rPr>
+          <w:lang w:val="en-US"/>
+        </w:rPr>
+      </w:pPr>
+      <w:r>
+        <w:rPr>
+          <w:lang w:val="en-US"/>
+        </w:rPr>
+        <w:t>-</w:t>
+      </w:r>
+      <w:proofErr w:type="spellStart"/>
+      <w:proofErr w:type="gramStart"/>
+      <w:r>
+        <w:rPr>
+          <w:lang w:val="en-US"/>
+        </w:rPr>
+        <w:t>rw</w:t>
+      </w:r>
+      <w:proofErr w:type="spellEnd"/>
+      <w:r>
+        <w:rPr>
+          <w:lang w:val="en-US"/>
+        </w:rPr>
+        <w:t>-</w:t>
+      </w:r>
+      <w:proofErr w:type="gramEnd"/>
+      <w:r>
+        <w:rPr>
+          <w:lang w:val="en-US"/>
+        </w:rPr>
+        <w:t>r--r-- 1 root staff    7313 Apr 28 16:54 ws-odf-dao-1.0.jar</w:t>
+      </w:r>
+    </w:p>
+    <w:p>
+      <w:pPr>
+        <w:pStyle w:val="Paragraphedeliste"/>
+        <w:rPr>
+          <w:lang w:val="en-US"/>
+        </w:rPr>
+      </w:pPr>
+      <w:r>
+        <w:rPr>
+          <w:lang w:val="en-US"/>
+        </w:rPr>
+        <w:t>-</w:t>
+      </w:r>
+      <w:proofErr w:type="spellStart"/>
+      <w:proofErr w:type="gramStart"/>
+      <w:r>
+        <w:rPr>
+          <w:lang w:val="en-US"/>
+        </w:rPr>
+        <w:t>rw</w:t>
+      </w:r>
+      <w:proofErr w:type="spellEnd"/>
+      <w:r>
+        <w:rPr>
+          <w:lang w:val="en-US"/>
+        </w:rPr>
+        <w:t>-</w:t>
+      </w:r>
+      <w:proofErr w:type="gramEnd"/>
+      <w:r>
+        <w:rPr>
+          <w:lang w:val="en-US"/>
+        </w:rPr>
+        <w:t>r--r-- 1 root staff    6553 Apr 28 16:54 ws-odf-domain-beans-1.0.jar</w:t>
+      </w:r>
+    </w:p>
+    <w:p>
+      <w:pPr>
+        <w:pStyle w:val="Paragraphedeliste"/>
+        <w:rPr>
+          <w:lang w:val="en-US"/>
+        </w:rPr>
+      </w:pPr>
+      <w:r>
+        <w:rPr>
+          <w:lang w:val="en-US"/>
+        </w:rPr>
+        <w:t>-</w:t>
+      </w:r>
+      <w:proofErr w:type="spellStart"/>
+      <w:proofErr w:type="gramStart"/>
+      <w:r>
+        <w:rPr>
+          <w:lang w:val="en-US"/>
+        </w:rPr>
+        <w:t>rw</w:t>
+      </w:r>
+      <w:proofErr w:type="spellEnd"/>
+      <w:r>
+        <w:rPr>
+          <w:lang w:val="en-US"/>
+        </w:rPr>
+        <w:t>-</w:t>
+      </w:r>
+      <w:proofErr w:type="gramEnd"/>
+      <w:r>
+        <w:rPr>
+          <w:lang w:val="en-US"/>
+        </w:rPr>
+        <w:t>r--r-- 1 root staff   10279 Apr 28 16:54 ws-odf-domain-services-1.0.jar</w:t>
+      </w:r>
+    </w:p>
+    <w:p>
+      <w:pPr>
+        <w:pStyle w:val="Paragraphedeliste"/>
+        <w:rPr>
+          <w:lang w:val="en-US"/>
+        </w:rPr>
+      </w:pPr>
+    </w:p>
+    <w:p>
+      <w:pPr>
+        <w:pStyle w:val="Paragraphedeliste"/>
+        <w:rPr>
+          <w:lang w:val="en-US"/>
+        </w:rPr>
+      </w:pPr>
+      <w:proofErr w:type="gramStart"/>
+      <w:r>
+        <w:rPr>
+          <w:lang w:val="en-US"/>
+        </w:rPr>
+        <w:t>cd</w:t>
+      </w:r>
+      <w:proofErr w:type="gramEnd"/>
+      <w:r>
+        <w:rPr>
+          <w:lang w:val="en-US"/>
+        </w:rPr>
+        <w:t xml:space="preserve"> </w:t>
+      </w:r>
+      <w:r>
+        <w:rPr>
+          <w:lang w:val="en-US"/>
+        </w:rPr>
+        <w:t>esup-transferts-accueil-web-jsf-servlet/src/main/webapp/WEB-INF/lib</w:t>
+      </w:r>
+    </w:p>
+    <w:p>
+      <w:pPr>
+        <w:pStyle w:val="Paragraphedeliste"/>
+        <w:rPr>
+          <w:lang w:val="en-US"/>
+        </w:rPr>
+      </w:pPr>
+    </w:p>
+    <w:p>
+      <w:pPr>
+        <w:pStyle w:val="Paragraphedeliste"/>
+        <w:rPr>
+          <w:lang w:val="en-US"/>
+        </w:rPr>
+      </w:pPr>
+      <w:proofErr w:type="spellStart"/>
+      <w:proofErr w:type="gramStart"/>
+      <w:r>
+        <w:rPr>
+          <w:lang w:val="en-US"/>
+        </w:rPr>
+        <w:t>ln</w:t>
+      </w:r>
+      <w:proofErr w:type="spellEnd"/>
+      <w:proofErr w:type="gramEnd"/>
+      <w:r>
+        <w:rPr>
+          <w:lang w:val="en-US"/>
+        </w:rPr>
+        <w:t xml:space="preserve"> -s ../../../../../../apogee/apo-webservicesclient450la.jar apo-webservicesclient.jar</w:t>
+      </w:r>
+    </w:p>
+    <w:p>
+      <w:pPr>
+        <w:pStyle w:val="Paragraphedeliste"/>
+        <w:rPr>
+          <w:lang w:val="en-US"/>
+        </w:rPr>
+      </w:pPr>
+    </w:p>
+    <w:p>
+      <w:pPr>
+        <w:pStyle w:val="Paragraphedeliste"/>
+        <w:rPr>
+          <w:lang w:val="en-US"/>
+        </w:rPr>
+      </w:pPr>
+      <w:r>
+        <w:rPr>
+          <w:lang w:val="en-US"/>
+        </w:rPr>
+        <w:t>-</w:t>
+      </w:r>
+      <w:proofErr w:type="spellStart"/>
+      <w:proofErr w:type="gramStart"/>
+      <w:r>
+        <w:rPr>
+          <w:lang w:val="en-US"/>
+        </w:rPr>
+        <w:t>rw</w:t>
+      </w:r>
+      <w:proofErr w:type="spellEnd"/>
+      <w:r>
+        <w:rPr>
+          <w:lang w:val="en-US"/>
+        </w:rPr>
+        <w:t>-</w:t>
+      </w:r>
+      <w:proofErr w:type="gramEnd"/>
+      <w:r>
+        <w:rPr>
+          <w:lang w:val="en-US"/>
+        </w:rPr>
+        <w:t>r--r-- 1 root staff   41236 Apr 28 16:54 RimbausTransfert.jar</w:t>
+      </w:r>
+    </w:p>
+    <w:p>
+      <w:pPr>
+        <w:pStyle w:val="Paragraphedeliste"/>
+        <w:rPr>
+          <w:b/>
+          <w:lang w:val="en-US"/>
+        </w:rPr>
+      </w:pPr>
+      <w:proofErr w:type="spellStart"/>
+      <w:proofErr w:type="gramStart"/>
+      <w:r>
+        <w:rPr>
+          <w:b/>
+          <w:lang w:val="en-US"/>
+        </w:rPr>
+        <w:t>lrwxrwxrwx</w:t>
+      </w:r>
+      <w:proofErr w:type="spellEnd"/>
+      <w:proofErr w:type="gramEnd"/>
+      <w:r>
+        <w:rPr>
+          <w:b/>
+          <w:lang w:val="en-US"/>
+        </w:rPr>
+        <w:t xml:space="preserve"> 1 root staff      55 May 13 09:27 apo-webservicesclient.jar -&gt; ../../../../../../apogee/apo-webservicesclient450la.jar</w:t>
+      </w:r>
+    </w:p>
+    <w:p>
+      <w:pPr>
+        <w:pStyle w:val="Paragraphedeliste"/>
+        <w:rPr>
+          <w:lang w:val="en-US"/>
+        </w:rPr>
+      </w:pPr>
+      <w:r>
+        <w:rPr>
+          <w:lang w:val="en-US"/>
+        </w:rPr>
+        <w:t>-</w:t>
+      </w:r>
+      <w:proofErr w:type="spellStart"/>
+      <w:proofErr w:type="gramStart"/>
+      <w:r>
+        <w:rPr>
+          <w:lang w:val="en-US"/>
+        </w:rPr>
+        <w:t>rw</w:t>
+      </w:r>
+      <w:proofErr w:type="spellEnd"/>
+      <w:r>
+        <w:rPr>
+          <w:lang w:val="en-US"/>
+        </w:rPr>
+        <w:t>-</w:t>
+      </w:r>
+      <w:proofErr w:type="gramEnd"/>
+      <w:r>
+        <w:rPr>
+          <w:lang w:val="en-US"/>
+        </w:rPr>
+        <w:t>r--r-- 1 root staff 1988051 Apr 28 16:54 ojdbc6.jar</w:t>
+      </w:r>
+    </w:p>
+    <w:p>
+      <w:pPr>
+        <w:pStyle w:val="Paragraphedeliste"/>
+        <w:rPr>
+          <w:lang w:val="en-US"/>
+        </w:rPr>
+      </w:pPr>
+      <w:r>
+        <w:rPr>
+          <w:lang w:val="en-US"/>
+        </w:rPr>
+        <w:t>-</w:t>
+      </w:r>
+      <w:proofErr w:type="spellStart"/>
+      <w:proofErr w:type="gramStart"/>
+      <w:r>
+        <w:rPr>
+          <w:lang w:val="en-US"/>
+        </w:rPr>
+        <w:t>rw</w:t>
+      </w:r>
+      <w:proofErr w:type="spellEnd"/>
+      <w:r>
+        <w:rPr>
+          <w:lang w:val="en-US"/>
+        </w:rPr>
+        <w:t>-</w:t>
+      </w:r>
+      <w:proofErr w:type="gramEnd"/>
+      <w:r>
+        <w:rPr>
+          <w:lang w:val="en-US"/>
+        </w:rPr>
+        <w:t>r--r-- 1 root staff   19048 Apr 28 16:54 rennes1-core-0.2.4.jar</w:t>
+      </w:r>
+    </w:p>
+    <w:p>
+      <w:pPr>
+        <w:pStyle w:val="Paragraphedeliste"/>
+        <w:rPr>
+          <w:lang w:val="en-US"/>
+        </w:rPr>
+      </w:pPr>
+      <w:r>
+        <w:rPr>
+          <w:lang w:val="en-US"/>
+        </w:rPr>
+        <w:t>-</w:t>
+      </w:r>
+      <w:proofErr w:type="spellStart"/>
+      <w:proofErr w:type="gramStart"/>
+      <w:r>
+        <w:rPr>
+          <w:lang w:val="en-US"/>
+        </w:rPr>
+        <w:t>rw</w:t>
+      </w:r>
+      <w:proofErr w:type="spellEnd"/>
+      <w:r>
+        <w:rPr>
+          <w:lang w:val="en-US"/>
+        </w:rPr>
+        <w:t>-</w:t>
+      </w:r>
+      <w:proofErr w:type="gramEnd"/>
+      <w:r>
+        <w:rPr>
+          <w:lang w:val="en-US"/>
+        </w:rPr>
+        <w:t>r--r-- 1 root staff   20626 Apr 28 16:54 rennes1-export-0.4.3.jar</w:t>
+      </w:r>
+    </w:p>
+    <w:p>
+      <w:pPr>
+        <w:pStyle w:val="Paragraphedeliste"/>
+        <w:rPr>
+          <w:lang w:val="en-US"/>
+        </w:rPr>
+      </w:pPr>
+      <w:r>
+        <w:rPr>
+          <w:lang w:val="en-US"/>
+        </w:rPr>
+        <w:t>-</w:t>
+      </w:r>
+      <w:proofErr w:type="spellStart"/>
+      <w:proofErr w:type="gramStart"/>
+      <w:r>
+        <w:rPr>
+          <w:lang w:val="en-US"/>
+        </w:rPr>
+        <w:t>rw</w:t>
+      </w:r>
+      <w:proofErr w:type="spellEnd"/>
+      <w:r>
+        <w:rPr>
+          <w:lang w:val="en-US"/>
+        </w:rPr>
+        <w:t>-</w:t>
+      </w:r>
+      <w:proofErr w:type="gramEnd"/>
+      <w:r>
+        <w:rPr>
+          <w:lang w:val="en-US"/>
+        </w:rPr>
+        <w:t>r--r-- 1 root staff    7313 Apr 28 16:54 ws-odf-dao-1.0.jar</w:t>
+      </w:r>
+    </w:p>
+    <w:p>
+      <w:pPr>
+        <w:pStyle w:val="Paragraphedeliste"/>
+        <w:rPr>
+          <w:lang w:val="en-US"/>
+        </w:rPr>
+      </w:pPr>
+      <w:r>
+        <w:rPr>
+          <w:lang w:val="en-US"/>
+        </w:rPr>
+        <w:t>-</w:t>
+      </w:r>
+      <w:proofErr w:type="spellStart"/>
+      <w:proofErr w:type="gramStart"/>
+      <w:r>
+        <w:rPr>
+          <w:lang w:val="en-US"/>
+        </w:rPr>
+        <w:t>rw</w:t>
+      </w:r>
+      <w:proofErr w:type="spellEnd"/>
+      <w:r>
+        <w:rPr>
+          <w:lang w:val="en-US"/>
+        </w:rPr>
+        <w:t>-</w:t>
+      </w:r>
+      <w:proofErr w:type="gramEnd"/>
+      <w:r>
+        <w:rPr>
+          <w:lang w:val="en-US"/>
+        </w:rPr>
+        <w:t>r--r-- 1 root staff    6553 Apr 28 16:54 ws-odf-domain-beans-1.0.jar</w:t>
+      </w:r>
+    </w:p>
+    <w:p>
+      <w:pPr>
+        <w:pStyle w:val="Paragraphedeliste"/>
+        <w:rPr>
+          <w:lang w:val="en-US"/>
+        </w:rPr>
+      </w:pPr>
+      <w:r>
+        <w:rPr>
+          <w:lang w:val="en-US"/>
+        </w:rPr>
+        <w:t>-</w:t>
+      </w:r>
+      <w:proofErr w:type="spellStart"/>
+      <w:proofErr w:type="gramStart"/>
+      <w:r>
+        <w:rPr>
+          <w:lang w:val="en-US"/>
+        </w:rPr>
+        <w:t>rw</w:t>
+      </w:r>
+      <w:proofErr w:type="spellEnd"/>
+      <w:r>
+        <w:rPr>
+          <w:lang w:val="en-US"/>
+        </w:rPr>
+        <w:t>-</w:t>
+      </w:r>
+      <w:proofErr w:type="gramEnd"/>
+      <w:r>
+        <w:rPr>
+          <w:lang w:val="en-US"/>
+        </w:rPr>
+        <w:t>r--r-- 1 root staff   10279 Apr 28 16:54 ws-odf-domain-services-1.0.jar</w:t>
+      </w:r>
+    </w:p>
+    <w:p>
+      <w:pPr>
+        <w:pStyle w:val="Paragraphedeliste"/>
+        <w:rPr>
+          <w:lang w:val="en-US"/>
+        </w:rPr>
+      </w:pPr>
+    </w:p>
+    <w:p>
+      <w:pPr>
+        <w:pStyle w:val="Paragraphedeliste"/>
+        <w:rPr>
+          <w:lang w:val="en-US"/>
+        </w:rPr>
       </w:pPr>
     </w:p>
     <w:p>
@@ -17777,16 +18575,7 @@
       </w:pPr>
       <w:bookmarkStart w:id="19" w:name="_Toc387391360"/>
       <w:r>
-        <w:t>4.</w:t>
-      </w:r>
-      <w:r>
-        <w:t>4</w:t>
-      </w:r>
-      <w:r>
-        <w:t xml:space="preserve"> Annexe </w:t>
-      </w:r>
-      <w:r>
-        <w:t xml:space="preserve">4 – extrait du </w:t>
+        <w:t xml:space="preserve">4.4 Annexe 4 – extrait du </w:t>
       </w:r>
       <w:proofErr w:type="spellStart"/>
       <w:r>
@@ -18961,7 +19750,7 @@
                                   <w:sz w:val="16"/>
                                   <w:szCs w:val="16"/>
                                 </w:rPr>
-                                <w:t>15</w:t>
+                                <w:t>5</w:t>
                               </w:r>
                               <w:r>
                                 <w:rPr>
@@ -19036,7 +19825,7 @@
                             <w:sz w:val="16"/>
                             <w:szCs w:val="16"/>
                           </w:rPr>
-                          <w:t>15</w:t>
+                          <w:t>5</w:t>
                         </w:r>
                         <w:r>
                           <w:rPr>
@@ -22721,7 +23510,7 @@
 </file>
 
 <file path=customXml/itemProps2.xml><?xml version="1.0" encoding="utf-8"?>
-<ds:datastoreItem xmlns:ds="http://schemas.openxmlformats.org/officeDocument/2006/customXml" ds:itemID="{CB2946F3-509E-409A-B060-5AA198DB2C3F}">
+<ds:datastoreItem xmlns:ds="http://schemas.openxmlformats.org/officeDocument/2006/customXml" ds:itemID="{8C98B89D-AD6D-4E69-9E93-C4BA1986C944}">
   <ds:schemaRefs>
     <ds:schemaRef ds:uri="http://schemas.openxmlformats.org/officeDocument/2006/bibliography"/>
   </ds:schemaRefs>

</xml_diff>

<commit_message>
- Evolution de la documentation technique
git-svn-id: https://subversion.renater.fr/anonscm/svn/esup-transferts/trunk/esup-transferts@188 3ddcba78-ea86-4027-a5a7-99004716dbae
</commit_message>
<xml_diff>
--- a/documentations/technique/version 2.1.0/esup-transferts-v2.1.0-doc-technique.docx
+++ b/documentations/technique/version 2.1.0/esup-transferts-v2.1.0-doc-technique.docx
@@ -50,7 +50,7 @@
           <w:r>
             <w:fldChar w:fldCharType="separate"/>
           </w:r>
-          <w:hyperlink w:anchor="_Toc387391343" w:history="1">
+          <w:hyperlink w:anchor="_Toc388023062" w:history="1">
             <w:r>
               <w:rPr>
                 <w:rStyle w:val="Lienhypertexte"/>
@@ -92,7 +92,7 @@
                 <w:noProof/>
                 <w:webHidden/>
               </w:rPr>
-              <w:instrText xml:space="preserve"> PAGEREF _Toc387391343 \h </w:instrText>
+              <w:instrText xml:space="preserve"> PAGEREF _Toc388023062 \h </w:instrText>
             </w:r>
             <w:r>
               <w:rPr>
@@ -136,7 +136,7 @@
               <w:lang w:eastAsia="fr-FR"/>
             </w:rPr>
           </w:pPr>
-          <w:hyperlink w:anchor="_Toc387391344" w:history="1">
+          <w:hyperlink w:anchor="_Toc388023063" w:history="1">
             <w:r>
               <w:rPr>
                 <w:rStyle w:val="Lienhypertexte"/>
@@ -178,7 +178,7 @@
                 <w:noProof/>
                 <w:webHidden/>
               </w:rPr>
-              <w:instrText xml:space="preserve"> PAGEREF _Toc387391344 \h </w:instrText>
+              <w:instrText xml:space="preserve"> PAGEREF _Toc388023063 \h </w:instrText>
             </w:r>
             <w:r>
               <w:rPr>
@@ -222,7 +222,7 @@
               <w:lang w:eastAsia="fr-FR"/>
             </w:rPr>
           </w:pPr>
-          <w:hyperlink w:anchor="_Toc387391345" w:history="1">
+          <w:hyperlink w:anchor="_Toc388023064" w:history="1">
             <w:r>
               <w:rPr>
                 <w:rStyle w:val="Lienhypertexte"/>
@@ -264,7 +264,7 @@
                 <w:noProof/>
                 <w:webHidden/>
               </w:rPr>
-              <w:instrText xml:space="preserve"> PAGEREF _Toc387391345 \h </w:instrText>
+              <w:instrText xml:space="preserve"> PAGEREF _Toc388023064 \h </w:instrText>
             </w:r>
             <w:r>
               <w:rPr>
@@ -308,7 +308,7 @@
               <w:lang w:eastAsia="fr-FR"/>
             </w:rPr>
           </w:pPr>
-          <w:hyperlink w:anchor="_Toc387391346" w:history="1">
+          <w:hyperlink w:anchor="_Toc388023065" w:history="1">
             <w:r>
               <w:rPr>
                 <w:rStyle w:val="Lienhypertexte"/>
@@ -350,7 +350,7 @@
                 <w:noProof/>
                 <w:webHidden/>
               </w:rPr>
-              <w:instrText xml:space="preserve"> PAGEREF _Toc387391346 \h </w:instrText>
+              <w:instrText xml:space="preserve"> PAGEREF _Toc388023065 \h </w:instrText>
             </w:r>
             <w:r>
               <w:rPr>
@@ -394,7 +394,7 @@
               <w:lang w:eastAsia="fr-FR"/>
             </w:rPr>
           </w:pPr>
-          <w:hyperlink w:anchor="_Toc387391347" w:history="1">
+          <w:hyperlink w:anchor="_Toc388023066" w:history="1">
             <w:r>
               <w:rPr>
                 <w:rStyle w:val="Lienhypertexte"/>
@@ -436,265 +436,7 @@
                 <w:noProof/>
                 <w:webHidden/>
               </w:rPr>
-              <w:instrText xml:space="preserve"> PAGEREF _Toc387391347 \h </w:instrText>
-            </w:r>
-            <w:r>
-              <w:rPr>
-                <w:noProof/>
-                <w:webHidden/>
-              </w:rPr>
-            </w:r>
-            <w:r>
-              <w:rPr>
-                <w:noProof/>
-                <w:webHidden/>
-              </w:rPr>
-              <w:fldChar w:fldCharType="separate"/>
-            </w:r>
-            <w:r>
-              <w:rPr>
-                <w:noProof/>
-                <w:webHidden/>
-              </w:rPr>
-              <w:t>3</w:t>
-            </w:r>
-            <w:r>
-              <w:rPr>
-                <w:noProof/>
-                <w:webHidden/>
-              </w:rPr>
-              <w:fldChar w:fldCharType="end"/>
-            </w:r>
-          </w:hyperlink>
-        </w:p>
-        <w:p>
-          <w:pPr>
-            <w:pStyle w:val="TM3"/>
-            <w:tabs>
-              <w:tab w:val="left" w:pos="1100"/>
-              <w:tab w:val="right" w:leader="dot" w:pos="10456"/>
-            </w:tabs>
-            <w:rPr>
-              <w:rFonts w:eastAsiaTheme="minorEastAsia"/>
-              <w:noProof/>
-              <w:lang w:eastAsia="fr-FR"/>
-            </w:rPr>
-          </w:pPr>
-          <w:hyperlink w:anchor="_Toc387391348" w:history="1">
-            <w:r>
-              <w:rPr>
-                <w:rStyle w:val="Lienhypertexte"/>
-                <w:noProof/>
-              </w:rPr>
-              <w:t>2.1</w:t>
-            </w:r>
-            <w:r>
-              <w:rPr>
-                <w:rFonts w:eastAsiaTheme="minorEastAsia"/>
-                <w:noProof/>
-                <w:lang w:eastAsia="fr-FR"/>
-              </w:rPr>
-              <w:tab/>
-            </w:r>
-            <w:r>
-              <w:rPr>
-                <w:rStyle w:val="Lienhypertexte"/>
-                <w:noProof/>
-              </w:rPr>
-              <w:t>Tomcat6</w:t>
-            </w:r>
-            <w:r>
-              <w:rPr>
-                <w:noProof/>
-                <w:webHidden/>
-              </w:rPr>
-              <w:tab/>
-            </w:r>
-            <w:r>
-              <w:rPr>
-                <w:noProof/>
-                <w:webHidden/>
-              </w:rPr>
-              <w:fldChar w:fldCharType="begin"/>
-            </w:r>
-            <w:r>
-              <w:rPr>
-                <w:noProof/>
-                <w:webHidden/>
-              </w:rPr>
-              <w:instrText xml:space="preserve"> PAGEREF _Toc387391348 \h </w:instrText>
-            </w:r>
-            <w:r>
-              <w:rPr>
-                <w:noProof/>
-                <w:webHidden/>
-              </w:rPr>
-            </w:r>
-            <w:r>
-              <w:rPr>
-                <w:noProof/>
-                <w:webHidden/>
-              </w:rPr>
-              <w:fldChar w:fldCharType="separate"/>
-            </w:r>
-            <w:r>
-              <w:rPr>
-                <w:noProof/>
-                <w:webHidden/>
-              </w:rPr>
-              <w:t>3</w:t>
-            </w:r>
-            <w:r>
-              <w:rPr>
-                <w:noProof/>
-                <w:webHidden/>
-              </w:rPr>
-              <w:fldChar w:fldCharType="end"/>
-            </w:r>
-          </w:hyperlink>
-        </w:p>
-        <w:p>
-          <w:pPr>
-            <w:pStyle w:val="TM3"/>
-            <w:tabs>
-              <w:tab w:val="left" w:pos="1100"/>
-              <w:tab w:val="right" w:leader="dot" w:pos="10456"/>
-            </w:tabs>
-            <w:rPr>
-              <w:rFonts w:eastAsiaTheme="minorEastAsia"/>
-              <w:noProof/>
-              <w:lang w:eastAsia="fr-FR"/>
-            </w:rPr>
-          </w:pPr>
-          <w:hyperlink w:anchor="_Toc387391349" w:history="1">
-            <w:r>
-              <w:rPr>
-                <w:rStyle w:val="Lienhypertexte"/>
-                <w:noProof/>
-              </w:rPr>
-              <w:t>2.2</w:t>
-            </w:r>
-            <w:r>
-              <w:rPr>
-                <w:rFonts w:eastAsiaTheme="minorEastAsia"/>
-                <w:noProof/>
-                <w:lang w:eastAsia="fr-FR"/>
-              </w:rPr>
-              <w:tab/>
-            </w:r>
-            <w:r>
-              <w:rPr>
-                <w:rStyle w:val="Lienhypertexte"/>
-                <w:noProof/>
-              </w:rPr>
-              <w:t>Module transferts départ &amp; gestionnaire</w:t>
-            </w:r>
-            <w:r>
-              <w:rPr>
-                <w:noProof/>
-                <w:webHidden/>
-              </w:rPr>
-              <w:tab/>
-            </w:r>
-            <w:r>
-              <w:rPr>
-                <w:noProof/>
-                <w:webHidden/>
-              </w:rPr>
-              <w:fldChar w:fldCharType="begin"/>
-            </w:r>
-            <w:r>
-              <w:rPr>
-                <w:noProof/>
-                <w:webHidden/>
-              </w:rPr>
-              <w:instrText xml:space="preserve"> PAGEREF _Toc387391349 \h </w:instrText>
-            </w:r>
-            <w:r>
-              <w:rPr>
-                <w:noProof/>
-                <w:webHidden/>
-              </w:rPr>
-            </w:r>
-            <w:r>
-              <w:rPr>
-                <w:noProof/>
-                <w:webHidden/>
-              </w:rPr>
-              <w:fldChar w:fldCharType="separate"/>
-            </w:r>
-            <w:r>
-              <w:rPr>
-                <w:noProof/>
-                <w:webHidden/>
-              </w:rPr>
-              <w:t>3</w:t>
-            </w:r>
-            <w:r>
-              <w:rPr>
-                <w:noProof/>
-                <w:webHidden/>
-              </w:rPr>
-              <w:fldChar w:fldCharType="end"/>
-            </w:r>
-          </w:hyperlink>
-        </w:p>
-        <w:p>
-          <w:pPr>
-            <w:pStyle w:val="TM3"/>
-            <w:tabs>
-              <w:tab w:val="left" w:pos="1100"/>
-              <w:tab w:val="right" w:leader="dot" w:pos="10456"/>
-            </w:tabs>
-            <w:rPr>
-              <w:rFonts w:eastAsiaTheme="minorEastAsia"/>
-              <w:noProof/>
-              <w:lang w:eastAsia="fr-FR"/>
-            </w:rPr>
-          </w:pPr>
-          <w:hyperlink w:anchor="_Toc387391350" w:history="1">
-            <w:r>
-              <w:rPr>
-                <w:rStyle w:val="Lienhypertexte"/>
-                <w:noProof/>
-              </w:rPr>
-              <w:t>2.3</w:t>
-            </w:r>
-            <w:r>
-              <w:rPr>
-                <w:rFonts w:eastAsiaTheme="minorEastAsia"/>
-                <w:noProof/>
-                <w:lang w:eastAsia="fr-FR"/>
-              </w:rPr>
-              <w:tab/>
-            </w:r>
-            <w:r>
-              <w:rPr>
-                <w:rStyle w:val="Lienhypertexte"/>
-                <w:noProof/>
-              </w:rPr>
-              <w:t>Base de données</w:t>
-            </w:r>
-            <w:r>
-              <w:rPr>
-                <w:noProof/>
-                <w:webHidden/>
-              </w:rPr>
-              <w:tab/>
-            </w:r>
-            <w:r>
-              <w:rPr>
-                <w:noProof/>
-                <w:webHidden/>
-              </w:rPr>
-              <w:fldChar w:fldCharType="begin"/>
-            </w:r>
-            <w:r>
-              <w:rPr>
-                <w:noProof/>
-                <w:webHidden/>
-              </w:rPr>
-              <w:instrText xml:space="preserve"> PAGEREF _Toc387391350 \h </w:instrText>
+              <w:instrText xml:space="preserve"> PAGEREF _Toc388023066 \h </w:instrText>
             </w:r>
             <w:r>
               <w:rPr>
@@ -738,7 +480,265 @@
               <w:lang w:eastAsia="fr-FR"/>
             </w:rPr>
           </w:pPr>
-          <w:hyperlink w:anchor="_Toc387391351" w:history="1">
+          <w:hyperlink w:anchor="_Toc388023067" w:history="1">
+            <w:r>
+              <w:rPr>
+                <w:rStyle w:val="Lienhypertexte"/>
+                <w:noProof/>
+              </w:rPr>
+              <w:t>2.1</w:t>
+            </w:r>
+            <w:r>
+              <w:rPr>
+                <w:rFonts w:eastAsiaTheme="minorEastAsia"/>
+                <w:noProof/>
+                <w:lang w:eastAsia="fr-FR"/>
+              </w:rPr>
+              <w:tab/>
+            </w:r>
+            <w:r>
+              <w:rPr>
+                <w:rStyle w:val="Lienhypertexte"/>
+                <w:noProof/>
+              </w:rPr>
+              <w:t>Tomcat6</w:t>
+            </w:r>
+            <w:r>
+              <w:rPr>
+                <w:noProof/>
+                <w:webHidden/>
+              </w:rPr>
+              <w:tab/>
+            </w:r>
+            <w:r>
+              <w:rPr>
+                <w:noProof/>
+                <w:webHidden/>
+              </w:rPr>
+              <w:fldChar w:fldCharType="begin"/>
+            </w:r>
+            <w:r>
+              <w:rPr>
+                <w:noProof/>
+                <w:webHidden/>
+              </w:rPr>
+              <w:instrText xml:space="preserve"> PAGEREF _Toc388023067 \h </w:instrText>
+            </w:r>
+            <w:r>
+              <w:rPr>
+                <w:noProof/>
+                <w:webHidden/>
+              </w:rPr>
+            </w:r>
+            <w:r>
+              <w:rPr>
+                <w:noProof/>
+                <w:webHidden/>
+              </w:rPr>
+              <w:fldChar w:fldCharType="separate"/>
+            </w:r>
+            <w:r>
+              <w:rPr>
+                <w:noProof/>
+                <w:webHidden/>
+              </w:rPr>
+              <w:t>5</w:t>
+            </w:r>
+            <w:r>
+              <w:rPr>
+                <w:noProof/>
+                <w:webHidden/>
+              </w:rPr>
+              <w:fldChar w:fldCharType="end"/>
+            </w:r>
+          </w:hyperlink>
+        </w:p>
+        <w:p>
+          <w:pPr>
+            <w:pStyle w:val="TM3"/>
+            <w:tabs>
+              <w:tab w:val="left" w:pos="1100"/>
+              <w:tab w:val="right" w:leader="dot" w:pos="10456"/>
+            </w:tabs>
+            <w:rPr>
+              <w:rFonts w:eastAsiaTheme="minorEastAsia"/>
+              <w:noProof/>
+              <w:lang w:eastAsia="fr-FR"/>
+            </w:rPr>
+          </w:pPr>
+          <w:hyperlink w:anchor="_Toc388023068" w:history="1">
+            <w:r>
+              <w:rPr>
+                <w:rStyle w:val="Lienhypertexte"/>
+                <w:noProof/>
+              </w:rPr>
+              <w:t>2.2</w:t>
+            </w:r>
+            <w:r>
+              <w:rPr>
+                <w:rFonts w:eastAsiaTheme="minorEastAsia"/>
+                <w:noProof/>
+                <w:lang w:eastAsia="fr-FR"/>
+              </w:rPr>
+              <w:tab/>
+            </w:r>
+            <w:r>
+              <w:rPr>
+                <w:rStyle w:val="Lienhypertexte"/>
+                <w:noProof/>
+              </w:rPr>
+              <w:t>Module transferts départ &amp; gestionnaire</w:t>
+            </w:r>
+            <w:r>
+              <w:rPr>
+                <w:noProof/>
+                <w:webHidden/>
+              </w:rPr>
+              <w:tab/>
+            </w:r>
+            <w:r>
+              <w:rPr>
+                <w:noProof/>
+                <w:webHidden/>
+              </w:rPr>
+              <w:fldChar w:fldCharType="begin"/>
+            </w:r>
+            <w:r>
+              <w:rPr>
+                <w:noProof/>
+                <w:webHidden/>
+              </w:rPr>
+              <w:instrText xml:space="preserve"> PAGEREF _Toc388023068 \h </w:instrText>
+            </w:r>
+            <w:r>
+              <w:rPr>
+                <w:noProof/>
+                <w:webHidden/>
+              </w:rPr>
+            </w:r>
+            <w:r>
+              <w:rPr>
+                <w:noProof/>
+                <w:webHidden/>
+              </w:rPr>
+              <w:fldChar w:fldCharType="separate"/>
+            </w:r>
+            <w:r>
+              <w:rPr>
+                <w:noProof/>
+                <w:webHidden/>
+              </w:rPr>
+              <w:t>5</w:t>
+            </w:r>
+            <w:r>
+              <w:rPr>
+                <w:noProof/>
+                <w:webHidden/>
+              </w:rPr>
+              <w:fldChar w:fldCharType="end"/>
+            </w:r>
+          </w:hyperlink>
+        </w:p>
+        <w:p>
+          <w:pPr>
+            <w:pStyle w:val="TM3"/>
+            <w:tabs>
+              <w:tab w:val="left" w:pos="1100"/>
+              <w:tab w:val="right" w:leader="dot" w:pos="10456"/>
+            </w:tabs>
+            <w:rPr>
+              <w:rFonts w:eastAsiaTheme="minorEastAsia"/>
+              <w:noProof/>
+              <w:lang w:eastAsia="fr-FR"/>
+            </w:rPr>
+          </w:pPr>
+          <w:hyperlink w:anchor="_Toc388023069" w:history="1">
+            <w:r>
+              <w:rPr>
+                <w:rStyle w:val="Lienhypertexte"/>
+                <w:noProof/>
+              </w:rPr>
+              <w:t>2.3</w:t>
+            </w:r>
+            <w:r>
+              <w:rPr>
+                <w:rFonts w:eastAsiaTheme="minorEastAsia"/>
+                <w:noProof/>
+                <w:lang w:eastAsia="fr-FR"/>
+              </w:rPr>
+              <w:tab/>
+            </w:r>
+            <w:r>
+              <w:rPr>
+                <w:rStyle w:val="Lienhypertexte"/>
+                <w:noProof/>
+              </w:rPr>
+              <w:t>Base de données</w:t>
+            </w:r>
+            <w:r>
+              <w:rPr>
+                <w:noProof/>
+                <w:webHidden/>
+              </w:rPr>
+              <w:tab/>
+            </w:r>
+            <w:r>
+              <w:rPr>
+                <w:noProof/>
+                <w:webHidden/>
+              </w:rPr>
+              <w:fldChar w:fldCharType="begin"/>
+            </w:r>
+            <w:r>
+              <w:rPr>
+                <w:noProof/>
+                <w:webHidden/>
+              </w:rPr>
+              <w:instrText xml:space="preserve"> PAGEREF _Toc388023069 \h </w:instrText>
+            </w:r>
+            <w:r>
+              <w:rPr>
+                <w:noProof/>
+                <w:webHidden/>
+              </w:rPr>
+            </w:r>
+            <w:r>
+              <w:rPr>
+                <w:noProof/>
+                <w:webHidden/>
+              </w:rPr>
+              <w:fldChar w:fldCharType="separate"/>
+            </w:r>
+            <w:r>
+              <w:rPr>
+                <w:noProof/>
+                <w:webHidden/>
+              </w:rPr>
+              <w:t>6</w:t>
+            </w:r>
+            <w:r>
+              <w:rPr>
+                <w:noProof/>
+                <w:webHidden/>
+              </w:rPr>
+              <w:fldChar w:fldCharType="end"/>
+            </w:r>
+          </w:hyperlink>
+        </w:p>
+        <w:p>
+          <w:pPr>
+            <w:pStyle w:val="TM3"/>
+            <w:tabs>
+              <w:tab w:val="left" w:pos="1100"/>
+              <w:tab w:val="right" w:leader="dot" w:pos="10456"/>
+            </w:tabs>
+            <w:rPr>
+              <w:rFonts w:eastAsiaTheme="minorEastAsia"/>
+              <w:noProof/>
+              <w:lang w:eastAsia="fr-FR"/>
+            </w:rPr>
+          </w:pPr>
+          <w:hyperlink w:anchor="_Toc388023070" w:history="1">
             <w:r>
               <w:rPr>
                 <w:rStyle w:val="Lienhypertexte"/>
@@ -780,163 +780,7 @@
                 <w:noProof/>
                 <w:webHidden/>
               </w:rPr>
-              <w:instrText xml:space="preserve"> PAGEREF _Toc387391351 \h </w:instrText>
-            </w:r>
-            <w:r>
-              <w:rPr>
-                <w:noProof/>
-                <w:webHidden/>
-              </w:rPr>
-            </w:r>
-            <w:r>
-              <w:rPr>
-                <w:noProof/>
-                <w:webHidden/>
-              </w:rPr>
-              <w:fldChar w:fldCharType="separate"/>
-            </w:r>
-            <w:r>
-              <w:rPr>
-                <w:noProof/>
-                <w:webHidden/>
-              </w:rPr>
-              <w:t>7</w:t>
-            </w:r>
-            <w:r>
-              <w:rPr>
-                <w:noProof/>
-                <w:webHidden/>
-              </w:rPr>
-              <w:fldChar w:fldCharType="end"/>
-            </w:r>
-          </w:hyperlink>
-        </w:p>
-        <w:p>
-          <w:pPr>
-            <w:pStyle w:val="TM3"/>
-            <w:tabs>
-              <w:tab w:val="left" w:pos="1100"/>
-              <w:tab w:val="right" w:leader="dot" w:pos="10456"/>
-            </w:tabs>
-            <w:rPr>
-              <w:rFonts w:eastAsiaTheme="minorEastAsia"/>
-              <w:noProof/>
-              <w:lang w:eastAsia="fr-FR"/>
-            </w:rPr>
-          </w:pPr>
-          <w:hyperlink w:anchor="_Toc387391352" w:history="1">
-            <w:r>
-              <w:rPr>
-                <w:rStyle w:val="Lienhypertexte"/>
-                <w:noProof/>
-              </w:rPr>
-              <w:t>2.5</w:t>
-            </w:r>
-            <w:r>
-              <w:rPr>
-                <w:rFonts w:eastAsiaTheme="minorEastAsia"/>
-                <w:noProof/>
-                <w:lang w:eastAsia="fr-FR"/>
-              </w:rPr>
-              <w:tab/>
-            </w:r>
-            <w:r>
-              <w:rPr>
-                <w:rStyle w:val="Lienhypertexte"/>
-                <w:noProof/>
-              </w:rPr>
-              <w:t>Module transferts accueil – Facultatif</w:t>
-            </w:r>
-            <w:r>
-              <w:rPr>
-                <w:noProof/>
-                <w:webHidden/>
-              </w:rPr>
-              <w:tab/>
-            </w:r>
-            <w:r>
-              <w:rPr>
-                <w:noProof/>
-                <w:webHidden/>
-              </w:rPr>
-              <w:fldChar w:fldCharType="begin"/>
-            </w:r>
-            <w:r>
-              <w:rPr>
-                <w:noProof/>
-                <w:webHidden/>
-              </w:rPr>
-              <w:instrText xml:space="preserve"> PAGEREF _Toc387391352 \h </w:instrText>
-            </w:r>
-            <w:r>
-              <w:rPr>
-                <w:noProof/>
-                <w:webHidden/>
-              </w:rPr>
-            </w:r>
-            <w:r>
-              <w:rPr>
-                <w:noProof/>
-                <w:webHidden/>
-              </w:rPr>
-              <w:fldChar w:fldCharType="separate"/>
-            </w:r>
-            <w:r>
-              <w:rPr>
-                <w:noProof/>
-                <w:webHidden/>
-              </w:rPr>
-              <w:t>7</w:t>
-            </w:r>
-            <w:r>
-              <w:rPr>
-                <w:noProof/>
-                <w:webHidden/>
-              </w:rPr>
-              <w:fldChar w:fldCharType="end"/>
-            </w:r>
-          </w:hyperlink>
-        </w:p>
-        <w:p>
-          <w:pPr>
-            <w:pStyle w:val="TM2"/>
-            <w:tabs>
-              <w:tab w:val="right" w:leader="dot" w:pos="10456"/>
-            </w:tabs>
-            <w:rPr>
-              <w:rFonts w:eastAsiaTheme="minorEastAsia"/>
-              <w:noProof/>
-              <w:lang w:eastAsia="fr-FR"/>
-            </w:rPr>
-          </w:pPr>
-          <w:hyperlink w:anchor="_Toc387391353" w:history="1">
-            <w:r>
-              <w:rPr>
-                <w:rStyle w:val="Lienhypertexte"/>
-                <w:noProof/>
-              </w:rPr>
-              <w:t>Customisation</w:t>
-            </w:r>
-            <w:r>
-              <w:rPr>
-                <w:noProof/>
-                <w:webHidden/>
-              </w:rPr>
-              <w:tab/>
-            </w:r>
-            <w:r>
-              <w:rPr>
-                <w:noProof/>
-                <w:webHidden/>
-              </w:rPr>
-              <w:fldChar w:fldCharType="begin"/>
-            </w:r>
-            <w:r>
-              <w:rPr>
-                <w:noProof/>
-                <w:webHidden/>
-              </w:rPr>
-              <w:instrText xml:space="preserve"> PAGEREF _Toc387391353 \h </w:instrText>
+              <w:instrText xml:space="preserve"> PAGEREF _Toc388023070 \h </w:instrText>
             </w:r>
             <w:r>
               <w:rPr>
@@ -980,7 +824,163 @@
               <w:lang w:eastAsia="fr-FR"/>
             </w:rPr>
           </w:pPr>
-          <w:hyperlink w:anchor="_Toc387391354" w:history="1">
+          <w:hyperlink w:anchor="_Toc388023071" w:history="1">
+            <w:r>
+              <w:rPr>
+                <w:rStyle w:val="Lienhypertexte"/>
+                <w:noProof/>
+              </w:rPr>
+              <w:t>2.5</w:t>
+            </w:r>
+            <w:r>
+              <w:rPr>
+                <w:rFonts w:eastAsiaTheme="minorEastAsia"/>
+                <w:noProof/>
+                <w:lang w:eastAsia="fr-FR"/>
+              </w:rPr>
+              <w:tab/>
+            </w:r>
+            <w:r>
+              <w:rPr>
+                <w:rStyle w:val="Lienhypertexte"/>
+                <w:noProof/>
+              </w:rPr>
+              <w:t>Module transferts accueil – Facultatif</w:t>
+            </w:r>
+            <w:r>
+              <w:rPr>
+                <w:noProof/>
+                <w:webHidden/>
+              </w:rPr>
+              <w:tab/>
+            </w:r>
+            <w:r>
+              <w:rPr>
+                <w:noProof/>
+                <w:webHidden/>
+              </w:rPr>
+              <w:fldChar w:fldCharType="begin"/>
+            </w:r>
+            <w:r>
+              <w:rPr>
+                <w:noProof/>
+                <w:webHidden/>
+              </w:rPr>
+              <w:instrText xml:space="preserve"> PAGEREF _Toc388023071 \h </w:instrText>
+            </w:r>
+            <w:r>
+              <w:rPr>
+                <w:noProof/>
+                <w:webHidden/>
+              </w:rPr>
+            </w:r>
+            <w:r>
+              <w:rPr>
+                <w:noProof/>
+                <w:webHidden/>
+              </w:rPr>
+              <w:fldChar w:fldCharType="separate"/>
+            </w:r>
+            <w:r>
+              <w:rPr>
+                <w:noProof/>
+                <w:webHidden/>
+              </w:rPr>
+              <w:t>8</w:t>
+            </w:r>
+            <w:r>
+              <w:rPr>
+                <w:noProof/>
+                <w:webHidden/>
+              </w:rPr>
+              <w:fldChar w:fldCharType="end"/>
+            </w:r>
+          </w:hyperlink>
+        </w:p>
+        <w:p>
+          <w:pPr>
+            <w:pStyle w:val="TM2"/>
+            <w:tabs>
+              <w:tab w:val="right" w:leader="dot" w:pos="10456"/>
+            </w:tabs>
+            <w:rPr>
+              <w:rFonts w:eastAsiaTheme="minorEastAsia"/>
+              <w:noProof/>
+              <w:lang w:eastAsia="fr-FR"/>
+            </w:rPr>
+          </w:pPr>
+          <w:hyperlink w:anchor="_Toc388023072" w:history="1">
+            <w:r>
+              <w:rPr>
+                <w:rStyle w:val="Lienhypertexte"/>
+                <w:noProof/>
+              </w:rPr>
+              <w:t>Customisation</w:t>
+            </w:r>
+            <w:r>
+              <w:rPr>
+                <w:noProof/>
+                <w:webHidden/>
+              </w:rPr>
+              <w:tab/>
+            </w:r>
+            <w:r>
+              <w:rPr>
+                <w:noProof/>
+                <w:webHidden/>
+              </w:rPr>
+              <w:fldChar w:fldCharType="begin"/>
+            </w:r>
+            <w:r>
+              <w:rPr>
+                <w:noProof/>
+                <w:webHidden/>
+              </w:rPr>
+              <w:instrText xml:space="preserve"> PAGEREF _Toc388023072 \h </w:instrText>
+            </w:r>
+            <w:r>
+              <w:rPr>
+                <w:noProof/>
+                <w:webHidden/>
+              </w:rPr>
+            </w:r>
+            <w:r>
+              <w:rPr>
+                <w:noProof/>
+                <w:webHidden/>
+              </w:rPr>
+              <w:fldChar w:fldCharType="separate"/>
+            </w:r>
+            <w:r>
+              <w:rPr>
+                <w:noProof/>
+                <w:webHidden/>
+              </w:rPr>
+              <w:t>9</w:t>
+            </w:r>
+            <w:r>
+              <w:rPr>
+                <w:noProof/>
+                <w:webHidden/>
+              </w:rPr>
+              <w:fldChar w:fldCharType="end"/>
+            </w:r>
+          </w:hyperlink>
+        </w:p>
+        <w:p>
+          <w:pPr>
+            <w:pStyle w:val="TM3"/>
+            <w:tabs>
+              <w:tab w:val="left" w:pos="1100"/>
+              <w:tab w:val="right" w:leader="dot" w:pos="10456"/>
+            </w:tabs>
+            <w:rPr>
+              <w:rFonts w:eastAsiaTheme="minorEastAsia"/>
+              <w:noProof/>
+              <w:lang w:eastAsia="fr-FR"/>
+            </w:rPr>
+          </w:pPr>
+          <w:hyperlink w:anchor="_Toc388023073" w:history="1">
             <w:r>
               <w:rPr>
                 <w:rStyle w:val="Lienhypertexte"/>
@@ -1022,78 +1022,7 @@
                 <w:noProof/>
                 <w:webHidden/>
               </w:rPr>
-              <w:instrText xml:space="preserve"> PAGEREF _Toc387391354 \h </w:instrText>
-            </w:r>
-            <w:r>
-              <w:rPr>
-                <w:noProof/>
-                <w:webHidden/>
-              </w:rPr>
-            </w:r>
-            <w:r>
-              <w:rPr>
-                <w:noProof/>
-                <w:webHidden/>
-              </w:rPr>
-              <w:fldChar w:fldCharType="separate"/>
-            </w:r>
-            <w:r>
-              <w:rPr>
-                <w:noProof/>
-                <w:webHidden/>
-              </w:rPr>
-              <w:t>8</w:t>
-            </w:r>
-            <w:r>
-              <w:rPr>
-                <w:noProof/>
-                <w:webHidden/>
-              </w:rPr>
-              <w:fldChar w:fldCharType="end"/>
-            </w:r>
-          </w:hyperlink>
-        </w:p>
-        <w:p>
-          <w:pPr>
-            <w:pStyle w:val="TM3"/>
-            <w:tabs>
-              <w:tab w:val="right" w:leader="dot" w:pos="10456"/>
-            </w:tabs>
-            <w:rPr>
-              <w:rFonts w:eastAsiaTheme="minorEastAsia"/>
-              <w:noProof/>
-              <w:lang w:eastAsia="fr-FR"/>
-            </w:rPr>
-          </w:pPr>
-          <w:hyperlink w:anchor="_Toc387391355" w:history="1">
-            <w:r>
-              <w:rPr>
-                <w:rStyle w:val="Lienhypertexte"/>
-                <w:noProof/>
-                <w:lang w:val="en-US"/>
-              </w:rPr>
-              <w:t>3.2 I18N (Internationnalisation : Custom_fr.properties &amp; Custom_en.properties)</w:t>
-            </w:r>
-            <w:r>
-              <w:rPr>
-                <w:noProof/>
-                <w:webHidden/>
-              </w:rPr>
-              <w:tab/>
-            </w:r>
-            <w:r>
-              <w:rPr>
-                <w:noProof/>
-                <w:webHidden/>
-              </w:rPr>
-              <w:fldChar w:fldCharType="begin"/>
-            </w:r>
-            <w:r>
-              <w:rPr>
-                <w:noProof/>
-                <w:webHidden/>
-              </w:rPr>
-              <w:instrText xml:space="preserve"> PAGEREF _Toc387391355 \h </w:instrText>
+              <w:instrText xml:space="preserve"> PAGEREF _Toc388023073 \h </w:instrText>
             </w:r>
             <w:r>
               <w:rPr>
@@ -1126,7 +1055,7 @@
         </w:p>
         <w:p>
           <w:pPr>
-            <w:pStyle w:val="TM2"/>
+            <w:pStyle w:val="TM3"/>
             <w:tabs>
               <w:tab w:val="right" w:leader="dot" w:pos="10456"/>
             </w:tabs>
@@ -1136,13 +1065,14 @@
               <w:lang w:eastAsia="fr-FR"/>
             </w:rPr>
           </w:pPr>
-          <w:hyperlink w:anchor="_Toc387391356" w:history="1">
+          <w:hyperlink w:anchor="_Toc388023074" w:history="1">
             <w:r>
               <w:rPr>
                 <w:rStyle w:val="Lienhypertexte"/>
                 <w:noProof/>
+                <w:lang w:val="en-US"/>
               </w:rPr>
-              <w:t>Annexes</w:t>
+              <w:t>3.2 I18N (Internationnalisation : Custom_fr.properties &amp; Custom_en.properties)</w:t>
             </w:r>
             <w:r>
               <w:rPr>
@@ -1163,7 +1093,7 @@
                 <w:noProof/>
                 <w:webHidden/>
               </w:rPr>
-              <w:instrText xml:space="preserve"> PAGEREF _Toc387391356 \h </w:instrText>
+              <w:instrText xml:space="preserve"> PAGEREF _Toc388023074 \h </w:instrText>
             </w:r>
             <w:r>
               <w:rPr>
@@ -1196,6 +1126,76 @@
         </w:p>
         <w:p>
           <w:pPr>
+            <w:pStyle w:val="TM2"/>
+            <w:tabs>
+              <w:tab w:val="right" w:leader="dot" w:pos="10456"/>
+            </w:tabs>
+            <w:rPr>
+              <w:rFonts w:eastAsiaTheme="minorEastAsia"/>
+              <w:noProof/>
+              <w:lang w:eastAsia="fr-FR"/>
+            </w:rPr>
+          </w:pPr>
+          <w:hyperlink w:anchor="_Toc388023075" w:history="1">
+            <w:r>
+              <w:rPr>
+                <w:rStyle w:val="Lienhypertexte"/>
+                <w:noProof/>
+              </w:rPr>
+              <w:t>Annexes</w:t>
+            </w:r>
+            <w:r>
+              <w:rPr>
+                <w:noProof/>
+                <w:webHidden/>
+              </w:rPr>
+              <w:tab/>
+            </w:r>
+            <w:r>
+              <w:rPr>
+                <w:noProof/>
+                <w:webHidden/>
+              </w:rPr>
+              <w:fldChar w:fldCharType="begin"/>
+            </w:r>
+            <w:r>
+              <w:rPr>
+                <w:noProof/>
+                <w:webHidden/>
+              </w:rPr>
+              <w:instrText xml:space="preserve"> PAGEREF _Toc388023075 \h </w:instrText>
+            </w:r>
+            <w:r>
+              <w:rPr>
+                <w:noProof/>
+                <w:webHidden/>
+              </w:rPr>
+            </w:r>
+            <w:r>
+              <w:rPr>
+                <w:noProof/>
+                <w:webHidden/>
+              </w:rPr>
+              <w:fldChar w:fldCharType="separate"/>
+            </w:r>
+            <w:r>
+              <w:rPr>
+                <w:noProof/>
+                <w:webHidden/>
+              </w:rPr>
+              <w:t>11</w:t>
+            </w:r>
+            <w:r>
+              <w:rPr>
+                <w:noProof/>
+                <w:webHidden/>
+              </w:rPr>
+              <w:fldChar w:fldCharType="end"/>
+            </w:r>
+          </w:hyperlink>
+        </w:p>
+        <w:p>
+          <w:pPr>
             <w:pStyle w:val="TM3"/>
             <w:tabs>
               <w:tab w:val="right" w:leader="dot" w:pos="10456"/>
@@ -1206,7 +1206,7 @@
               <w:lang w:eastAsia="fr-FR"/>
             </w:rPr>
           </w:pPr>
-          <w:hyperlink w:anchor="_Toc387391357" w:history="1">
+          <w:hyperlink w:anchor="_Toc388023076" w:history="1">
             <w:r>
               <w:rPr>
                 <w:rStyle w:val="Lienhypertexte"/>
@@ -1233,7 +1233,7 @@
                 <w:noProof/>
                 <w:webHidden/>
               </w:rPr>
-              <w:instrText xml:space="preserve"> PAGEREF _Toc387391357 \h </w:instrText>
+              <w:instrText xml:space="preserve"> PAGEREF _Toc388023076 \h </w:instrText>
             </w:r>
             <w:r>
               <w:rPr>
@@ -1253,7 +1253,7 @@
                 <w:noProof/>
                 <w:webHidden/>
               </w:rPr>
-              <w:t>10</w:t>
+              <w:t>11</w:t>
             </w:r>
             <w:r>
               <w:rPr>
@@ -1276,7 +1276,7 @@
               <w:lang w:eastAsia="fr-FR"/>
             </w:rPr>
           </w:pPr>
-          <w:hyperlink w:anchor="_Toc387391358" w:history="1">
+          <w:hyperlink w:anchor="_Toc388023077" w:history="1">
             <w:r>
               <w:rPr>
                 <w:rStyle w:val="Lienhypertexte"/>
@@ -1303,7 +1303,7 @@
                 <w:noProof/>
                 <w:webHidden/>
               </w:rPr>
-              <w:instrText xml:space="preserve"> PAGEREF _Toc387391358 \h </w:instrText>
+              <w:instrText xml:space="preserve"> PAGEREF _Toc388023077 \h </w:instrText>
             </w:r>
             <w:r>
               <w:rPr>
@@ -1323,7 +1323,7 @@
                 <w:noProof/>
                 <w:webHidden/>
               </w:rPr>
-              <w:t>13</w:t>
+              <w:t>14</w:t>
             </w:r>
             <w:r>
               <w:rPr>
@@ -1346,7 +1346,7 @@
               <w:lang w:eastAsia="fr-FR"/>
             </w:rPr>
           </w:pPr>
-          <w:hyperlink w:anchor="_Toc387391359" w:history="1">
+          <w:hyperlink w:anchor="_Toc388023078" w:history="1">
             <w:r>
               <w:rPr>
                 <w:rStyle w:val="Lienhypertexte"/>
@@ -1374,7 +1374,7 @@
                 <w:noProof/>
                 <w:webHidden/>
               </w:rPr>
-              <w:instrText xml:space="preserve"> PAGEREF _Toc387391359 \h </w:instrText>
+              <w:instrText xml:space="preserve"> PAGEREF _Toc388023078 \h </w:instrText>
             </w:r>
             <w:r>
               <w:rPr>
@@ -1394,7 +1394,7 @@
                 <w:noProof/>
                 <w:webHidden/>
               </w:rPr>
-              <w:t>15</w:t>
+              <w:t>16</w:t>
             </w:r>
             <w:r>
               <w:rPr>
@@ -1417,13 +1417,13 @@
               <w:lang w:eastAsia="fr-FR"/>
             </w:rPr>
           </w:pPr>
-          <w:hyperlink w:anchor="_Toc387391360" w:history="1">
+          <w:hyperlink w:anchor="_Toc388023079" w:history="1">
             <w:r>
               <w:rPr>
                 <w:rStyle w:val="Lienhypertexte"/>
                 <w:noProof/>
               </w:rPr>
-              <w:t>4.4 Annexe 4 – extrait du defaults.properties du module accueil (particularité de certain établissement)</w:t>
+              <w:t>4.4 Annexe 4 – extrait du defaults.properties du module départ et gestionnaire (particularité de certain établissement)</w:t>
             </w:r>
             <w:r>
               <w:rPr>
@@ -1444,7 +1444,7 @@
                 <w:noProof/>
                 <w:webHidden/>
               </w:rPr>
-              <w:instrText xml:space="preserve"> PAGEREF _Toc387391360 \h </w:instrText>
+              <w:instrText xml:space="preserve"> PAGEREF _Toc388023079 \h </w:instrText>
             </w:r>
             <w:r>
               <w:rPr>
@@ -1464,7 +1464,77 @@
                 <w:noProof/>
                 <w:webHidden/>
               </w:rPr>
-              <w:t>15</w:t>
+              <w:t>16</w:t>
+            </w:r>
+            <w:r>
+              <w:rPr>
+                <w:noProof/>
+                <w:webHidden/>
+              </w:rPr>
+              <w:fldChar w:fldCharType="end"/>
+            </w:r>
+          </w:hyperlink>
+        </w:p>
+        <w:p>
+          <w:pPr>
+            <w:pStyle w:val="TM3"/>
+            <w:tabs>
+              <w:tab w:val="right" w:leader="dot" w:pos="10456"/>
+            </w:tabs>
+            <w:rPr>
+              <w:rFonts w:eastAsiaTheme="minorEastAsia"/>
+              <w:noProof/>
+              <w:lang w:eastAsia="fr-FR"/>
+            </w:rPr>
+          </w:pPr>
+          <w:hyperlink w:anchor="_Toc388023080" w:history="1">
+            <w:r>
+              <w:rPr>
+                <w:rStyle w:val="Lienhypertexte"/>
+                <w:noProof/>
+              </w:rPr>
+              <w:t>4.5 Annexe 5 – extrait du defaults.properties du module accueil (particularité de certain établissement)</w:t>
+            </w:r>
+            <w:r>
+              <w:rPr>
+                <w:noProof/>
+                <w:webHidden/>
+              </w:rPr>
+              <w:tab/>
+            </w:r>
+            <w:r>
+              <w:rPr>
+                <w:noProof/>
+                <w:webHidden/>
+              </w:rPr>
+              <w:fldChar w:fldCharType="begin"/>
+            </w:r>
+            <w:r>
+              <w:rPr>
+                <w:noProof/>
+                <w:webHidden/>
+              </w:rPr>
+              <w:instrText xml:space="preserve"> PAGEREF _Toc388023080 \h </w:instrText>
+            </w:r>
+            <w:r>
+              <w:rPr>
+                <w:noProof/>
+                <w:webHidden/>
+              </w:rPr>
+            </w:r>
+            <w:r>
+              <w:rPr>
+                <w:noProof/>
+                <w:webHidden/>
+              </w:rPr>
+              <w:fldChar w:fldCharType="separate"/>
+            </w:r>
+            <w:r>
+              <w:rPr>
+                <w:noProof/>
+                <w:webHidden/>
+              </w:rPr>
+              <w:t>16</w:t>
             </w:r>
             <w:r>
               <w:rPr>
@@ -1499,7 +1569,7 @@
           <w:numId w:val="10"/>
         </w:numPr>
       </w:pPr>
-      <w:bookmarkStart w:id="0" w:name="_Toc387391343"/>
+      <w:bookmarkStart w:id="0" w:name="_Toc388023062"/>
       <w:r>
         <w:t>Informations techniques</w:t>
       </w:r>
@@ -1513,7 +1583,7 @@
           <w:numId w:val="11"/>
         </w:numPr>
       </w:pPr>
-      <w:bookmarkStart w:id="1" w:name="_Toc387391344"/>
+      <w:bookmarkStart w:id="1" w:name="_Toc388023063"/>
       <w:r>
         <w:t>Diagramme des flux</w:t>
       </w:r>
@@ -1601,7 +1671,7 @@
           <w:numId w:val="11"/>
         </w:numPr>
       </w:pPr>
-      <w:bookmarkStart w:id="4" w:name="_Toc387391345"/>
+      <w:bookmarkStart w:id="4" w:name="_Toc388023064"/>
       <w:r>
         <w:t>Technologies utilisées</w:t>
       </w:r>
@@ -1703,7 +1773,7 @@
           <w:numId w:val="11"/>
         </w:numPr>
       </w:pPr>
-      <w:bookmarkStart w:id="5" w:name="_Toc387391346"/>
+      <w:bookmarkStart w:id="5" w:name="_Toc388023065"/>
       <w:r>
         <w:t>Pré requis technique</w:t>
       </w:r>
@@ -2848,7 +2918,7 @@
           <w:numId w:val="11"/>
         </w:numPr>
       </w:pPr>
-      <w:bookmarkStart w:id="6" w:name="_Toc387391347"/>
+      <w:bookmarkStart w:id="6" w:name="_Toc388023066"/>
       <w:r>
         <w:t>Configuration</w:t>
       </w:r>
@@ -2862,7 +2932,7 @@
           <w:numId w:val="11"/>
         </w:numPr>
       </w:pPr>
-      <w:bookmarkStart w:id="7" w:name="_Toc387391348"/>
+      <w:bookmarkStart w:id="7" w:name="_Toc388023067"/>
       <w:r>
         <w:t>Tomcat6</w:t>
       </w:r>
@@ -2996,7 +3066,7 @@
           <w:numId w:val="11"/>
         </w:numPr>
       </w:pPr>
-      <w:bookmarkStart w:id="8" w:name="_Toc387391349"/>
+      <w:bookmarkStart w:id="8" w:name="_Toc388023068"/>
       <w:r>
         <w:t>Module transferts départ &amp; gestionnaire</w:t>
       </w:r>
@@ -4201,7 +4271,7 @@
           <w:numId w:val="11"/>
         </w:numPr>
       </w:pPr>
-      <w:bookmarkStart w:id="9" w:name="_Toc387391350"/>
+      <w:bookmarkStart w:id="9" w:name="_Toc388023069"/>
       <w:r>
         <w:t>Base de données</w:t>
       </w:r>
@@ -5019,7 +5089,7 @@
           <w:numId w:val="11"/>
         </w:numPr>
       </w:pPr>
-      <w:bookmarkStart w:id="10" w:name="_Toc387391351"/>
+      <w:bookmarkStart w:id="10" w:name="_Toc388023070"/>
       <w:proofErr w:type="spellStart"/>
       <w:r>
         <w:t>WebServices</w:t>
@@ -5822,7 +5892,7 @@
           <w:numId w:val="11"/>
         </w:numPr>
       </w:pPr>
-      <w:bookmarkStart w:id="11" w:name="_Toc387391352"/>
+      <w:bookmarkStart w:id="11" w:name="_Toc388023071"/>
       <w:r>
         <w:t>Module transferts accueil – Facultatif</w:t>
       </w:r>
@@ -5932,7 +6002,7 @@
       <w:pPr>
         <w:pStyle w:val="Titre2"/>
       </w:pPr>
-      <w:bookmarkStart w:id="12" w:name="_Toc387391353"/>
+      <w:bookmarkStart w:id="12" w:name="_Toc388023072"/>
       <w:r>
         <w:t>Customisation</w:t>
       </w:r>
@@ -5949,7 +6019,7 @@
         <w:pStyle w:val="Titre3"/>
         <w:ind w:left="360"/>
       </w:pPr>
-      <w:bookmarkStart w:id="13" w:name="_Toc387391354"/>
+      <w:bookmarkStart w:id="13" w:name="_Toc388023073"/>
       <w:r>
         <w:t>3.1</w:t>
       </w:r>
@@ -7000,7 +7070,7 @@
           <w:lang w:val="en-US"/>
         </w:rPr>
       </w:pPr>
-      <w:bookmarkStart w:id="14" w:name="_Toc387391355"/>
+      <w:bookmarkStart w:id="14" w:name="_Toc388023074"/>
       <w:r>
         <w:rPr>
           <w:lang w:val="en-US"/>
@@ -8402,7 +8472,7 @@
         <w:pStyle w:val="Titre2"/>
         <w:ind w:left="360"/>
       </w:pPr>
-      <w:bookmarkStart w:id="15" w:name="_Toc387391356"/>
+      <w:bookmarkStart w:id="15" w:name="_Toc388023075"/>
       <w:r>
         <w:t>Annexes</w:t>
       </w:r>
@@ -8419,7 +8489,7 @@
         <w:pStyle w:val="Titre3"/>
         <w:ind w:firstLine="708"/>
       </w:pPr>
-      <w:bookmarkStart w:id="16" w:name="_Toc387391357"/>
+      <w:bookmarkStart w:id="16" w:name="_Toc388023076"/>
       <w:r>
         <w:t xml:space="preserve">4.1 </w:t>
       </w:r>
@@ -15399,7 +15469,7 @@
         <w:pStyle w:val="Titre3"/>
         <w:ind w:firstLine="708"/>
       </w:pPr>
-      <w:bookmarkStart w:id="17" w:name="_Toc387391358"/>
+      <w:bookmarkStart w:id="17" w:name="_Toc388023077"/>
       <w:r>
         <w:t xml:space="preserve">4.2 </w:t>
       </w:r>
@@ -17873,7 +17943,7 @@
           <w:lang w:val="en-US"/>
         </w:rPr>
       </w:pPr>
-      <w:bookmarkStart w:id="18" w:name="_Toc387391359"/>
+      <w:bookmarkStart w:id="18" w:name="_Toc388023078"/>
       <w:r>
         <w:rPr>
           <w:lang w:val="en-US"/>
@@ -18825,6 +18895,7 @@
         <w:pStyle w:val="Titre3"/>
         <w:ind w:firstLine="708"/>
       </w:pPr>
+      <w:bookmarkStart w:id="19" w:name="_Toc388023079"/>
       <w:r>
         <w:t xml:space="preserve">4.4 Annexe 4 – extrait du </w:t>
       </w:r>
@@ -18842,6 +18913,7 @@
       <w:r>
         <w:t xml:space="preserve"> (particularité de certain établissement)</w:t>
       </w:r>
+      <w:bookmarkEnd w:id="19"/>
     </w:p>
     <w:p/>
     <w:p>
@@ -19838,7 +19910,7 @@
         <w:pStyle w:val="Titre3"/>
         <w:ind w:firstLine="708"/>
       </w:pPr>
-      <w:bookmarkStart w:id="19" w:name="_Toc387391360"/>
+      <w:bookmarkStart w:id="20" w:name="_Toc388023080"/>
       <w:r>
         <w:t>4.</w:t>
       </w:r>
@@ -19862,7 +19934,7 @@
       <w:r>
         <w:t xml:space="preserve"> du module accueil (particularité de certain établissement)</w:t>
       </w:r>
-      <w:bookmarkEnd w:id="19"/>
+      <w:bookmarkEnd w:id="20"/>
     </w:p>
     <w:p>
       <w:pPr>
@@ -21032,7 +21104,7 @@
                                   <w:sz w:val="16"/>
                                   <w:szCs w:val="16"/>
                                 </w:rPr>
-                                <w:t>16</w:t>
+                                <w:t>10</w:t>
                               </w:r>
                               <w:r>
                                 <w:rPr>
@@ -21107,7 +21179,7 @@
                             <w:sz w:val="16"/>
                             <w:szCs w:val="16"/>
                           </w:rPr>
-                          <w:t>16</w:t>
+                          <w:t>10</w:t>
                         </w:r>
                         <w:r>
                           <w:rPr>
@@ -24792,7 +24864,7 @@
 </file>
 
 <file path=customXml/itemProps2.xml><?xml version="1.0" encoding="utf-8"?>
-<ds:datastoreItem xmlns:ds="http://schemas.openxmlformats.org/officeDocument/2006/customXml" ds:itemID="{A08C65D4-A38E-49B5-B8B5-5BD075658BF8}">
+<ds:datastoreItem xmlns:ds="http://schemas.openxmlformats.org/officeDocument/2006/customXml" ds:itemID="{81D2F21F-B6BD-483A-B42A-F1EE1EA15651}">
   <ds:schemaRefs>
     <ds:schemaRef ds:uri="http://schemas.openxmlformats.org/officeDocument/2006/bibliography"/>
   </ds:schemaRefs>

</xml_diff>